<commit_message>
fix code and add 10 Fold Cross Val for decision tree chapter
</commit_message>
<xml_diff>
--- a/Relazione_Progetto_ML.docx
+++ b/Relazione_Progetto_ML.docx
@@ -429,19 +429,9 @@
         </w:numPr>
         <w:spacing w:before="160" w:after="160" w:line="276" w:lineRule="auto"/>
       </w:pPr>
-      <w:proofErr w:type="spellStart"/>
-      <w:r>
-        <w:t>Decision</w:t>
-      </w:r>
-      <w:proofErr w:type="spellEnd"/>
-      <w:r>
-        <w:t xml:space="preserve"> </w:t>
-      </w:r>
-      <w:proofErr w:type="spellStart"/>
-      <w:r>
-        <w:t>Tree</w:t>
-      </w:r>
-      <w:proofErr w:type="spellEnd"/>
+      <w:r>
+        <w:t>Decision Tree</w:t>
+      </w:r>
     </w:p>
     <w:p>
       <w:pPr>
@@ -491,19 +481,9 @@
         </w:numPr>
         <w:spacing w:before="160" w:after="160" w:line="276" w:lineRule="auto"/>
       </w:pPr>
-      <w:proofErr w:type="spellStart"/>
-      <w:r>
-        <w:t>Gradient</w:t>
-      </w:r>
-      <w:proofErr w:type="spellEnd"/>
-      <w:r>
-        <w:t xml:space="preserve"> </w:t>
-      </w:r>
-      <w:proofErr w:type="spellStart"/>
-      <w:r>
-        <w:t>Boosting</w:t>
-      </w:r>
-      <w:proofErr w:type="spellEnd"/>
+      <w:r>
+        <w:t>Gradient Boosting</w:t>
+      </w:r>
     </w:p>
     <w:p>
       <w:pPr>
@@ -529,13 +509,8 @@
         <w:ind w:left="1225" w:hanging="505"/>
         <w:contextualSpacing w:val="0"/>
       </w:pPr>
-      <w:proofErr w:type="spellStart"/>
-      <w:r>
-        <w:t>Boosting</w:t>
-      </w:r>
-      <w:proofErr w:type="spellEnd"/>
-      <w:r>
-        <w:t xml:space="preserve"> dei parametri</w:t>
+      <w:r>
+        <w:t>Boosting dei parametri</w:t>
       </w:r>
     </w:p>
     <w:p>
@@ -1425,7 +1400,25 @@
                 <w:szCs w:val="20"/>
                 <w:lang w:val="en-US"/>
               </w:rPr>
-              <w:t>Water has the ability to dissolve a wide range of inorganic and some organic minerals or salts such as potassium, calcium, sodium, bicarbonates, chlorides, magnesium, sulfates etc. These minerals produced un-wanted taste and diluted color in appearance of water. This is the important parameter for the use of water. The water with high TDS value indicates that water is highly mineralized. Desirable limit for TDS is 500 mg/l and maximum limit is 1000 mg/l which prescribed for drinking purpose.</w:t>
+              <w:t xml:space="preserve">Water </w:t>
+            </w:r>
+            <w:proofErr w:type="gramStart"/>
+            <w:r>
+              <w:rPr>
+                <w:sz w:val="20"/>
+                <w:szCs w:val="20"/>
+                <w:lang w:val="en-US"/>
+              </w:rPr>
+              <w:t>has the ability to</w:t>
+            </w:r>
+            <w:proofErr w:type="gramEnd"/>
+            <w:r>
+              <w:rPr>
+                <w:sz w:val="20"/>
+                <w:szCs w:val="20"/>
+                <w:lang w:val="en-US"/>
+              </w:rPr>
+              <w:t xml:space="preserve"> dissolve a wide range of inorganic and some organic minerals or salts such as potassium, calcium, sodium, bicarbonates, chlorides, magnesium, sulfates etc. These minerals produced un-wanted taste and diluted color in appearance of water. This is the important parameter for the use of water. The water with high TDS value indicates that water is highly mineralized. Desirable limit for TDS is 500 mg/l and maximum limit is 1000 mg/l which prescribed for drinking purpose.</w:t>
             </w:r>
           </w:p>
           <w:p>
@@ -1520,7 +1513,25 @@
                 <w:szCs w:val="20"/>
                 <w:lang w:val="en-US"/>
               </w:rPr>
-              <w:t xml:space="preserve">Chlorine and chloramine are the major disinfectants used in public water systems. Chloramines are most commonly formed when ammonia is added to </w:t>
+              <w:t xml:space="preserve">Chlorine and chloramine are the major disinfectants used in public water systems. Chloramines are </w:t>
+            </w:r>
+            <w:proofErr w:type="gramStart"/>
+            <w:r>
+              <w:rPr>
+                <w:sz w:val="20"/>
+                <w:szCs w:val="20"/>
+                <w:lang w:val="en-US"/>
+              </w:rPr>
+              <w:t>most commonly formed</w:t>
+            </w:r>
+            <w:proofErr w:type="gramEnd"/>
+            <w:r>
+              <w:rPr>
+                <w:sz w:val="20"/>
+                <w:szCs w:val="20"/>
+                <w:lang w:val="en-US"/>
+              </w:rPr>
+              <w:t xml:space="preserve"> when ammonia is added to </w:t>
             </w:r>
             <w:r>
               <w:rPr>
@@ -1668,7 +1679,61 @@
                 <w:szCs w:val="20"/>
                 <w:lang w:val="en-US"/>
               </w:rPr>
-              <w:t xml:space="preserve"> a good insulator. Increase in ions concentration enhances the electrical conductivity of water. Generally, the amount of dissolved solids in water determines the electrical conductivity. Electrical conductivity (EC) actually measures the ionic process of a solution that enables it to transmit current. According to WHO standards, EC value should not exceeded 400 </w:t>
+              <w:t xml:space="preserve"> a good insulator. Increase in ions concentration enhances the electrical conductivity of water. Generally, the </w:t>
+            </w:r>
+            <w:proofErr w:type="gramStart"/>
+            <w:r>
+              <w:rPr>
+                <w:sz w:val="20"/>
+                <w:szCs w:val="20"/>
+                <w:lang w:val="en-US"/>
+              </w:rPr>
+              <w:t>amount</w:t>
+            </w:r>
+            <w:proofErr w:type="gramEnd"/>
+            <w:r>
+              <w:rPr>
+                <w:sz w:val="20"/>
+                <w:szCs w:val="20"/>
+                <w:lang w:val="en-US"/>
+              </w:rPr>
+              <w:t xml:space="preserve"> of dissolved solids in water determines the electrical conductivity. Electrical conductivity (EC) </w:t>
+            </w:r>
+            <w:proofErr w:type="gramStart"/>
+            <w:r>
+              <w:rPr>
+                <w:sz w:val="20"/>
+                <w:szCs w:val="20"/>
+                <w:lang w:val="en-US"/>
+              </w:rPr>
+              <w:t>actually measures</w:t>
+            </w:r>
+            <w:proofErr w:type="gramEnd"/>
+            <w:r>
+              <w:rPr>
+                <w:sz w:val="20"/>
+                <w:szCs w:val="20"/>
+                <w:lang w:val="en-US"/>
+              </w:rPr>
+              <w:t xml:space="preserve"> the ionic process of a solution that enables it to transmit current. According to WHO standards, EC value should not </w:t>
+            </w:r>
+            <w:proofErr w:type="gramStart"/>
+            <w:r>
+              <w:rPr>
+                <w:sz w:val="20"/>
+                <w:szCs w:val="20"/>
+                <w:lang w:val="en-US"/>
+              </w:rPr>
+              <w:t>exceeded</w:t>
+            </w:r>
+            <w:proofErr w:type="gramEnd"/>
+            <w:r>
+              <w:rPr>
+                <w:sz w:val="20"/>
+                <w:szCs w:val="20"/>
+                <w:lang w:val="en-US"/>
+              </w:rPr>
+              <w:t xml:space="preserve"> 400 </w:t>
             </w:r>
             <w:r>
               <w:rPr>
@@ -2667,9 +2732,9 @@
                 <w:shd w:val="clear" w:color="auto" w:fill="F0F0F0"/>
                 <w:lang w:val="en-US"/>
               </w:rPr>
-              <w:t>summarise_all</w:t>
-            </w:r>
-            <w:proofErr w:type="spellEnd"/>
+              <w:t>summarise_</w:t>
+            </w:r>
+            <w:proofErr w:type="gramStart"/>
             <w:r>
               <w:rPr>
                 <w:rFonts w:ascii="Consolas" w:hAnsi="Consolas"/>
@@ -2679,7 +2744,31 @@
                 <w:shd w:val="clear" w:color="auto" w:fill="F0F0F0"/>
                 <w:lang w:val="en-US"/>
               </w:rPr>
-              <w:t>(~ sum(is.na(.)))</w:t>
+              <w:t>all</w:t>
+            </w:r>
+            <w:proofErr w:type="spellEnd"/>
+            <w:r>
+              <w:rPr>
+                <w:rFonts w:ascii="Consolas" w:hAnsi="Consolas"/>
+                <w:color w:val="444444"/>
+                <w:sz w:val="22"/>
+                <w:szCs w:val="22"/>
+                <w:shd w:val="clear" w:color="auto" w:fill="F0F0F0"/>
+                <w:lang w:val="en-US"/>
+              </w:rPr>
+              <w:t>(</w:t>
+            </w:r>
+            <w:proofErr w:type="gramEnd"/>
+            <w:r>
+              <w:rPr>
+                <w:rFonts w:ascii="Consolas" w:hAnsi="Consolas"/>
+                <w:color w:val="444444"/>
+                <w:sz w:val="22"/>
+                <w:szCs w:val="22"/>
+                <w:shd w:val="clear" w:color="auto" w:fill="F0F0F0"/>
+                <w:lang w:val="en-US"/>
+              </w:rPr>
+              <w:t>~ sum(is.na(.)))</w:t>
             </w:r>
           </w:p>
         </w:tc>
@@ -4736,8 +4825,9 @@
           <w:sz w:val="22"/>
           <w:szCs w:val="22"/>
         </w:rPr>
-        <w:t>Come si può notare, la distribuzione è molto simile in entrambi i casi,</w:t>
-      </w:r>
+        <w:t xml:space="preserve">Come si può notare, la distribuzione è molto simile in entrambi i </w:t>
+      </w:r>
+      <w:proofErr w:type="gramStart"/>
       <w:r>
         <w:rPr>
           <w:rFonts w:ascii="Arial" w:hAnsi="Arial" w:cs="Arial"/>
@@ -4745,6 +4835,15 @@
           <w:sz w:val="22"/>
           <w:szCs w:val="22"/>
         </w:rPr>
+        <w:t>casi,</w:t>
+      </w:r>
+      <w:r>
+        <w:rPr>
+          <w:rFonts w:ascii="Arial" w:hAnsi="Arial" w:cs="Arial"/>
+          <w:color w:val="000000"/>
+          <w:sz w:val="22"/>
+          <w:szCs w:val="22"/>
+        </w:rPr>
         <w:t xml:space="preserve"> </w:t>
       </w:r>
       <w:r>
@@ -4754,7 +4853,17 @@
           <w:sz w:val="22"/>
           <w:szCs w:val="22"/>
         </w:rPr>
-        <w:t>quindi la presenza di valori nulli non crea evidenti squilibri nella classificazione.</w:t>
+        <w:t>quindi</w:t>
+      </w:r>
+      <w:proofErr w:type="gramEnd"/>
+      <w:r>
+        <w:rPr>
+          <w:rFonts w:ascii="Arial" w:hAnsi="Arial" w:cs="Arial"/>
+          <w:color w:val="000000"/>
+          <w:sz w:val="22"/>
+          <w:szCs w:val="22"/>
+        </w:rPr>
+        <w:t xml:space="preserve"> la presenza di valori nulli non crea evidenti squilibri nella classificazione.</w:t>
       </w:r>
     </w:p>
     <w:p>
@@ -5291,9 +5400,9 @@
                 <w:shd w:val="clear" w:color="auto" w:fill="F0F0F0"/>
                 <w:lang w:val="en-US"/>
               </w:rPr>
-              <w:t>group_by</w:t>
-            </w:r>
-            <w:proofErr w:type="spellEnd"/>
+              <w:t>group_</w:t>
+            </w:r>
+            <w:proofErr w:type="gramStart"/>
             <w:r>
               <w:rPr>
                 <w:rFonts w:ascii="Consolas" w:hAnsi="Consolas"/>
@@ -5303,7 +5412,31 @@
                 <w:shd w:val="clear" w:color="auto" w:fill="F0F0F0"/>
                 <w:lang w:val="en-US"/>
               </w:rPr>
-              <w:t>(Potability) %&gt;%</w:t>
+              <w:t>by</w:t>
+            </w:r>
+            <w:proofErr w:type="spellEnd"/>
+            <w:r>
+              <w:rPr>
+                <w:rFonts w:ascii="Consolas" w:hAnsi="Consolas"/>
+                <w:color w:val="444444"/>
+                <w:sz w:val="22"/>
+                <w:szCs w:val="22"/>
+                <w:shd w:val="clear" w:color="auto" w:fill="F0F0F0"/>
+                <w:lang w:val="en-US"/>
+              </w:rPr>
+              <w:t>(</w:t>
+            </w:r>
+            <w:proofErr w:type="gramEnd"/>
+            <w:r>
+              <w:rPr>
+                <w:rFonts w:ascii="Consolas" w:hAnsi="Consolas"/>
+                <w:color w:val="444444"/>
+                <w:sz w:val="22"/>
+                <w:szCs w:val="22"/>
+                <w:shd w:val="clear" w:color="auto" w:fill="F0F0F0"/>
+                <w:lang w:val="en-US"/>
+              </w:rPr>
+              <w:t>Potability) %&gt;%</w:t>
             </w:r>
             <w:r>
               <w:rPr>
@@ -5369,9 +5502,9 @@
                 <w:shd w:val="clear" w:color="auto" w:fill="F0F0F0"/>
                 <w:lang w:val="en-US"/>
               </w:rPr>
-              <w:t>if_else</w:t>
-            </w:r>
-            <w:proofErr w:type="spellEnd"/>
+              <w:t>if_</w:t>
+            </w:r>
+            <w:proofErr w:type="gramStart"/>
             <w:r>
               <w:rPr>
                 <w:rFonts w:ascii="Consolas" w:hAnsi="Consolas"/>
@@ -5381,7 +5514,31 @@
                 <w:shd w:val="clear" w:color="auto" w:fill="F0F0F0"/>
                 <w:lang w:val="en-US"/>
               </w:rPr>
-              <w:t>(is.na(.), </w:t>
+              <w:t>else</w:t>
+            </w:r>
+            <w:proofErr w:type="spellEnd"/>
+            <w:r>
+              <w:rPr>
+                <w:rFonts w:ascii="Consolas" w:hAnsi="Consolas"/>
+                <w:color w:val="444444"/>
+                <w:sz w:val="22"/>
+                <w:szCs w:val="22"/>
+                <w:shd w:val="clear" w:color="auto" w:fill="F0F0F0"/>
+                <w:lang w:val="en-US"/>
+              </w:rPr>
+              <w:t>(</w:t>
+            </w:r>
+            <w:proofErr w:type="gramEnd"/>
+            <w:r>
+              <w:rPr>
+                <w:rFonts w:ascii="Consolas" w:hAnsi="Consolas"/>
+                <w:color w:val="444444"/>
+                <w:sz w:val="22"/>
+                <w:szCs w:val="22"/>
+                <w:shd w:val="clear" w:color="auto" w:fill="F0F0F0"/>
+                <w:lang w:val="en-US"/>
+              </w:rPr>
+              <w:t>is.na(.), </w:t>
             </w:r>
           </w:p>
           <w:p>
@@ -5399,7 +5556,31 @@
                 <w:shd w:val="clear" w:color="auto" w:fill="F0F0F0"/>
                 <w:lang w:val="en-US"/>
               </w:rPr>
-              <w:t xml:space="preserve">                           mean(., na.rm = </w:t>
+              <w:t xml:space="preserve">                           </w:t>
+            </w:r>
+            <w:proofErr w:type="gramStart"/>
+            <w:r>
+              <w:rPr>
+                <w:rFonts w:ascii="Consolas" w:hAnsi="Consolas"/>
+                <w:color w:val="444444"/>
+                <w:sz w:val="22"/>
+                <w:szCs w:val="22"/>
+                <w:shd w:val="clear" w:color="auto" w:fill="F0F0F0"/>
+                <w:lang w:val="en-US"/>
+              </w:rPr>
+              <w:t>mean(</w:t>
+            </w:r>
+            <w:proofErr w:type="gramEnd"/>
+            <w:r>
+              <w:rPr>
+                <w:rFonts w:ascii="Consolas" w:hAnsi="Consolas"/>
+                <w:color w:val="444444"/>
+                <w:sz w:val="22"/>
+                <w:szCs w:val="22"/>
+                <w:shd w:val="clear" w:color="auto" w:fill="F0F0F0"/>
+                <w:lang w:val="en-US"/>
+              </w:rPr>
+              <w:t xml:space="preserve">., na.rm = </w:t>
             </w:r>
             <w:r>
               <w:rPr>
@@ -6268,6 +6449,17 @@
                 <w:lang w:val="en-US"/>
               </w:rPr>
               <w:br/>
+            </w:r>
+            <w:r>
+              <w:rPr>
+                <w:rFonts w:ascii="Consolas" w:hAnsi="Consolas" w:cs="Consolas"/>
+                <w:color w:val="444444"/>
+                <w:sz w:val="22"/>
+                <w:szCs w:val="22"/>
+                <w:shd w:val="clear" w:color="auto" w:fill="F0F0F0"/>
+                <w:lang w:val="en-US"/>
+              </w:rPr>
+              <w:lastRenderedPageBreak/>
               <w:t>    theme(</w:t>
             </w:r>
             <w:r>
@@ -6280,17 +6472,6 @@
                 <w:lang w:val="en-US"/>
               </w:rPr>
               <w:br/>
-            </w:r>
-            <w:r>
-              <w:rPr>
-                <w:rFonts w:ascii="Consolas" w:hAnsi="Consolas" w:cs="Consolas"/>
-                <w:color w:val="444444"/>
-                <w:sz w:val="22"/>
-                <w:szCs w:val="22"/>
-                <w:shd w:val="clear" w:color="auto" w:fill="F0F0F0"/>
-                <w:lang w:val="en-US"/>
-              </w:rPr>
-              <w:lastRenderedPageBreak/>
               <w:t xml:space="preserve">        </w:t>
             </w:r>
             <w:proofErr w:type="spellStart"/>
@@ -8033,6 +8214,7 @@
               <w:t>  mutate(across(where(</w:t>
             </w:r>
             <w:proofErr w:type="spellStart"/>
+            <w:proofErr w:type="gramStart"/>
             <w:r>
               <w:rPr>
                 <w:rFonts w:ascii="Consolas" w:hAnsi="Consolas" w:cs="Consolas"/>
@@ -8045,6 +8227,7 @@
               <w:t>is.numeric</w:t>
             </w:r>
             <w:proofErr w:type="spellEnd"/>
+            <w:proofErr w:type="gramEnd"/>
             <w:r>
               <w:rPr>
                 <w:rFonts w:ascii="Consolas" w:hAnsi="Consolas" w:cs="Consolas"/>
@@ -9949,9 +10132,7 @@
                 <w:lang w:val="en-US"/>
               </w:rPr>
               <w:br/>
-              <w:t xml:space="preserve">    </w:t>
-            </w:r>
-            <w:proofErr w:type="spellStart"/>
+            </w:r>
             <w:r>
               <w:rPr>
                 <w:rFonts w:ascii="Consolas" w:hAnsi="Consolas" w:cs="Consolas"/>
@@ -9961,9 +10142,10 @@
                 <w:shd w:val="clear" w:color="auto" w:fill="F0F0F0"/>
                 <w:lang w:val="en-US"/>
               </w:rPr>
-              <w:t>theme_bw</w:t>
-            </w:r>
-            <w:proofErr w:type="spellEnd"/>
+              <w:lastRenderedPageBreak/>
+              <w:t xml:space="preserve">    </w:t>
+            </w:r>
+            <w:proofErr w:type="spellStart"/>
             <w:r>
               <w:rPr>
                 <w:rFonts w:ascii="Consolas" w:hAnsi="Consolas" w:cs="Consolas"/>
@@ -9973,8 +10155,9 @@
                 <w:shd w:val="clear" w:color="auto" w:fill="F0F0F0"/>
                 <w:lang w:val="en-US"/>
               </w:rPr>
-              <w:t xml:space="preserve">() + </w:t>
-            </w:r>
+              <w:t>theme_bw</w:t>
+            </w:r>
+            <w:proofErr w:type="spellEnd"/>
             <w:r>
               <w:rPr>
                 <w:rFonts w:ascii="Consolas" w:hAnsi="Consolas" w:cs="Consolas"/>
@@ -9984,7 +10167,7 @@
                 <w:shd w:val="clear" w:color="auto" w:fill="F0F0F0"/>
                 <w:lang w:val="en-US"/>
               </w:rPr>
-              <w:br/>
+              <w:t xml:space="preserve">() + </w:t>
             </w:r>
             <w:r>
               <w:rPr>
@@ -9995,7 +10178,7 @@
                 <w:shd w:val="clear" w:color="auto" w:fill="F0F0F0"/>
                 <w:lang w:val="en-US"/>
               </w:rPr>
-              <w:lastRenderedPageBreak/>
+              <w:br/>
               <w:t>    theme(</w:t>
             </w:r>
             <w:proofErr w:type="spellStart"/>
@@ -12643,9 +12826,22 @@
                 <w:shd w:val="clear" w:color="auto" w:fill="EEEEEE"/>
                 <w:lang w:val="en-US"/>
               </w:rPr>
-              <w:t xml:space="preserve"> &lt;- PCA(</w:t>
-            </w:r>
-            <w:proofErr w:type="spellStart"/>
+              <w:t xml:space="preserve"> &lt;- </w:t>
+            </w:r>
+            <w:proofErr w:type="gramStart"/>
+            <w:r>
+              <w:rPr>
+                <w:rFonts w:ascii="Consolas" w:hAnsi="Consolas"/>
+                <w:color w:val="000000"/>
+                <w:sz w:val="22"/>
+                <w:szCs w:val="22"/>
+                <w:shd w:val="clear" w:color="auto" w:fill="EEEEEE"/>
+                <w:lang w:val="en-US"/>
+              </w:rPr>
+              <w:t>PCA(</w:t>
+            </w:r>
+            <w:proofErr w:type="spellStart"/>
+            <w:proofErr w:type="gramEnd"/>
             <w:r>
               <w:rPr>
                 <w:rFonts w:ascii="Consolas" w:hAnsi="Consolas"/>
@@ -12859,28 +13055,35 @@
     <w:p>
       <w:pPr>
         <w:jc w:val="center"/>
-      </w:pPr>
-      <w:r>
-        <w:lastRenderedPageBreak/>
+        <w:rPr>
+          <w:noProof/>
+        </w:rPr>
+      </w:pPr>
+      <w:r>
         <w:t xml:space="preserve">Tra tutte le </w:t>
       </w:r>
       <w:r>
         <w:t xml:space="preserve">componenti individuate, si considerano solo quelle più importanti, cioè quelle </w:t>
       </w:r>
-      <w:r>
-        <w:rPr>
-          <w:rFonts w:ascii="Arial" w:hAnsi="Arial" w:cs="Arial"/>
+    </w:p>
+    <w:p>
+      <w:pPr>
+        <w:jc w:val="center"/>
+      </w:pPr>
+    </w:p>
+    <w:p>
+      <w:pPr>
+        <w:jc w:val="center"/>
+      </w:pPr>
+      <w:r>
+        <w:rPr>
           <w:noProof/>
-          <w:color w:val="000000"/>
-          <w:sz w:val="22"/>
-          <w:szCs w:val="22"/>
-          <w:bdr w:val="none" w:sz="0" w:space="0" w:color="auto" w:frame="1"/>
         </w:rPr>
         <w:drawing>
-          <wp:inline distT="0" distB="0" distL="0" distR="0" wp14:anchorId="7902C387" wp14:editId="75155FDF">
-            <wp:extent cx="3316406" cy="3131531"/>
-            <wp:effectExtent l="0" t="0" r="0" b="0"/>
-            <wp:docPr id="15" name="Immagine 15"/>
+          <wp:inline distT="0" distB="0" distL="0" distR="0" wp14:anchorId="226FFCF9" wp14:editId="021BF822">
+            <wp:extent cx="3079750" cy="2545326"/>
+            <wp:effectExtent l="0" t="0" r="6350" b="7620"/>
+            <wp:docPr id="38" name="Immagine 38"/>
             <wp:cNvGraphicFramePr>
               <a:graphicFrameLocks xmlns:a="http://schemas.openxmlformats.org/drawingml/2006/main" noChangeAspect="1"/>
             </wp:cNvGraphicFramePr>
@@ -12888,7 +13091,7 @@
               <a:graphicData uri="http://schemas.openxmlformats.org/drawingml/2006/picture">
                 <pic:pic xmlns:pic="http://schemas.openxmlformats.org/drawingml/2006/picture">
                   <pic:nvPicPr>
-                    <pic:cNvPr id="0" name="Picture 18"/>
+                    <pic:cNvPr id="0" name="docs-internal-guid-16c1cc49-7fff-ee30-9bbe-a8da0d67b0b0"/>
                     <pic:cNvPicPr>
                       <a:picLocks noChangeAspect="1" noChangeArrowheads="1"/>
                     </pic:cNvPicPr>
@@ -12901,13 +13104,13 @@
                         </a:ext>
                       </a:extLst>
                     </a:blip>
-                    <a:srcRect l="20241" t="1067" r="21888" b="1061"/>
+                    <a:srcRect t="1416" b="1"/>
                     <a:stretch/>
                   </pic:blipFill>
                   <pic:spPr bwMode="auto">
                     <a:xfrm>
                       <a:off x="0" y="0"/>
-                      <a:ext cx="3317252" cy="3132330"/>
+                      <a:ext cx="3100577" cy="2562539"/>
                     </a:xfrm>
                     <a:prstGeom prst="rect">
                       <a:avLst/>
@@ -12931,8 +13134,14 @@
     </w:p>
     <w:p>
       <w:pPr>
-        <w:jc w:val="center"/>
-      </w:pPr>
+        <w:spacing w:after="160" w:line="276" w:lineRule="auto"/>
+        <w:rPr>
+          <w:u w:val="single"/>
+        </w:rPr>
+      </w:pPr>
+      <w:r>
+        <w:br w:type="page"/>
+      </w:r>
     </w:p>
     <w:p>
       <w:r>
@@ -12942,6 +13151,7 @@
           <w:sz w:val="22"/>
           <w:szCs w:val="22"/>
         </w:rPr>
+        <w:lastRenderedPageBreak/>
         <w:t>Si valutano gli autovalori col comando: </w:t>
       </w:r>
     </w:p>
@@ -13250,9 +13460,9 @@
                 <w:shd w:val="clear" w:color="auto" w:fill="EEEEEE"/>
                 <w:lang w:val="en-US"/>
               </w:rPr>
-              <w:t>fviz_eig</w:t>
-            </w:r>
-            <w:proofErr w:type="spellEnd"/>
+              <w:t>fviz_</w:t>
+            </w:r>
+            <w:proofErr w:type="gramStart"/>
             <w:r>
               <w:rPr>
                 <w:rFonts w:ascii="Consolas" w:hAnsi="Consolas"/>
@@ -13262,7 +13472,31 @@
                 <w:shd w:val="clear" w:color="auto" w:fill="EEEEEE"/>
                 <w:lang w:val="en-US"/>
               </w:rPr>
-              <w:t xml:space="preserve">(pca.res, </w:t>
+              <w:t>eig</w:t>
+            </w:r>
+            <w:proofErr w:type="spellEnd"/>
+            <w:r>
+              <w:rPr>
+                <w:rFonts w:ascii="Consolas" w:hAnsi="Consolas"/>
+                <w:color w:val="000000"/>
+                <w:sz w:val="22"/>
+                <w:szCs w:val="22"/>
+                <w:shd w:val="clear" w:color="auto" w:fill="EEEEEE"/>
+                <w:lang w:val="en-US"/>
+              </w:rPr>
+              <w:t>(</w:t>
+            </w:r>
+            <w:proofErr w:type="gramEnd"/>
+            <w:r>
+              <w:rPr>
+                <w:rFonts w:ascii="Consolas" w:hAnsi="Consolas"/>
+                <w:color w:val="000000"/>
+                <w:sz w:val="22"/>
+                <w:szCs w:val="22"/>
+                <w:shd w:val="clear" w:color="auto" w:fill="EEEEEE"/>
+                <w:lang w:val="en-US"/>
+              </w:rPr>
+              <w:t xml:space="preserve">pca.res, </w:t>
             </w:r>
             <w:proofErr w:type="spellStart"/>
             <w:r>
@@ -13412,7 +13646,6 @@
           <w:szCs w:val="22"/>
           <w:bdr w:val="none" w:sz="0" w:space="0" w:color="auto" w:frame="1"/>
         </w:rPr>
-        <w:lastRenderedPageBreak/>
         <w:drawing>
           <wp:inline distT="0" distB="0" distL="0" distR="0" wp14:anchorId="701540BC" wp14:editId="07B2A989">
             <wp:extent cx="5732145" cy="3166110"/>
@@ -13599,6 +13832,7 @@
     </w:tbl>
     <w:p>
       <w:r>
+        <w:lastRenderedPageBreak/>
         <w:br/>
       </w:r>
       <w:r>
@@ -13817,7 +14051,6 @@
     </w:p>
     <w:p>
       <w:r>
-        <w:lastRenderedPageBreak/>
         <w:t xml:space="preserve">- </w:t>
       </w:r>
       <w:r>
@@ -13938,9 +14171,9 @@
                 <w:shd w:val="clear" w:color="auto" w:fill="EEEEEE"/>
                 <w:lang w:val="en-US"/>
               </w:rPr>
-              <w:t>fviz_pca_ind</w:t>
-            </w:r>
-            <w:proofErr w:type="spellEnd"/>
+              <w:t>fviz_pca_</w:t>
+            </w:r>
+            <w:proofErr w:type="gramStart"/>
             <w:r>
               <w:rPr>
                 <w:rFonts w:ascii="Consolas" w:hAnsi="Consolas"/>
@@ -13950,7 +14183,31 @@
                 <w:shd w:val="clear" w:color="auto" w:fill="EEEEEE"/>
                 <w:lang w:val="en-US"/>
               </w:rPr>
-              <w:t xml:space="preserve">(pca.res, col.ind = </w:t>
+              <w:t>ind</w:t>
+            </w:r>
+            <w:proofErr w:type="spellEnd"/>
+            <w:r>
+              <w:rPr>
+                <w:rFonts w:ascii="Consolas" w:hAnsi="Consolas"/>
+                <w:color w:val="000000"/>
+                <w:sz w:val="22"/>
+                <w:szCs w:val="22"/>
+                <w:shd w:val="clear" w:color="auto" w:fill="EEEEEE"/>
+                <w:lang w:val="en-US"/>
+              </w:rPr>
+              <w:t>(</w:t>
+            </w:r>
+            <w:proofErr w:type="gramEnd"/>
+            <w:r>
+              <w:rPr>
+                <w:rFonts w:ascii="Consolas" w:hAnsi="Consolas"/>
+                <w:color w:val="000000"/>
+                <w:sz w:val="22"/>
+                <w:szCs w:val="22"/>
+                <w:shd w:val="clear" w:color="auto" w:fill="EEEEEE"/>
+                <w:lang w:val="en-US"/>
+              </w:rPr>
+              <w:t xml:space="preserve">pca.res, col.ind = </w:t>
             </w:r>
             <w:r>
               <w:rPr>
@@ -14172,6 +14429,7 @@
           <w:szCs w:val="22"/>
           <w:bdr w:val="none" w:sz="0" w:space="0" w:color="auto" w:frame="1"/>
         </w:rPr>
+        <w:lastRenderedPageBreak/>
         <w:drawing>
           <wp:inline distT="0" distB="0" distL="0" distR="0" wp14:anchorId="0275EB53" wp14:editId="15C09294">
             <wp:extent cx="5732145" cy="3071030"/>
@@ -14770,17 +15028,6 @@
                 <w:lang w:val="en-US"/>
               </w:rPr>
               <w:br/>
-            </w:r>
-            <w:r>
-              <w:rPr>
-                <w:rFonts w:ascii="Consolas" w:hAnsi="Consolas"/>
-                <w:color w:val="444444"/>
-                <w:sz w:val="22"/>
-                <w:szCs w:val="22"/>
-                <w:shd w:val="clear" w:color="auto" w:fill="F0F0F0"/>
-                <w:lang w:val="en-US"/>
-              </w:rPr>
-              <w:lastRenderedPageBreak/>
               <w:t>    labs(</w:t>
             </w:r>
             <w:r>
@@ -15023,6 +15270,7 @@
           <w:szCs w:val="22"/>
           <w:bdr w:val="none" w:sz="0" w:space="0" w:color="auto" w:frame="1"/>
         </w:rPr>
+        <w:lastRenderedPageBreak/>
         <w:drawing>
           <wp:inline distT="0" distB="0" distL="0" distR="0" wp14:anchorId="00D18D1F" wp14:editId="0731F323">
             <wp:extent cx="5288280" cy="4810760"/>
@@ -15143,41 +15391,27 @@
         <w:rPr>
           <w:rFonts w:ascii="Arial" w:hAnsi="Arial" w:cs="Arial"/>
         </w:rPr>
-        <w:t>Per questo motivo, essendo un problema di classificazione con solo 2 possibili classi</w:t>
-      </w:r>
-      <w:r>
-        <w:rPr>
-          <w:rFonts w:ascii="Arial" w:hAnsi="Arial" w:cs="Arial"/>
-        </w:rPr>
-        <w:t xml:space="preserve">, con valori numerici ed un numero relativamente basso di record e features si è deciso di utilizzare come primo algoritmo i </w:t>
-      </w:r>
-      <w:proofErr w:type="spellStart"/>
-      <w:r>
-        <w:rPr>
-          <w:rFonts w:ascii="Arial" w:hAnsi="Arial" w:cs="Arial"/>
-        </w:rPr>
-        <w:t>Decision</w:t>
-      </w:r>
-      <w:proofErr w:type="spellEnd"/>
-      <w:r>
-        <w:rPr>
-          <w:rFonts w:ascii="Arial" w:hAnsi="Arial" w:cs="Arial"/>
-        </w:rPr>
-        <w:t xml:space="preserve"> </w:t>
-      </w:r>
-      <w:proofErr w:type="spellStart"/>
-      <w:r>
-        <w:rPr>
-          <w:rFonts w:ascii="Arial" w:hAnsi="Arial" w:cs="Arial"/>
-        </w:rPr>
-        <w:t>Tree</w:t>
-      </w:r>
-      <w:proofErr w:type="spellEnd"/>
-      <w:r>
-        <w:rPr>
-          <w:rFonts w:ascii="Arial" w:hAnsi="Arial" w:cs="Arial"/>
-        </w:rPr>
-        <w:t>.</w:t>
+        <w:t xml:space="preserve">Per questo motivo, essendo un problema di classificazione con solo </w:t>
+      </w:r>
+      <w:proofErr w:type="gramStart"/>
+      <w:r>
+        <w:rPr>
+          <w:rFonts w:ascii="Arial" w:hAnsi="Arial" w:cs="Arial"/>
+        </w:rPr>
+        <w:t>2</w:t>
+      </w:r>
+      <w:proofErr w:type="gramEnd"/>
+      <w:r>
+        <w:rPr>
+          <w:rFonts w:ascii="Arial" w:hAnsi="Arial" w:cs="Arial"/>
+        </w:rPr>
+        <w:t xml:space="preserve"> possibili classi</w:t>
+      </w:r>
+      <w:r>
+        <w:rPr>
+          <w:rFonts w:ascii="Arial" w:hAnsi="Arial" w:cs="Arial"/>
+        </w:rPr>
+        <w:t>, con valori numerici ed un numero relativamente basso di record e features si è deciso di utilizzare come primo algoritmo i Decision Tree.</w:t>
       </w:r>
     </w:p>
     <w:p>
@@ -15191,7 +15425,6 @@
         <w:rPr>
           <w:rFonts w:ascii="Arial" w:hAnsi="Arial" w:cs="Arial"/>
         </w:rPr>
-        <w:lastRenderedPageBreak/>
         <w:t>La distribuzione dei valori delle varie features risulta molto concentrata in un range molto piccolo, condizione che porta all’esclusione di algoritmi che utilizzano un iperpiano per separare le classi</w:t>
       </w:r>
       <w:r>
@@ -15212,63 +15445,7 @@
         <w:rPr>
           <w:rFonts w:ascii="Arial" w:hAnsi="Arial" w:cs="Arial"/>
         </w:rPr>
-        <w:t xml:space="preserve">Si è deciso dunque di utilizzare un algoritmo derivante sempre dai </w:t>
-      </w:r>
-      <w:proofErr w:type="spellStart"/>
-      <w:r>
-        <w:rPr>
-          <w:rFonts w:ascii="Arial" w:hAnsi="Arial" w:cs="Arial"/>
-        </w:rPr>
-        <w:t>Decision</w:t>
-      </w:r>
-      <w:proofErr w:type="spellEnd"/>
-      <w:r>
-        <w:rPr>
-          <w:rFonts w:ascii="Arial" w:hAnsi="Arial" w:cs="Arial"/>
-        </w:rPr>
-        <w:t xml:space="preserve"> </w:t>
-      </w:r>
-      <w:proofErr w:type="spellStart"/>
-      <w:r>
-        <w:rPr>
-          <w:rFonts w:ascii="Arial" w:hAnsi="Arial" w:cs="Arial"/>
-        </w:rPr>
-        <w:t>Tree</w:t>
-      </w:r>
-      <w:proofErr w:type="spellEnd"/>
-      <w:r>
-        <w:rPr>
-          <w:rFonts w:ascii="Arial" w:hAnsi="Arial" w:cs="Arial"/>
-        </w:rPr>
-        <w:t xml:space="preserve"> ma che ne consente un incremento sostanziale delle performance, il </w:t>
-      </w:r>
-      <w:proofErr w:type="spellStart"/>
-      <w:r>
-        <w:rPr>
-          <w:rFonts w:ascii="Arial" w:hAnsi="Arial" w:cs="Arial"/>
-        </w:rPr>
-        <w:t>Gradient</w:t>
-      </w:r>
-      <w:proofErr w:type="spellEnd"/>
-      <w:r>
-        <w:rPr>
-          <w:rFonts w:ascii="Arial" w:hAnsi="Arial" w:cs="Arial"/>
-        </w:rPr>
-        <w:t xml:space="preserve"> </w:t>
-      </w:r>
-      <w:proofErr w:type="spellStart"/>
-      <w:r>
-        <w:rPr>
-          <w:rFonts w:ascii="Arial" w:hAnsi="Arial" w:cs="Arial"/>
-        </w:rPr>
-        <w:t>Boosting</w:t>
-      </w:r>
-      <w:proofErr w:type="spellEnd"/>
-      <w:r>
-        <w:rPr>
-          <w:rFonts w:ascii="Arial" w:hAnsi="Arial" w:cs="Arial"/>
-        </w:rPr>
-        <w:t>.</w:t>
+        <w:t>Si è deciso dunque di utilizzare un algoritmo derivante sempre dai Decision Tree ma che ne consente un incremento sostanziale delle performance, il Gradient Boosting.</w:t>
       </w:r>
     </w:p>
     <w:p>
@@ -15288,6 +15465,7 @@
           <w:sz w:val="52"/>
           <w:szCs w:val="52"/>
         </w:rPr>
+        <w:lastRenderedPageBreak/>
         <w:t>Modello Base</w:t>
       </w:r>
     </w:p>
@@ -15310,7 +15488,6 @@
           <w:szCs w:val="52"/>
         </w:rPr>
       </w:pPr>
-      <w:proofErr w:type="spellStart"/>
       <w:r>
         <w:rPr>
           <w:rStyle w:val="markedcontent"/>
@@ -15319,31 +15496,8 @@
           <w:sz w:val="52"/>
           <w:szCs w:val="52"/>
         </w:rPr>
-        <w:t>Decision</w:t>
-      </w:r>
-      <w:proofErr w:type="spellEnd"/>
-      <w:r>
-        <w:rPr>
-          <w:rStyle w:val="markedcontent"/>
-          <w:b/>
-          <w:bCs/>
-          <w:sz w:val="52"/>
-          <w:szCs w:val="52"/>
-        </w:rPr>
-        <w:t xml:space="preserve"> </w:t>
-      </w:r>
-      <w:proofErr w:type="spellStart"/>
-      <w:r>
-        <w:rPr>
-          <w:rStyle w:val="markedcontent"/>
-          <w:b/>
-          <w:bCs/>
-          <w:sz w:val="52"/>
-          <w:szCs w:val="52"/>
-        </w:rPr>
-        <w:t>Tree</w:t>
-      </w:r>
-      <w:proofErr w:type="spellEnd"/>
+        <w:t>Decision Tree</w:t>
+      </w:r>
     </w:p>
     <w:p>
       <w:pPr>
@@ -16991,7 +17145,6 @@
           <w:rStyle w:val="markedcontent"/>
           <w:rFonts w:ascii="Arial" w:hAnsi="Arial" w:cs="Arial"/>
         </w:rPr>
-        <w:lastRenderedPageBreak/>
         <w:t>In particolare,</w:t>
       </w:r>
       <w:r>
@@ -17095,6 +17248,7 @@
           </w:tcPr>
           <w:p>
             <w:r>
+              <w:lastRenderedPageBreak/>
               <w:t> </w:t>
             </w:r>
             <w:r>
@@ -17133,7 +17287,6 @@
             <w:pPr>
               <w:jc w:val="center"/>
             </w:pPr>
-            <w:proofErr w:type="spellStart"/>
             <w:r>
               <w:rPr>
                 <w:rFonts w:ascii="Arial" w:hAnsi="Arial" w:cs="Arial"/>
@@ -17145,7 +17298,6 @@
               </w:rPr>
               <w:t>Accuracy</w:t>
             </w:r>
-            <w:proofErr w:type="spellEnd"/>
           </w:p>
           <w:p>
             <w:pPr>
@@ -17211,7 +17363,6 @@
             <w:pPr>
               <w:jc w:val="center"/>
             </w:pPr>
-            <w:proofErr w:type="spellStart"/>
             <w:r>
               <w:rPr>
                 <w:rFonts w:ascii="Arial" w:hAnsi="Arial" w:cs="Arial"/>
@@ -17223,7 +17374,6 @@
               </w:rPr>
               <w:t>Accuracy</w:t>
             </w:r>
-            <w:proofErr w:type="spellEnd"/>
           </w:p>
           <w:p>
             <w:pPr>
@@ -18255,21 +18405,7 @@
           <w:rStyle w:val="Enfasigrassetto"/>
           <w:u w:val="single"/>
         </w:rPr>
-        <w:t xml:space="preserve"> +</w:t>
-      </w:r>
-      <w:r>
-        <w:rPr>
-          <w:rStyle w:val="Enfasigrassetto"/>
-          <w:u w:val="single"/>
-        </w:rPr>
-        <w:t xml:space="preserve"> </w:t>
-      </w:r>
-      <w:r>
-        <w:rPr>
-          <w:rStyle w:val="Enfasigrassetto"/>
-          <w:u w:val="single"/>
-        </w:rPr>
-        <w:t>pH</w:t>
+        <w:t xml:space="preserve"> + pH</w:t>
       </w:r>
       <w:r>
         <w:rPr>
@@ -18455,7 +18591,9 @@
     <w:p/>
     <w:p>
       <w:r>
-        <w:lastRenderedPageBreak/>
+        <w:rPr>
+          <w:noProof/>
+        </w:rPr>
         <w:drawing>
           <wp:anchor distT="0" distB="0" distL="114300" distR="114300" simplePos="0" relativeHeight="251671552" behindDoc="0" locked="0" layoutInCell="1" allowOverlap="1" wp14:anchorId="00F54A6C" wp14:editId="4FC95273">
             <wp:simplePos x="0" y="0"/>
@@ -18520,6 +18658,9 @@
         </w:drawing>
       </w:r>
       <w:r>
+        <w:rPr>
+          <w:noProof/>
+        </w:rPr>
         <w:drawing>
           <wp:anchor distT="0" distB="0" distL="114300" distR="114300" simplePos="0" relativeHeight="251670528" behindDoc="0" locked="0" layoutInCell="1" allowOverlap="1" wp14:anchorId="1D368F65" wp14:editId="2E2B04DA">
             <wp:simplePos x="0" y="0"/>
@@ -18883,7 +19024,6 @@
           <w:rStyle w:val="Enfasigrassetto"/>
           <w:u w:val="single"/>
         </w:rPr>
-        <w:lastRenderedPageBreak/>
         <w:t>4)</w:t>
       </w:r>
       <w:r>
@@ -18923,6 +19063,9 @@
         </w:rPr>
       </w:pPr>
       <w:r>
+        <w:rPr>
+          <w:noProof/>
+        </w:rPr>
         <w:drawing>
           <wp:anchor distT="0" distB="0" distL="114300" distR="114300" simplePos="0" relativeHeight="251664384" behindDoc="0" locked="0" layoutInCell="1" allowOverlap="1" wp14:anchorId="0202CCEA" wp14:editId="63AC82BA">
             <wp:simplePos x="0" y="0"/>
@@ -19121,6 +19264,9 @@
         </w:rPr>
       </w:pPr>
       <w:r>
+        <w:rPr>
+          <w:noProof/>
+        </w:rPr>
         <w:drawing>
           <wp:anchor distT="0" distB="0" distL="114300" distR="114300" simplePos="0" relativeHeight="251665408" behindDoc="0" locked="0" layoutInCell="1" allowOverlap="1" wp14:anchorId="46C8F790" wp14:editId="1E24B3DF">
             <wp:simplePos x="0" y="0"/>
@@ -19185,6 +19331,9 @@
         </w:drawing>
       </w:r>
       <w:r>
+        <w:rPr>
+          <w:noProof/>
+        </w:rPr>
         <w:drawing>
           <wp:anchor distT="0" distB="0" distL="114300" distR="114300" simplePos="0" relativeHeight="251666432" behindDoc="0" locked="0" layoutInCell="1" allowOverlap="1" wp14:anchorId="5E5FBCCF" wp14:editId="604AEEB9">
             <wp:simplePos x="0" y="0"/>
@@ -19271,7 +19420,6 @@
           <w:szCs w:val="40"/>
         </w:rPr>
       </w:pPr>
-      <w:proofErr w:type="spellStart"/>
       <w:r>
         <w:rPr>
           <w:rStyle w:val="markedcontent"/>
@@ -19282,33 +19430,8 @@
           <w:szCs w:val="40"/>
         </w:rPr>
         <w:lastRenderedPageBreak/>
-        <w:t>Gradient</w:t>
-      </w:r>
-      <w:proofErr w:type="spellEnd"/>
-      <w:r>
-        <w:rPr>
-          <w:rStyle w:val="markedcontent"/>
-          <w:rFonts w:ascii="Arial" w:hAnsi="Arial" w:cs="Arial"/>
-          <w:b/>
-          <w:bCs/>
-          <w:sz w:val="40"/>
-          <w:szCs w:val="40"/>
-        </w:rPr>
-        <w:t xml:space="preserve"> </w:t>
-      </w:r>
-      <w:proofErr w:type="spellStart"/>
-      <w:r>
-        <w:rPr>
-          <w:rStyle w:val="markedcontent"/>
-          <w:rFonts w:ascii="Arial" w:hAnsi="Arial" w:cs="Arial"/>
-          <w:b/>
-          <w:bCs/>
-          <w:sz w:val="40"/>
-          <w:szCs w:val="40"/>
-        </w:rPr>
-        <w:t>Boosting</w:t>
-      </w:r>
-      <w:proofErr w:type="spellEnd"/>
+        <w:t>Gradient Boosting</w:t>
+      </w:r>
     </w:p>
     <w:p>
       <w:pPr>
@@ -19321,35 +19444,7 @@
         <w:rPr>
           <w:rFonts w:ascii="Arial" w:hAnsi="Arial" w:cs="Arial"/>
         </w:rPr>
-        <w:t xml:space="preserve">Come per </w:t>
-      </w:r>
-      <w:proofErr w:type="spellStart"/>
-      <w:r>
-        <w:rPr>
-          <w:rFonts w:ascii="Arial" w:hAnsi="Arial" w:cs="Arial"/>
-        </w:rPr>
-        <w:t>Decision</w:t>
-      </w:r>
-      <w:proofErr w:type="spellEnd"/>
-      <w:r>
-        <w:rPr>
-          <w:rFonts w:ascii="Arial" w:hAnsi="Arial" w:cs="Arial"/>
-        </w:rPr>
-        <w:t xml:space="preserve"> </w:t>
-      </w:r>
-      <w:proofErr w:type="spellStart"/>
-      <w:r>
-        <w:rPr>
-          <w:rFonts w:ascii="Arial" w:hAnsi="Arial" w:cs="Arial"/>
-        </w:rPr>
-        <w:t>Tree</w:t>
-      </w:r>
-      <w:proofErr w:type="spellEnd"/>
-      <w:r>
-        <w:rPr>
-          <w:rFonts w:ascii="Arial" w:hAnsi="Arial" w:cs="Arial"/>
-        </w:rPr>
-        <w:t xml:space="preserve"> si procede allo split del dataset 70%-30%</w:t>
+        <w:t>Come per Decision Tree si procede allo split del dataset 70%-30%</w:t>
       </w:r>
     </w:p>
     <w:p>
@@ -20434,7 +20529,27 @@
           <w:sz w:val="22"/>
           <w:szCs w:val="22"/>
         </w:rPr>
-        <w:t>questo punto creiamo 2 matrici (</w:t>
+        <w:t xml:space="preserve">questo punto creiamo </w:t>
+      </w:r>
+      <w:proofErr w:type="gramStart"/>
+      <w:r>
+        <w:rPr>
+          <w:rFonts w:ascii="Arial" w:hAnsi="Arial" w:cs="Arial"/>
+          <w:color w:val="000000"/>
+          <w:sz w:val="22"/>
+          <w:szCs w:val="22"/>
+        </w:rPr>
+        <w:t>2</w:t>
+      </w:r>
+      <w:proofErr w:type="gramEnd"/>
+      <w:r>
+        <w:rPr>
+          <w:rFonts w:ascii="Arial" w:hAnsi="Arial" w:cs="Arial"/>
+          <w:color w:val="000000"/>
+          <w:sz w:val="22"/>
+          <w:szCs w:val="22"/>
+        </w:rPr>
+        <w:t xml:space="preserve"> matrici (</w:t>
       </w:r>
       <w:proofErr w:type="spellStart"/>
       <w:r>
@@ -21305,6 +21420,7 @@
                 <w:shd w:val="clear" w:color="auto" w:fill="F0F0F0"/>
                 <w:lang w:val="en-US"/>
               </w:rPr>
+              <w:lastRenderedPageBreak/>
               <w:t>xgbcv</w:t>
             </w:r>
             <w:proofErr w:type="spellEnd"/>
@@ -21329,17 +21445,6 @@
                 <w:lang w:val="en-US"/>
               </w:rPr>
               <w:br/>
-            </w:r>
-            <w:r>
-              <w:rPr>
-                <w:rFonts w:ascii="Consolas" w:hAnsi="Consolas" w:cs="Consolas"/>
-                <w:color w:val="444444"/>
-                <w:sz w:val="22"/>
-                <w:szCs w:val="22"/>
-                <w:shd w:val="clear" w:color="auto" w:fill="F0F0F0"/>
-                <w:lang w:val="en-US"/>
-              </w:rPr>
-              <w:lastRenderedPageBreak/>
               <w:t xml:space="preserve">  params = </w:t>
             </w:r>
             <w:proofErr w:type="spellStart"/>
@@ -21788,6 +21893,7 @@
           <w:szCs w:val="22"/>
         </w:rPr>
       </w:pPr>
+      <w:proofErr w:type="gramStart"/>
       <w:r>
         <w:rPr>
           <w:rFonts w:ascii="Arial" w:hAnsi="Arial" w:cs="Arial"/>
@@ -21795,7 +21901,17 @@
           <w:sz w:val="22"/>
           <w:szCs w:val="22"/>
         </w:rPr>
-        <w:t xml:space="preserve">In particolare </w:t>
+        <w:t>In particolare</w:t>
+      </w:r>
+      <w:proofErr w:type="gramEnd"/>
+      <w:r>
+        <w:rPr>
+          <w:rFonts w:ascii="Arial" w:hAnsi="Arial" w:cs="Arial"/>
+          <w:color w:val="000000"/>
+          <w:sz w:val="22"/>
+          <w:szCs w:val="22"/>
+        </w:rPr>
+        <w:t xml:space="preserve"> </w:t>
       </w:r>
       <w:r>
         <w:rPr>
@@ -23448,11 +23564,44 @@
         <w:rPr>
           <w:rFonts w:ascii="Arial" w:hAnsi="Arial" w:cs="Arial"/>
         </w:rPr>
-        <w:t xml:space="preserve"> si ricava un’accuratezza del 77% che risulta ottima data anche la tipologia di datti contenuti nel dataset scelto.</w:t>
+        <w:t xml:space="preserve"> si ricava un’accuratezza del 77% che risulta ottima data anche la tipologia di </w:t>
+      </w:r>
+      <w:r>
+        <w:rPr>
+          <w:rFonts w:ascii="Arial" w:hAnsi="Arial" w:cs="Arial"/>
+          <w:u w:val="single"/>
+        </w:rPr>
+        <w:t>dati</w:t>
+      </w:r>
+      <w:r>
+        <w:rPr>
+          <w:rFonts w:ascii="Arial" w:hAnsi="Arial" w:cs="Arial"/>
+        </w:rPr>
+        <w:t xml:space="preserve"> contenuti nel dataset scelto.</w:t>
       </w:r>
     </w:p>
     <w:p>
       <w:pPr>
+        <w:spacing w:after="160" w:line="276" w:lineRule="auto"/>
+        <w:rPr>
+          <w:rFonts w:asciiTheme="majorHAnsi" w:eastAsiaTheme="majorEastAsia" w:hAnsiTheme="majorHAnsi" w:cstheme="majorBidi"/>
+          <w:b/>
+          <w:bCs/>
+          <w:color w:val="262626" w:themeColor="text1" w:themeTint="D9"/>
+          <w:sz w:val="52"/>
+          <w:szCs w:val="52"/>
+        </w:rPr>
+      </w:pPr>
+      <w:r>
+        <w:rPr>
+          <w:b/>
+          <w:bCs/>
+        </w:rPr>
+        <w:br w:type="page"/>
+      </w:r>
+    </w:p>
+    <w:p>
+      <w:pPr>
         <w:pStyle w:val="Titolo1"/>
         <w:jc w:val="left"/>
         <w:rPr>
@@ -23465,6 +23614,7 @@
           <w:b/>
           <w:bCs/>
         </w:rPr>
+        <w:lastRenderedPageBreak/>
         <w:t>8 - Esperimenti</w:t>
       </w:r>
     </w:p>
@@ -23498,7 +23648,13 @@
         <w:rPr>
           <w:rFonts w:ascii="Arial" w:hAnsi="Arial" w:cs="Arial"/>
         </w:rPr>
-        <w:t>In particolare verrà eseguita una K-</w:t>
+        <w:t>In particolare,</w:t>
+      </w:r>
+      <w:r>
+        <w:rPr>
+          <w:rFonts w:ascii="Arial" w:hAnsi="Arial" w:cs="Arial"/>
+        </w:rPr>
+        <w:t xml:space="preserve"> verrà eseguita una K-</w:t>
       </w:r>
       <w:proofErr w:type="spellStart"/>
       <w:r>
@@ -23545,32 +23701,17 @@
     </w:p>
     <w:p>
       <w:pPr>
-        <w:pStyle w:val="Titolo3"/>
-      </w:pPr>
+        <w:pStyle w:val="Titolo2"/>
+      </w:pPr>
+      <w:r>
+        <w:t xml:space="preserve">8.1) </w:t>
+      </w:r>
       <w:r>
         <w:t xml:space="preserve">10-Fold cross </w:t>
       </w:r>
       <w:proofErr w:type="spellStart"/>
       <w:r>
         <w:t>validation</w:t>
-      </w:r>
-      <w:proofErr w:type="spellEnd"/>
-    </w:p>
-    <w:p>
-      <w:pPr>
-        <w:pStyle w:val="Titolo4"/>
-      </w:pPr>
-      <w:proofErr w:type="spellStart"/>
-      <w:r>
-        <w:t>Gradient</w:t>
-      </w:r>
-      <w:proofErr w:type="spellEnd"/>
-      <w:r>
-        <w:t xml:space="preserve"> </w:t>
-      </w:r>
-      <w:proofErr w:type="spellStart"/>
-      <w:r>
-        <w:t>Boosting</w:t>
       </w:r>
       <w:proofErr w:type="spellEnd"/>
     </w:p>
@@ -23585,14 +23726,43 @@
         <w:rPr>
           <w:rFonts w:ascii="Arial" w:hAnsi="Arial" w:cs="Arial"/>
         </w:rPr>
-        <w:lastRenderedPageBreak/>
         <w:t xml:space="preserve">Come </w:t>
       </w:r>
       <w:r>
         <w:rPr>
           <w:rFonts w:ascii="Arial" w:hAnsi="Arial" w:cs="Arial"/>
         </w:rPr>
-        <w:t xml:space="preserve">primo passo si procede allo split del dataset nelle 10 </w:t>
+        <w:t>primo passo si procede all</w:t>
+      </w:r>
+      <w:r>
+        <w:rPr>
+          <w:rFonts w:ascii="Arial" w:hAnsi="Arial" w:cs="Arial"/>
+        </w:rPr>
+        <w:t xml:space="preserve">a suddivisione </w:t>
+      </w:r>
+      <w:r>
+        <w:rPr>
+          <w:rFonts w:ascii="Arial" w:hAnsi="Arial" w:cs="Arial"/>
+        </w:rPr>
+        <w:t xml:space="preserve">del dataset </w:t>
+      </w:r>
+      <w:r>
+        <w:rPr>
+          <w:rFonts w:ascii="Arial" w:hAnsi="Arial" w:cs="Arial"/>
+        </w:rPr>
+        <w:t>in</w:t>
+      </w:r>
+      <w:r>
+        <w:rPr>
+          <w:rFonts w:ascii="Arial" w:hAnsi="Arial" w:cs="Arial"/>
+        </w:rPr>
+        <w:t xml:space="preserve"> 10 </w:t>
+      </w:r>
+      <w:r>
+        <w:rPr>
+          <w:rFonts w:ascii="Arial" w:hAnsi="Arial" w:cs="Arial"/>
+        </w:rPr>
+        <w:t>“</w:t>
       </w:r>
       <w:proofErr w:type="spellStart"/>
       <w:r>
@@ -23606,14 +23776,16 @@
         <w:rPr>
           <w:rFonts w:ascii="Arial" w:hAnsi="Arial" w:cs="Arial"/>
         </w:rPr>
-        <w:t xml:space="preserve"> necessarie per l’esperimento</w:t>
+        <w:t>”</w:t>
+      </w:r>
+      <w:r>
+        <w:rPr>
+          <w:rFonts w:ascii="Arial" w:hAnsi="Arial" w:cs="Arial"/>
+        </w:rPr>
+        <w:t>.</w:t>
       </w:r>
     </w:p>
-    <w:p>
-      <w:pPr>
-        <w:spacing w:after="240"/>
-      </w:pPr>
-    </w:p>
+    <w:p/>
     <w:tbl>
       <w:tblPr>
         <w:tblW w:w="0" w:type="auto"/>
@@ -23665,6 +23837,7 @@
               <w:t xml:space="preserve">folds &lt;- </w:t>
             </w:r>
             <w:proofErr w:type="spellStart"/>
+            <w:proofErr w:type="gramStart"/>
             <w:r>
               <w:rPr>
                 <w:rFonts w:ascii="Consolas" w:hAnsi="Consolas" w:cs="Consolas"/>
@@ -23689,6 +23862,7 @@
               <w:t>(</w:t>
             </w:r>
             <w:proofErr w:type="spellStart"/>
+            <w:proofErr w:type="gramEnd"/>
             <w:r>
               <w:rPr>
                 <w:rFonts w:ascii="Consolas" w:hAnsi="Consolas" w:cs="Consolas"/>
@@ -23738,12 +23912,33 @@
         </w:tc>
       </w:tr>
     </w:tbl>
+    <w:p/>
     <w:p>
       <w:pPr>
         <w:rPr>
-          <w:lang w:val="en-US"/>
-        </w:rPr>
-      </w:pPr>
+          <w:rFonts w:ascii="Arial" w:hAnsi="Arial" w:cs="Arial"/>
+        </w:rPr>
+      </w:pPr>
+      <w:r>
+        <w:rPr>
+          <w:rFonts w:ascii="Arial" w:hAnsi="Arial" w:cs="Arial"/>
+        </w:rPr>
+        <w:t xml:space="preserve">Successivamente </w:t>
+      </w:r>
+      <w:r>
+        <w:rPr>
+          <w:rFonts w:ascii="Arial" w:hAnsi="Arial" w:cs="Arial"/>
+        </w:rPr>
+        <w:t xml:space="preserve">viene applicata iterativamente per ogni </w:t>
+      </w:r>
+      <w:proofErr w:type="spellStart"/>
+      <w:r>
+        <w:rPr>
+          <w:rFonts w:ascii="Arial" w:hAnsi="Arial" w:cs="Arial"/>
+        </w:rPr>
+        <w:t>fold</w:t>
+      </w:r>
+      <w:proofErr w:type="spellEnd"/>
     </w:p>
     <w:p>
       <w:pPr>
@@ -23755,13 +23950,99 @@
         <w:rPr>
           <w:rFonts w:ascii="Arial" w:hAnsi="Arial" w:cs="Arial"/>
         </w:rPr>
-        <w:t xml:space="preserve">Si procede poi </w:t>
-      </w:r>
-      <w:r>
-        <w:rPr>
-          <w:rFonts w:ascii="Arial" w:hAnsi="Arial" w:cs="Arial"/>
-        </w:rPr>
-        <w:t>alla creazione di una funzione che verrà applicata in modo iterativo ad ogni sottoinsieme creato.</w:t>
+        <w:t>In particolare,</w:t>
+      </w:r>
+      <w:r>
+        <w:rPr>
+          <w:rFonts w:ascii="Arial" w:hAnsi="Arial" w:cs="Arial"/>
+        </w:rPr>
+        <w:t xml:space="preserve"> la funzione permette di </w:t>
+      </w:r>
+      <w:r>
+        <w:rPr>
+          <w:rFonts w:ascii="Arial" w:hAnsi="Arial" w:cs="Arial"/>
+        </w:rPr>
+        <w:t>utilizzare</w:t>
+      </w:r>
+      <w:r>
+        <w:rPr>
+          <w:rFonts w:ascii="Arial" w:hAnsi="Arial" w:cs="Arial"/>
+        </w:rPr>
+        <w:t xml:space="preserve"> la</w:t>
+      </w:r>
+      <w:r>
+        <w:rPr>
+          <w:rFonts w:ascii="Arial" w:hAnsi="Arial" w:cs="Arial"/>
+        </w:rPr>
+        <w:t xml:space="preserve"> </w:t>
+      </w:r>
+      <w:proofErr w:type="spellStart"/>
+      <w:r>
+        <w:rPr>
+          <w:rFonts w:ascii="Arial" w:hAnsi="Arial" w:cs="Arial"/>
+        </w:rPr>
+        <w:t>fold</w:t>
+      </w:r>
+      <w:proofErr w:type="spellEnd"/>
+      <w:r>
+        <w:rPr>
+          <w:rFonts w:ascii="Arial" w:hAnsi="Arial" w:cs="Arial"/>
+        </w:rPr>
+        <w:t xml:space="preserve"> presa in esame</w:t>
+      </w:r>
+      <w:r>
+        <w:rPr>
+          <w:rFonts w:ascii="Arial" w:hAnsi="Arial" w:cs="Arial"/>
+        </w:rPr>
+        <w:t xml:space="preserve"> in quell’istante</w:t>
+      </w:r>
+      <w:r>
+        <w:rPr>
+          <w:rFonts w:ascii="Arial" w:hAnsi="Arial" w:cs="Arial"/>
+        </w:rPr>
+        <w:t xml:space="preserve"> come </w:t>
+      </w:r>
+      <w:r>
+        <w:rPr>
+          <w:rFonts w:ascii="Arial" w:hAnsi="Arial" w:cs="Arial"/>
+        </w:rPr>
+        <w:t>Test set</w:t>
+      </w:r>
+      <w:r>
+        <w:rPr>
+          <w:rFonts w:ascii="Arial" w:hAnsi="Arial" w:cs="Arial"/>
+        </w:rPr>
+        <w:t>;</w:t>
+      </w:r>
+      <w:r>
+        <w:rPr>
+          <w:rFonts w:ascii="Arial" w:hAnsi="Arial" w:cs="Arial"/>
+        </w:rPr>
+        <w:t xml:space="preserve"> mentre la restante parte del dataset come </w:t>
+      </w:r>
+      <w:r>
+        <w:rPr>
+          <w:rFonts w:ascii="Arial" w:hAnsi="Arial" w:cs="Arial"/>
+        </w:rPr>
+        <w:t>T</w:t>
+      </w:r>
+      <w:r>
+        <w:rPr>
+          <w:rFonts w:ascii="Arial" w:hAnsi="Arial" w:cs="Arial"/>
+        </w:rPr>
+        <w:t>rain</w:t>
+      </w:r>
+      <w:r>
+        <w:rPr>
+          <w:rFonts w:ascii="Arial" w:hAnsi="Arial" w:cs="Arial"/>
+        </w:rPr>
+        <w:t xml:space="preserve"> s</w:t>
+      </w:r>
+      <w:r>
+        <w:rPr>
+          <w:rFonts w:ascii="Arial" w:hAnsi="Arial" w:cs="Arial"/>
+        </w:rPr>
+        <w:t>et.</w:t>
       </w:r>
     </w:p>
     <w:p>
@@ -23774,13 +24055,113 @@
         <w:rPr>
           <w:rFonts w:ascii="Arial" w:hAnsi="Arial" w:cs="Arial"/>
         </w:rPr>
-        <w:t xml:space="preserve">In particolare la funzione permette di usare l’attuale </w:t>
+        <w:t xml:space="preserve">Dopo la definizione dei </w:t>
+      </w:r>
+      <w:r>
+        <w:rPr>
+          <w:rFonts w:ascii="Arial" w:hAnsi="Arial" w:cs="Arial"/>
+        </w:rPr>
+        <w:t xml:space="preserve">due </w:t>
+      </w:r>
+      <w:r>
+        <w:rPr>
+          <w:rFonts w:ascii="Arial" w:hAnsi="Arial" w:cs="Arial"/>
+        </w:rPr>
+        <w:t>set</w:t>
+      </w:r>
+      <w:r>
+        <w:rPr>
+          <w:rFonts w:ascii="Arial" w:hAnsi="Arial" w:cs="Arial"/>
+        </w:rPr>
+        <w:t>,</w:t>
+      </w:r>
+      <w:r>
+        <w:rPr>
+          <w:rFonts w:ascii="Arial" w:hAnsi="Arial" w:cs="Arial"/>
+        </w:rPr>
+        <w:t xml:space="preserve"> si passa al </w:t>
       </w:r>
       <w:proofErr w:type="spellStart"/>
       <w:r>
         <w:rPr>
           <w:rFonts w:ascii="Arial" w:hAnsi="Arial" w:cs="Arial"/>
         </w:rPr>
+        <w:t>train</w:t>
+      </w:r>
+      <w:proofErr w:type="spellEnd"/>
+      <w:r>
+        <w:rPr>
+          <w:rFonts w:ascii="Arial" w:hAnsi="Arial" w:cs="Arial"/>
+        </w:rPr>
+        <w:t xml:space="preserve"> del modello e all’elaborazione dei risultati</w:t>
+      </w:r>
+      <w:r>
+        <w:rPr>
+          <w:rFonts w:ascii="Arial" w:hAnsi="Arial" w:cs="Arial"/>
+        </w:rPr>
+        <w:t>,</w:t>
+      </w:r>
+      <w:r>
+        <w:rPr>
+          <w:rFonts w:ascii="Arial" w:hAnsi="Arial" w:cs="Arial"/>
+        </w:rPr>
+        <w:t xml:space="preserve"> producendo in output 10 </w:t>
+      </w:r>
+      <w:r>
+        <w:rPr>
+          <w:rFonts w:ascii="Arial" w:hAnsi="Arial" w:cs="Arial"/>
+        </w:rPr>
+        <w:t>“</w:t>
+      </w:r>
+      <w:proofErr w:type="spellStart"/>
+      <w:r>
+        <w:rPr>
+          <w:rFonts w:ascii="Arial" w:hAnsi="Arial" w:cs="Arial"/>
+        </w:rPr>
+        <w:t>C</w:t>
+      </w:r>
+      <w:r>
+        <w:rPr>
+          <w:rFonts w:ascii="Arial" w:hAnsi="Arial" w:cs="Arial"/>
+        </w:rPr>
+        <w:t>onfusion</w:t>
+      </w:r>
+      <w:proofErr w:type="spellEnd"/>
+      <w:r>
+        <w:rPr>
+          <w:rFonts w:ascii="Arial" w:hAnsi="Arial" w:cs="Arial"/>
+        </w:rPr>
+        <w:t xml:space="preserve"> </w:t>
+      </w:r>
+      <w:r>
+        <w:rPr>
+          <w:rFonts w:ascii="Arial" w:hAnsi="Arial" w:cs="Arial"/>
+        </w:rPr>
+        <w:t>M</w:t>
+      </w:r>
+      <w:r>
+        <w:rPr>
+          <w:rFonts w:ascii="Arial" w:hAnsi="Arial" w:cs="Arial"/>
+        </w:rPr>
+        <w:t>atrix</w:t>
+      </w:r>
+      <w:r>
+        <w:rPr>
+          <w:rFonts w:ascii="Arial" w:hAnsi="Arial" w:cs="Arial"/>
+        </w:rPr>
+        <w:t>”</w:t>
+      </w:r>
+      <w:r>
+        <w:rPr>
+          <w:rFonts w:ascii="Arial" w:hAnsi="Arial" w:cs="Arial"/>
+        </w:rPr>
+        <w:t xml:space="preserve">, una per ogni </w:t>
+      </w:r>
+      <w:proofErr w:type="spellStart"/>
+      <w:r>
+        <w:rPr>
+          <w:rFonts w:ascii="Arial" w:hAnsi="Arial" w:cs="Arial"/>
+        </w:rPr>
         <w:t>fold</w:t>
       </w:r>
       <w:proofErr w:type="spellEnd"/>
@@ -23788,113 +24169,271 @@
         <w:rPr>
           <w:rFonts w:ascii="Arial" w:hAnsi="Arial" w:cs="Arial"/>
         </w:rPr>
-        <w:t xml:space="preserve"> presa in esame come </w:t>
+        <w:t>.</w:t>
+      </w:r>
+    </w:p>
+    <w:p/>
+    <w:tbl>
+      <w:tblPr>
+        <w:tblW w:w="0" w:type="auto"/>
+        <w:tblCellMar>
+          <w:top w:w="15" w:type="dxa"/>
+          <w:left w:w="15" w:type="dxa"/>
+          <w:bottom w:w="15" w:type="dxa"/>
+          <w:right w:w="15" w:type="dxa"/>
+        </w:tblCellMar>
+        <w:tblLook w:val="04A0" w:firstRow="1" w:lastRow="0" w:firstColumn="1" w:lastColumn="0" w:noHBand="0" w:noVBand="1"/>
+      </w:tblPr>
+      <w:tblGrid>
+        <w:gridCol w:w="5529"/>
+      </w:tblGrid>
+      <w:tr>
+        <w:tc>
+          <w:tcPr>
+            <w:tcW w:w="5529" w:type="dxa"/>
+            <w:shd w:val="clear" w:color="auto" w:fill="EEEEEE"/>
+            <w:tcMar>
+              <w:top w:w="100" w:type="dxa"/>
+              <w:left w:w="100" w:type="dxa"/>
+              <w:bottom w:w="100" w:type="dxa"/>
+              <w:right w:w="100" w:type="dxa"/>
+            </w:tcMar>
+            <w:hideMark/>
+          </w:tcPr>
+          <w:p>
+            <w:proofErr w:type="spellStart"/>
+            <w:r>
+              <w:rPr>
+                <w:rFonts w:ascii="Consolas" w:hAnsi="Consolas"/>
+                <w:color w:val="000000"/>
+                <w:sz w:val="22"/>
+                <w:szCs w:val="22"/>
+                <w:shd w:val="clear" w:color="auto" w:fill="EEEEEE"/>
+              </w:rPr>
+              <w:t>results</w:t>
+            </w:r>
+            <w:proofErr w:type="spellEnd"/>
+            <w:r>
+              <w:rPr>
+                <w:rFonts w:ascii="Consolas" w:hAnsi="Consolas"/>
+                <w:color w:val="000000"/>
+                <w:sz w:val="22"/>
+                <w:szCs w:val="22"/>
+                <w:shd w:val="clear" w:color="auto" w:fill="EEEEEE"/>
+              </w:rPr>
+              <w:t xml:space="preserve"> &lt;- </w:t>
+            </w:r>
+            <w:proofErr w:type="spellStart"/>
+            <w:r>
+              <w:rPr>
+                <w:rFonts w:ascii="Consolas" w:hAnsi="Consolas"/>
+                <w:color w:val="000000"/>
+                <w:sz w:val="22"/>
+                <w:szCs w:val="22"/>
+                <w:shd w:val="clear" w:color="auto" w:fill="EEEEEE"/>
+              </w:rPr>
+              <w:t>lapply</w:t>
+            </w:r>
+            <w:proofErr w:type="spellEnd"/>
+            <w:r>
+              <w:rPr>
+                <w:rFonts w:ascii="Consolas" w:hAnsi="Consolas"/>
+                <w:color w:val="000000"/>
+                <w:sz w:val="22"/>
+                <w:szCs w:val="22"/>
+                <w:shd w:val="clear" w:color="auto" w:fill="EEEEEE"/>
+              </w:rPr>
+              <w:t>(</w:t>
+            </w:r>
+            <w:proofErr w:type="spellStart"/>
+            <w:r>
+              <w:rPr>
+                <w:rFonts w:ascii="Consolas" w:hAnsi="Consolas"/>
+                <w:color w:val="000000"/>
+                <w:sz w:val="22"/>
+                <w:szCs w:val="22"/>
+                <w:shd w:val="clear" w:color="auto" w:fill="EEEEEE"/>
+              </w:rPr>
+              <w:t>folds</w:t>
+            </w:r>
+            <w:proofErr w:type="spellEnd"/>
+            <w:r>
+              <w:rPr>
+                <w:rFonts w:ascii="Consolas" w:hAnsi="Consolas"/>
+                <w:color w:val="000000"/>
+                <w:sz w:val="22"/>
+                <w:szCs w:val="22"/>
+                <w:shd w:val="clear" w:color="auto" w:fill="EEEEEE"/>
+              </w:rPr>
+              <w:t xml:space="preserve">, </w:t>
+            </w:r>
+            <w:proofErr w:type="spellStart"/>
+            <w:r>
+              <w:rPr>
+                <w:rFonts w:ascii="Consolas" w:hAnsi="Consolas"/>
+                <w:color w:val="009999"/>
+                <w:sz w:val="22"/>
+                <w:szCs w:val="22"/>
+                <w:shd w:val="clear" w:color="auto" w:fill="EEEEEE"/>
+              </w:rPr>
+              <w:t>function</w:t>
+            </w:r>
+            <w:proofErr w:type="spellEnd"/>
+            <w:r>
+              <w:rPr>
+                <w:rFonts w:ascii="Consolas" w:hAnsi="Consolas"/>
+                <w:color w:val="000000"/>
+                <w:sz w:val="22"/>
+                <w:szCs w:val="22"/>
+                <w:shd w:val="clear" w:color="auto" w:fill="EEEEEE"/>
+              </w:rPr>
+              <w:t>(x){</w:t>
+            </w:r>
+            <w:r>
+              <w:rPr>
+                <w:rFonts w:ascii="Consolas" w:hAnsi="Consolas"/>
+                <w:color w:val="009999"/>
+                <w:sz w:val="22"/>
+                <w:szCs w:val="22"/>
+                <w:shd w:val="clear" w:color="auto" w:fill="EEEEEE"/>
+              </w:rPr>
+              <w:t>...</w:t>
+            </w:r>
+            <w:r>
+              <w:rPr>
+                <w:rFonts w:ascii="Consolas" w:hAnsi="Consolas"/>
+                <w:color w:val="000000"/>
+                <w:sz w:val="22"/>
+                <w:szCs w:val="22"/>
+                <w:shd w:val="clear" w:color="auto" w:fill="EEEEEE"/>
+              </w:rPr>
+              <w:t>})</w:t>
+            </w:r>
+          </w:p>
+        </w:tc>
+      </w:tr>
+    </w:tbl>
+    <w:p/>
+    <w:p>
+      <w:r>
+        <w:t xml:space="preserve">Il parametro </w:t>
       </w:r>
       <w:proofErr w:type="spellStart"/>
       <w:r>
         <w:rPr>
-          <w:rFonts w:ascii="Arial" w:hAnsi="Arial" w:cs="Arial"/>
-        </w:rPr>
-        <w:t>testSet</w:t>
+          <w:rFonts w:ascii="Consolas" w:hAnsi="Consolas"/>
+          <w:color w:val="009999"/>
+          <w:sz w:val="22"/>
+          <w:szCs w:val="22"/>
+          <w:shd w:val="clear" w:color="auto" w:fill="EEEEEE"/>
+        </w:rPr>
+        <w:t>function</w:t>
       </w:r>
       <w:proofErr w:type="spellEnd"/>
       <w:r>
         <w:rPr>
-          <w:rFonts w:ascii="Arial" w:hAnsi="Arial" w:cs="Arial"/>
-        </w:rPr>
-        <w:t xml:space="preserve"> mentre la restante parte del dataset iniziale come </w:t>
+          <w:rFonts w:ascii="Consolas" w:hAnsi="Consolas"/>
+          <w:color w:val="000000"/>
+          <w:sz w:val="22"/>
+          <w:szCs w:val="22"/>
+          <w:shd w:val="clear" w:color="auto" w:fill="EEEEEE"/>
+        </w:rPr>
+        <w:t>(x){</w:t>
+      </w:r>
+      <w:r>
+        <w:rPr>
+          <w:rFonts w:ascii="Consolas" w:hAnsi="Consolas"/>
+          <w:color w:val="009999"/>
+          <w:sz w:val="22"/>
+          <w:szCs w:val="22"/>
+          <w:shd w:val="clear" w:color="auto" w:fill="EEEEEE"/>
+        </w:rPr>
+        <w:t>...</w:t>
+      </w:r>
+      <w:r>
+        <w:rPr>
+          <w:rFonts w:ascii="Consolas" w:hAnsi="Consolas"/>
+          <w:color w:val="000000"/>
+          <w:sz w:val="22"/>
+          <w:szCs w:val="22"/>
+          <w:shd w:val="clear" w:color="auto" w:fill="EEEEEE"/>
+        </w:rPr>
+        <w:t>}</w:t>
+      </w:r>
+      <w:r>
+        <w:t xml:space="preserve"> </w:t>
+      </w:r>
+      <w:r>
+        <w:t xml:space="preserve">utilizzano ha una diversa implementazione a seconda dell’algoritmo di apprendimento </w:t>
+      </w:r>
+      <w:r>
+        <w:t>da utilizzare.</w:t>
+      </w:r>
+    </w:p>
+    <w:p/>
+    <w:p>
+      <w:pPr>
+        <w:pStyle w:val="Titolo4"/>
+      </w:pPr>
+      <w:r>
+        <w:t>Gradient Boosting</w:t>
+      </w:r>
+    </w:p>
+    <w:p/>
+    <w:p>
+      <w:pPr>
+        <w:rPr>
+          <w:lang w:val="en-US"/>
+        </w:rPr>
+      </w:pPr>
+      <w:r>
+        <w:rPr>
+          <w:lang w:val="en-US"/>
+        </w:rPr>
+        <w:t xml:space="preserve">Con il Gradient Boosting </w:t>
       </w:r>
       <w:proofErr w:type="spellStart"/>
       <w:r>
         <w:rPr>
-          <w:rFonts w:ascii="Arial" w:hAnsi="Arial" w:cs="Arial"/>
-        </w:rPr>
-        <w:t>trainSet</w:t>
+          <w:lang w:val="en-US"/>
+        </w:rPr>
+        <w:t>l’implementazione</w:t>
       </w:r>
       <w:proofErr w:type="spellEnd"/>
       <w:r>
         <w:rPr>
-          <w:rFonts w:ascii="Arial" w:hAnsi="Arial" w:cs="Arial"/>
-        </w:rPr>
-        <w:t>.</w:t>
-      </w:r>
-    </w:p>
-    <w:p>
-      <w:pPr>
-        <w:rPr>
-          <w:rFonts w:ascii="Arial" w:hAnsi="Arial" w:cs="Arial"/>
-        </w:rPr>
-      </w:pPr>
-      <w:r>
-        <w:rPr>
-          <w:rFonts w:ascii="Arial" w:hAnsi="Arial" w:cs="Arial"/>
-        </w:rPr>
-        <w:t xml:space="preserve">Dopo la definizione dei set si passa al </w:t>
+          <w:lang w:val="en-US"/>
+        </w:rPr>
+        <w:t xml:space="preserve"> </w:t>
       </w:r>
       <w:proofErr w:type="spellStart"/>
       <w:r>
         <w:rPr>
-          <w:rFonts w:ascii="Arial" w:hAnsi="Arial" w:cs="Arial"/>
-        </w:rPr>
-        <w:t>train</w:t>
+          <w:lang w:val="en-US"/>
+        </w:rPr>
+        <w:t>sarà</w:t>
       </w:r>
       <w:proofErr w:type="spellEnd"/>
       <w:r>
         <w:rPr>
-          <w:rFonts w:ascii="Arial" w:hAnsi="Arial" w:cs="Arial"/>
-        </w:rPr>
-        <w:t xml:space="preserve"> del modello e all’elaborazione dei risultati producendo in </w:t>
+          <w:lang w:val="en-US"/>
+        </w:rPr>
+        <w:t xml:space="preserve"> la </w:t>
       </w:r>
       <w:proofErr w:type="spellStart"/>
       <w:r>
         <w:rPr>
-          <w:rFonts w:ascii="Arial" w:hAnsi="Arial" w:cs="Arial"/>
-        </w:rPr>
-        <w:t>ouutput</w:t>
+          <w:lang w:val="en-US"/>
+        </w:rPr>
+        <w:t>seguente</w:t>
       </w:r>
       <w:proofErr w:type="spellEnd"/>
       <w:r>
         <w:rPr>
-          <w:rFonts w:ascii="Arial" w:hAnsi="Arial" w:cs="Arial"/>
-        </w:rPr>
-        <w:t xml:space="preserve"> 10 </w:t>
-      </w:r>
-      <w:proofErr w:type="spellStart"/>
-      <w:r>
-        <w:rPr>
-          <w:rFonts w:ascii="Arial" w:hAnsi="Arial" w:cs="Arial"/>
-        </w:rPr>
-        <w:t>confusion</w:t>
-      </w:r>
-      <w:proofErr w:type="spellEnd"/>
-      <w:r>
-        <w:rPr>
-          <w:rFonts w:ascii="Arial" w:hAnsi="Arial" w:cs="Arial"/>
-        </w:rPr>
-        <w:t xml:space="preserve"> </w:t>
-      </w:r>
-      <w:proofErr w:type="spellStart"/>
-      <w:r>
-        <w:rPr>
-          <w:rFonts w:ascii="Arial" w:hAnsi="Arial" w:cs="Arial"/>
-        </w:rPr>
-        <w:t>matrix</w:t>
-      </w:r>
-      <w:proofErr w:type="spellEnd"/>
-      <w:r>
-        <w:rPr>
-          <w:rFonts w:ascii="Arial" w:hAnsi="Arial" w:cs="Arial"/>
-        </w:rPr>
-        <w:t xml:space="preserve">, una per ogni </w:t>
-      </w:r>
-      <w:proofErr w:type="spellStart"/>
-      <w:r>
-        <w:rPr>
-          <w:rFonts w:ascii="Arial" w:hAnsi="Arial" w:cs="Arial"/>
-        </w:rPr>
-        <w:t>fold</w:t>
-      </w:r>
-      <w:proofErr w:type="spellEnd"/>
+          <w:lang w:val="en-US"/>
+        </w:rPr>
+        <w:t>:</w:t>
+      </w:r>
     </w:p>
     <w:p>
       <w:pPr>
@@ -24798,6 +25337,17 @@
                 <w:lang w:val="en-US"/>
               </w:rPr>
               <w:br/>
+            </w:r>
+            <w:r>
+              <w:rPr>
+                <w:rFonts w:ascii="Consolas" w:hAnsi="Consolas" w:cs="Consolas"/>
+                <w:color w:val="444444"/>
+                <w:sz w:val="22"/>
+                <w:szCs w:val="22"/>
+                <w:shd w:val="clear" w:color="auto" w:fill="F0F0F0"/>
+                <w:lang w:val="en-US"/>
+              </w:rPr>
+              <w:lastRenderedPageBreak/>
               <w:t>  )</w:t>
             </w:r>
             <w:r>
@@ -25579,6 +26129,8 @@
     </w:p>
     <w:p>
       <w:pPr>
+        <w:spacing w:before="240"/>
+        <w:jc w:val="center"/>
         <w:rPr>
           <w:rFonts w:ascii="Arial" w:hAnsi="Arial" w:cs="Arial"/>
         </w:rPr>
@@ -25588,11 +26140,10 @@
           <w:rFonts w:ascii="Arial" w:hAnsi="Arial" w:cs="Arial"/>
           <w:noProof/>
         </w:rPr>
-        <w:lastRenderedPageBreak/>
         <w:drawing>
-          <wp:inline distT="0" distB="0" distL="0" distR="0" wp14:anchorId="6B6F97C8" wp14:editId="3B0F4406">
-            <wp:extent cx="4178300" cy="5727700"/>
-            <wp:effectExtent l="0" t="0" r="0" b="0"/>
+          <wp:inline distT="0" distB="0" distL="0" distR="0" wp14:anchorId="6B6F97C8" wp14:editId="59110A69">
+            <wp:extent cx="3028493" cy="4151521"/>
+            <wp:effectExtent l="0" t="0" r="635" b="1905"/>
             <wp:docPr id="25" name="Immagine 25"/>
             <wp:cNvGraphicFramePr>
               <a:graphicFrameLocks xmlns:a="http://schemas.openxmlformats.org/drawingml/2006/main" noChangeAspect="1"/>
@@ -25619,7 +26170,7 @@
                   <pic:spPr>
                     <a:xfrm>
                       <a:off x="0" y="0"/>
-                      <a:ext cx="4178300" cy="5727700"/>
+                      <a:ext cx="3037461" cy="4163815"/>
                     </a:xfrm>
                     <a:prstGeom prst="rect">
                       <a:avLst/>
@@ -25658,17 +26209,1600 @@
           <w:rFonts w:ascii="Arial" w:hAnsi="Arial" w:cs="Arial"/>
         </w:rPr>
       </w:pPr>
-      <w:r>
-        <w:rPr>
-          <w:rFonts w:ascii="Arial" w:hAnsi="Arial" w:cs="Arial"/>
-        </w:rPr>
-        <w:t>Come passo successivo si vogliono calcolare</w:t>
-      </w:r>
-      <w:r>
-        <w:rPr>
-          <w:rFonts w:ascii="Arial" w:hAnsi="Arial" w:cs="Arial"/>
-        </w:rPr>
-        <w:t xml:space="preserve"> le metriche di performance del modello ed in particolare: </w:t>
+    </w:p>
+    <w:p>
+      <w:pPr>
+        <w:spacing w:after="160" w:line="276" w:lineRule="auto"/>
+        <w:rPr>
+          <w:rFonts w:asciiTheme="majorHAnsi" w:eastAsiaTheme="majorEastAsia" w:hAnsiTheme="majorHAnsi" w:cstheme="majorBidi"/>
+          <w:i/>
+          <w:iCs/>
+          <w:color w:val="833C0B" w:themeColor="accent2" w:themeShade="80"/>
+          <w:sz w:val="28"/>
+          <w:szCs w:val="28"/>
+        </w:rPr>
+      </w:pPr>
+      <w:r>
+        <w:br w:type="page"/>
+      </w:r>
+    </w:p>
+    <w:p>
+      <w:pPr>
+        <w:pStyle w:val="Titolo4"/>
+      </w:pPr>
+      <w:r>
+        <w:lastRenderedPageBreak/>
+        <w:t>De</w:t>
+      </w:r>
+      <w:r>
+        <w:t>cision Tree</w:t>
+      </w:r>
+    </w:p>
+    <w:p>
+      <w:pPr>
+        <w:rPr>
+          <w:lang w:val="en-US"/>
+        </w:rPr>
+      </w:pPr>
+      <w:r>
+        <w:rPr>
+          <w:rFonts w:ascii="Arial" w:hAnsi="Arial" w:cs="Arial"/>
+        </w:rPr>
+        <w:t xml:space="preserve">Con il </w:t>
+      </w:r>
+      <w:proofErr w:type="spellStart"/>
+      <w:r>
+        <w:rPr>
+          <w:rFonts w:ascii="Arial" w:hAnsi="Arial" w:cs="Arial"/>
+        </w:rPr>
+        <w:t>Deciosion</w:t>
+      </w:r>
+      <w:proofErr w:type="spellEnd"/>
+      <w:r>
+        <w:rPr>
+          <w:rFonts w:ascii="Arial" w:hAnsi="Arial" w:cs="Arial"/>
+        </w:rPr>
+        <w:t xml:space="preserve"> Tree,</w:t>
+      </w:r>
+      <w:r>
+        <w:rPr>
+          <w:rFonts w:ascii="Arial" w:hAnsi="Arial" w:cs="Arial"/>
+        </w:rPr>
+        <w:t xml:space="preserve"> l’implementazione sarà la seguente:</w:t>
+      </w:r>
+    </w:p>
+    <w:p/>
+    <w:tbl>
+      <w:tblPr>
+        <w:tblW w:w="10479" w:type="dxa"/>
+        <w:tblCellMar>
+          <w:top w:w="15" w:type="dxa"/>
+          <w:left w:w="15" w:type="dxa"/>
+          <w:bottom w:w="15" w:type="dxa"/>
+          <w:right w:w="15" w:type="dxa"/>
+        </w:tblCellMar>
+        <w:tblLook w:val="04A0" w:firstRow="1" w:lastRow="0" w:firstColumn="1" w:lastColumn="0" w:noHBand="0" w:noVBand="1"/>
+      </w:tblPr>
+      <w:tblGrid>
+        <w:gridCol w:w="10479"/>
+      </w:tblGrid>
+      <w:tr>
+        <w:trPr>
+          <w:trHeight w:val="4772"/>
+        </w:trPr>
+        <w:tc>
+          <w:tcPr>
+            <w:tcW w:w="0" w:type="auto"/>
+            <w:shd w:val="clear" w:color="auto" w:fill="EEEEEE"/>
+            <w:tcMar>
+              <w:top w:w="100" w:type="dxa"/>
+              <w:left w:w="100" w:type="dxa"/>
+              <w:bottom w:w="100" w:type="dxa"/>
+              <w:right w:w="100" w:type="dxa"/>
+            </w:tcMar>
+            <w:hideMark/>
+          </w:tcPr>
+          <w:p>
+            <w:pPr>
+              <w:rPr>
+                <w:rFonts w:ascii="Consolas" w:hAnsi="Consolas"/>
+                <w:color w:val="000000"/>
+                <w:sz w:val="22"/>
+                <w:szCs w:val="22"/>
+                <w:shd w:val="clear" w:color="auto" w:fill="EEEEEE"/>
+              </w:rPr>
+            </w:pPr>
+            <w:proofErr w:type="spellStart"/>
+            <w:r>
+              <w:rPr>
+                <w:rFonts w:ascii="Consolas" w:hAnsi="Consolas"/>
+                <w:color w:val="000000"/>
+                <w:sz w:val="22"/>
+                <w:szCs w:val="22"/>
+                <w:shd w:val="clear" w:color="auto" w:fill="EEEEEE"/>
+              </w:rPr>
+              <w:t>results</w:t>
+            </w:r>
+            <w:proofErr w:type="spellEnd"/>
+            <w:r>
+              <w:rPr>
+                <w:rFonts w:ascii="Consolas" w:hAnsi="Consolas"/>
+                <w:color w:val="000000"/>
+                <w:sz w:val="22"/>
+                <w:szCs w:val="22"/>
+                <w:shd w:val="clear" w:color="auto" w:fill="EEEEEE"/>
+              </w:rPr>
+              <w:t xml:space="preserve"> &lt;- </w:t>
+            </w:r>
+            <w:proofErr w:type="spellStart"/>
+            <w:r>
+              <w:rPr>
+                <w:rFonts w:ascii="Consolas" w:hAnsi="Consolas"/>
+                <w:color w:val="000000"/>
+                <w:sz w:val="22"/>
+                <w:szCs w:val="22"/>
+                <w:shd w:val="clear" w:color="auto" w:fill="EEEEEE"/>
+              </w:rPr>
+              <w:t>lapply</w:t>
+            </w:r>
+            <w:proofErr w:type="spellEnd"/>
+            <w:r>
+              <w:rPr>
+                <w:rFonts w:ascii="Consolas" w:hAnsi="Consolas"/>
+                <w:color w:val="000000"/>
+                <w:sz w:val="22"/>
+                <w:szCs w:val="22"/>
+                <w:shd w:val="clear" w:color="auto" w:fill="EEEEEE"/>
+              </w:rPr>
+              <w:t>(</w:t>
+            </w:r>
+            <w:proofErr w:type="spellStart"/>
+            <w:r>
+              <w:rPr>
+                <w:rFonts w:ascii="Consolas" w:hAnsi="Consolas"/>
+                <w:color w:val="000000"/>
+                <w:sz w:val="22"/>
+                <w:szCs w:val="22"/>
+                <w:shd w:val="clear" w:color="auto" w:fill="EEEEEE"/>
+              </w:rPr>
+              <w:t>folds</w:t>
+            </w:r>
+            <w:proofErr w:type="spellEnd"/>
+            <w:r>
+              <w:rPr>
+                <w:rFonts w:ascii="Consolas" w:hAnsi="Consolas"/>
+                <w:color w:val="000000"/>
+                <w:sz w:val="22"/>
+                <w:szCs w:val="22"/>
+                <w:shd w:val="clear" w:color="auto" w:fill="EEEEEE"/>
+              </w:rPr>
+              <w:t xml:space="preserve">, </w:t>
+            </w:r>
+            <w:proofErr w:type="spellStart"/>
+            <w:r>
+              <w:rPr>
+                <w:rFonts w:ascii="Consolas" w:hAnsi="Consolas"/>
+                <w:b/>
+                <w:bCs/>
+                <w:color w:val="009999"/>
+                <w:sz w:val="22"/>
+                <w:szCs w:val="22"/>
+                <w:shd w:val="clear" w:color="auto" w:fill="EEEEEE"/>
+              </w:rPr>
+              <w:t>function</w:t>
+            </w:r>
+            <w:proofErr w:type="spellEnd"/>
+            <w:r>
+              <w:rPr>
+                <w:rFonts w:ascii="Consolas" w:hAnsi="Consolas"/>
+                <w:b/>
+                <w:bCs/>
+                <w:color w:val="000000"/>
+                <w:sz w:val="22"/>
+                <w:szCs w:val="22"/>
+                <w:shd w:val="clear" w:color="auto" w:fill="EEEEEE"/>
+              </w:rPr>
+              <w:t>(</w:t>
+            </w:r>
+            <w:r>
+              <w:rPr>
+                <w:rFonts w:ascii="Consolas" w:hAnsi="Consolas"/>
+                <w:color w:val="000000"/>
+                <w:sz w:val="22"/>
+                <w:szCs w:val="22"/>
+                <w:shd w:val="clear" w:color="auto" w:fill="EEEEEE"/>
+              </w:rPr>
+              <w:t>x</w:t>
+            </w:r>
+            <w:r>
+              <w:rPr>
+                <w:rFonts w:ascii="Consolas" w:hAnsi="Consolas"/>
+                <w:b/>
+                <w:bCs/>
+                <w:color w:val="000000"/>
+                <w:sz w:val="22"/>
+                <w:szCs w:val="22"/>
+                <w:shd w:val="clear" w:color="auto" w:fill="EEEEEE"/>
+              </w:rPr>
+              <w:t>)</w:t>
+            </w:r>
+            <w:r>
+              <w:rPr>
+                <w:rFonts w:ascii="Consolas" w:hAnsi="Consolas"/>
+                <w:color w:val="000000"/>
+                <w:sz w:val="22"/>
+                <w:szCs w:val="22"/>
+                <w:shd w:val="clear" w:color="auto" w:fill="EEEEEE"/>
+              </w:rPr>
+              <w:t xml:space="preserve"> </w:t>
+            </w:r>
+            <w:r>
+              <w:rPr>
+                <w:rFonts w:ascii="Consolas" w:hAnsi="Consolas"/>
+                <w:b/>
+                <w:bCs/>
+                <w:color w:val="000000"/>
+                <w:sz w:val="22"/>
+                <w:szCs w:val="22"/>
+                <w:shd w:val="clear" w:color="auto" w:fill="EEEEEE"/>
+              </w:rPr>
+              <w:t>{</w:t>
+            </w:r>
+            <w:r>
+              <w:rPr>
+                <w:rFonts w:ascii="Consolas" w:hAnsi="Consolas"/>
+                <w:color w:val="000000"/>
+                <w:sz w:val="22"/>
+                <w:szCs w:val="22"/>
+                <w:shd w:val="clear" w:color="auto" w:fill="EEEEEE"/>
+              </w:rPr>
+              <w:br/>
+              <w:t xml:space="preserve">  </w:t>
+            </w:r>
+            <w:proofErr w:type="spellStart"/>
+            <w:r>
+              <w:rPr>
+                <w:rFonts w:ascii="Consolas" w:hAnsi="Consolas"/>
+                <w:color w:val="000000"/>
+                <w:sz w:val="22"/>
+                <w:szCs w:val="22"/>
+                <w:shd w:val="clear" w:color="auto" w:fill="EEEEEE"/>
+              </w:rPr>
+              <w:t>credit_train</w:t>
+            </w:r>
+            <w:proofErr w:type="spellEnd"/>
+            <w:r>
+              <w:rPr>
+                <w:rFonts w:ascii="Consolas" w:hAnsi="Consolas"/>
+                <w:color w:val="000000"/>
+                <w:sz w:val="22"/>
+                <w:szCs w:val="22"/>
+                <w:shd w:val="clear" w:color="auto" w:fill="EEEEEE"/>
+              </w:rPr>
+              <w:t xml:space="preserve"> &lt;- </w:t>
+            </w:r>
+            <w:proofErr w:type="spellStart"/>
+            <w:r>
+              <w:rPr>
+                <w:rFonts w:ascii="Consolas" w:hAnsi="Consolas"/>
+                <w:color w:val="000000"/>
+                <w:sz w:val="22"/>
+                <w:szCs w:val="22"/>
+                <w:shd w:val="clear" w:color="auto" w:fill="EEEEEE"/>
+              </w:rPr>
+              <w:t>water_potability</w:t>
+            </w:r>
+            <w:proofErr w:type="spellEnd"/>
+            <w:r>
+              <w:rPr>
+                <w:rFonts w:ascii="Consolas" w:hAnsi="Consolas"/>
+                <w:color w:val="000000"/>
+                <w:sz w:val="22"/>
+                <w:szCs w:val="22"/>
+                <w:shd w:val="clear" w:color="auto" w:fill="EEEEEE"/>
+              </w:rPr>
+              <w:t>[-x, ]</w:t>
+            </w:r>
+            <w:r>
+              <w:rPr>
+                <w:rFonts w:ascii="Consolas" w:hAnsi="Consolas"/>
+                <w:color w:val="000000"/>
+                <w:sz w:val="22"/>
+                <w:szCs w:val="22"/>
+                <w:shd w:val="clear" w:color="auto" w:fill="EEEEEE"/>
+              </w:rPr>
+              <w:br/>
+              <w:t xml:space="preserve">  </w:t>
+            </w:r>
+            <w:proofErr w:type="spellStart"/>
+            <w:r>
+              <w:rPr>
+                <w:rFonts w:ascii="Consolas" w:hAnsi="Consolas"/>
+                <w:color w:val="000000"/>
+                <w:sz w:val="22"/>
+                <w:szCs w:val="22"/>
+                <w:shd w:val="clear" w:color="auto" w:fill="EEEEEE"/>
+              </w:rPr>
+              <w:t>credit_test</w:t>
+            </w:r>
+            <w:proofErr w:type="spellEnd"/>
+            <w:r>
+              <w:rPr>
+                <w:rFonts w:ascii="Consolas" w:hAnsi="Consolas"/>
+                <w:color w:val="000000"/>
+                <w:sz w:val="22"/>
+                <w:szCs w:val="22"/>
+                <w:shd w:val="clear" w:color="auto" w:fill="EEEEEE"/>
+              </w:rPr>
+              <w:t xml:space="preserve"> &lt;- </w:t>
+            </w:r>
+            <w:proofErr w:type="spellStart"/>
+            <w:r>
+              <w:rPr>
+                <w:rFonts w:ascii="Consolas" w:hAnsi="Consolas"/>
+                <w:color w:val="000000"/>
+                <w:sz w:val="22"/>
+                <w:szCs w:val="22"/>
+                <w:shd w:val="clear" w:color="auto" w:fill="EEEEEE"/>
+              </w:rPr>
+              <w:t>water_potability</w:t>
+            </w:r>
+            <w:proofErr w:type="spellEnd"/>
+            <w:r>
+              <w:rPr>
+                <w:rFonts w:ascii="Consolas" w:hAnsi="Consolas"/>
+                <w:color w:val="000000"/>
+                <w:sz w:val="22"/>
+                <w:szCs w:val="22"/>
+                <w:shd w:val="clear" w:color="auto" w:fill="EEEEEE"/>
+              </w:rPr>
+              <w:t>[x, ]</w:t>
+            </w:r>
+            <w:r>
+              <w:rPr>
+                <w:rFonts w:ascii="Consolas" w:hAnsi="Consolas"/>
+                <w:color w:val="000000"/>
+                <w:sz w:val="22"/>
+                <w:szCs w:val="22"/>
+                <w:shd w:val="clear" w:color="auto" w:fill="EEEEEE"/>
+              </w:rPr>
+              <w:br/>
+            </w:r>
+            <w:r>
+              <w:rPr>
+                <w:rFonts w:ascii="Consolas" w:hAnsi="Consolas"/>
+                <w:color w:val="000000"/>
+                <w:sz w:val="22"/>
+                <w:szCs w:val="22"/>
+                <w:shd w:val="clear" w:color="auto" w:fill="EEEEEE"/>
+              </w:rPr>
+              <w:br/>
+              <w:t xml:space="preserve">  </w:t>
+            </w:r>
+            <w:proofErr w:type="spellStart"/>
+            <w:r>
+              <w:rPr>
+                <w:rFonts w:ascii="Consolas" w:hAnsi="Consolas"/>
+                <w:color w:val="000000"/>
+                <w:sz w:val="22"/>
+                <w:szCs w:val="22"/>
+                <w:shd w:val="clear" w:color="auto" w:fill="EEEEEE"/>
+              </w:rPr>
+              <w:t>credit_model</w:t>
+            </w:r>
+            <w:proofErr w:type="spellEnd"/>
+            <w:r>
+              <w:rPr>
+                <w:rFonts w:ascii="Consolas" w:hAnsi="Consolas"/>
+                <w:color w:val="000000"/>
+                <w:sz w:val="22"/>
+                <w:szCs w:val="22"/>
+                <w:shd w:val="clear" w:color="auto" w:fill="EEEEEE"/>
+              </w:rPr>
+              <w:t xml:space="preserve"> &lt;- </w:t>
+            </w:r>
+            <w:proofErr w:type="spellStart"/>
+            <w:r>
+              <w:rPr>
+                <w:rFonts w:ascii="Consolas" w:hAnsi="Consolas"/>
+                <w:color w:val="000000"/>
+                <w:sz w:val="22"/>
+                <w:szCs w:val="22"/>
+                <w:shd w:val="clear" w:color="auto" w:fill="EEEEEE"/>
+              </w:rPr>
+              <w:t>rpart</w:t>
+            </w:r>
+            <w:proofErr w:type="spellEnd"/>
+            <w:r>
+              <w:rPr>
+                <w:rFonts w:ascii="Consolas" w:hAnsi="Consolas"/>
+                <w:color w:val="000000"/>
+                <w:sz w:val="22"/>
+                <w:szCs w:val="22"/>
+                <w:shd w:val="clear" w:color="auto" w:fill="EEEEEE"/>
+              </w:rPr>
+              <w:t>(</w:t>
+            </w:r>
+            <w:proofErr w:type="spellStart"/>
+            <w:r>
+              <w:rPr>
+                <w:rFonts w:ascii="Consolas" w:hAnsi="Consolas"/>
+                <w:color w:val="000000"/>
+                <w:sz w:val="22"/>
+                <w:szCs w:val="22"/>
+                <w:shd w:val="clear" w:color="auto" w:fill="EEEEEE"/>
+              </w:rPr>
+              <w:t>Potability</w:t>
+            </w:r>
+            <w:proofErr w:type="spellEnd"/>
+            <w:r>
+              <w:rPr>
+                <w:rFonts w:ascii="Consolas" w:hAnsi="Consolas"/>
+                <w:color w:val="000000"/>
+                <w:sz w:val="22"/>
+                <w:szCs w:val="22"/>
+                <w:shd w:val="clear" w:color="auto" w:fill="EEEEEE"/>
+              </w:rPr>
+              <w:t xml:space="preserve"> ~ </w:t>
+            </w:r>
+            <w:proofErr w:type="spellStart"/>
+            <w:r>
+              <w:rPr>
+                <w:rFonts w:ascii="Consolas" w:hAnsi="Consolas"/>
+                <w:color w:val="000000"/>
+                <w:sz w:val="22"/>
+                <w:szCs w:val="22"/>
+                <w:shd w:val="clear" w:color="auto" w:fill="EEEEEE"/>
+              </w:rPr>
+              <w:t>Sulfate</w:t>
+            </w:r>
+            <w:proofErr w:type="spellEnd"/>
+            <w:r>
+              <w:rPr>
+                <w:rFonts w:ascii="Consolas" w:hAnsi="Consolas"/>
+                <w:color w:val="000000"/>
+                <w:sz w:val="22"/>
+                <w:szCs w:val="22"/>
+                <w:shd w:val="clear" w:color="auto" w:fill="EEEEEE"/>
+              </w:rPr>
+              <w:t xml:space="preserve"> + </w:t>
+            </w:r>
+            <w:proofErr w:type="spellStart"/>
+            <w:r>
+              <w:rPr>
+                <w:rFonts w:ascii="Consolas" w:hAnsi="Consolas"/>
+                <w:color w:val="000000"/>
+                <w:sz w:val="22"/>
+                <w:szCs w:val="22"/>
+                <w:shd w:val="clear" w:color="auto" w:fill="EEEEEE"/>
+              </w:rPr>
+              <w:t>ph</w:t>
+            </w:r>
+            <w:proofErr w:type="spellEnd"/>
+            <w:r>
+              <w:rPr>
+                <w:rFonts w:ascii="Consolas" w:hAnsi="Consolas"/>
+                <w:color w:val="000000"/>
+                <w:sz w:val="22"/>
+                <w:szCs w:val="22"/>
+                <w:shd w:val="clear" w:color="auto" w:fill="EEEEEE"/>
+              </w:rPr>
+              <w:t>, data=</w:t>
+            </w:r>
+            <w:proofErr w:type="spellStart"/>
+            <w:r>
+              <w:rPr>
+                <w:rFonts w:ascii="Consolas" w:hAnsi="Consolas"/>
+                <w:color w:val="000000"/>
+                <w:sz w:val="22"/>
+                <w:szCs w:val="22"/>
+                <w:shd w:val="clear" w:color="auto" w:fill="EEEEEE"/>
+              </w:rPr>
+              <w:t>credit_train</w:t>
+            </w:r>
+            <w:proofErr w:type="spellEnd"/>
+            <w:r>
+              <w:rPr>
+                <w:rFonts w:ascii="Consolas" w:hAnsi="Consolas"/>
+                <w:color w:val="000000"/>
+                <w:sz w:val="22"/>
+                <w:szCs w:val="22"/>
+                <w:shd w:val="clear" w:color="auto" w:fill="EEEEEE"/>
+              </w:rPr>
+              <w:t>,</w:t>
+            </w:r>
+            <w:r>
+              <w:rPr>
+                <w:rFonts w:ascii="Consolas" w:hAnsi="Consolas"/>
+                <w:color w:val="000000"/>
+                <w:sz w:val="22"/>
+                <w:szCs w:val="22"/>
+                <w:shd w:val="clear" w:color="auto" w:fill="EEEEEE"/>
+              </w:rPr>
+              <w:t xml:space="preserve">  </w:t>
+            </w:r>
+          </w:p>
+          <w:p>
+            <w:r>
+              <w:rPr>
+                <w:rFonts w:ascii="Consolas" w:hAnsi="Consolas"/>
+                <w:color w:val="000000"/>
+                <w:sz w:val="22"/>
+                <w:szCs w:val="22"/>
+                <w:shd w:val="clear" w:color="auto" w:fill="EEEEEE"/>
+              </w:rPr>
+              <w:t xml:space="preserve">                        </w:t>
+            </w:r>
+            <w:proofErr w:type="spellStart"/>
+            <w:r>
+              <w:rPr>
+                <w:rFonts w:ascii="Consolas" w:hAnsi="Consolas"/>
+                <w:color w:val="000000"/>
+                <w:sz w:val="22"/>
+                <w:szCs w:val="22"/>
+                <w:shd w:val="clear" w:color="auto" w:fill="EEEEEE"/>
+              </w:rPr>
+              <w:t>method</w:t>
+            </w:r>
+            <w:proofErr w:type="spellEnd"/>
+            <w:r>
+              <w:rPr>
+                <w:rFonts w:ascii="Consolas" w:hAnsi="Consolas"/>
+                <w:color w:val="000000"/>
+                <w:sz w:val="22"/>
+                <w:szCs w:val="22"/>
+                <w:shd w:val="clear" w:color="auto" w:fill="EEEEEE"/>
+              </w:rPr>
+              <w:t>=</w:t>
+            </w:r>
+            <w:r>
+              <w:rPr>
+                <w:rFonts w:ascii="Consolas" w:hAnsi="Consolas"/>
+                <w:color w:val="DD1144"/>
+                <w:sz w:val="22"/>
+                <w:szCs w:val="22"/>
+                <w:shd w:val="clear" w:color="auto" w:fill="EEEEEE"/>
+              </w:rPr>
+              <w:t>"class"</w:t>
+            </w:r>
+            <w:r>
+              <w:rPr>
+                <w:rFonts w:ascii="Consolas" w:hAnsi="Consolas"/>
+                <w:color w:val="000000"/>
+                <w:sz w:val="22"/>
+                <w:szCs w:val="22"/>
+                <w:shd w:val="clear" w:color="auto" w:fill="EEEEEE"/>
+              </w:rPr>
+              <w:t>)</w:t>
+            </w:r>
+            <w:r>
+              <w:rPr>
+                <w:rFonts w:ascii="Consolas" w:hAnsi="Consolas"/>
+                <w:color w:val="000000"/>
+                <w:sz w:val="22"/>
+                <w:szCs w:val="22"/>
+                <w:shd w:val="clear" w:color="auto" w:fill="EEEEEE"/>
+              </w:rPr>
+              <w:br/>
+            </w:r>
+            <w:r>
+              <w:rPr>
+                <w:rFonts w:ascii="Consolas" w:hAnsi="Consolas"/>
+                <w:color w:val="000000"/>
+                <w:sz w:val="22"/>
+                <w:szCs w:val="22"/>
+                <w:shd w:val="clear" w:color="auto" w:fill="EEEEEE"/>
+              </w:rPr>
+              <w:br/>
+              <w:t xml:space="preserve">  </w:t>
+            </w:r>
+            <w:proofErr w:type="spellStart"/>
+            <w:r>
+              <w:rPr>
+                <w:rFonts w:ascii="Consolas" w:hAnsi="Consolas"/>
+                <w:color w:val="000000"/>
+                <w:sz w:val="22"/>
+                <w:szCs w:val="22"/>
+                <w:shd w:val="clear" w:color="auto" w:fill="EEEEEE"/>
+              </w:rPr>
+              <w:t>preds</w:t>
+            </w:r>
+            <w:proofErr w:type="spellEnd"/>
+            <w:r>
+              <w:rPr>
+                <w:rFonts w:ascii="Consolas" w:hAnsi="Consolas"/>
+                <w:color w:val="000000"/>
+                <w:sz w:val="22"/>
+                <w:szCs w:val="22"/>
+                <w:shd w:val="clear" w:color="auto" w:fill="EEEEEE"/>
+              </w:rPr>
+              <w:t xml:space="preserve"> &lt;- </w:t>
+            </w:r>
+            <w:proofErr w:type="spellStart"/>
+            <w:r>
+              <w:rPr>
+                <w:rFonts w:ascii="Consolas" w:hAnsi="Consolas"/>
+                <w:color w:val="000000"/>
+                <w:sz w:val="22"/>
+                <w:szCs w:val="22"/>
+                <w:shd w:val="clear" w:color="auto" w:fill="EEEEEE"/>
+              </w:rPr>
+              <w:t>predict</w:t>
+            </w:r>
+            <w:proofErr w:type="spellEnd"/>
+            <w:r>
+              <w:rPr>
+                <w:rFonts w:ascii="Consolas" w:hAnsi="Consolas"/>
+                <w:color w:val="000000"/>
+                <w:sz w:val="22"/>
+                <w:szCs w:val="22"/>
+                <w:shd w:val="clear" w:color="auto" w:fill="EEEEEE"/>
+              </w:rPr>
+              <w:t>(</w:t>
+            </w:r>
+            <w:proofErr w:type="spellStart"/>
+            <w:r>
+              <w:rPr>
+                <w:rFonts w:ascii="Consolas" w:hAnsi="Consolas"/>
+                <w:color w:val="000000"/>
+                <w:sz w:val="22"/>
+                <w:szCs w:val="22"/>
+                <w:shd w:val="clear" w:color="auto" w:fill="EEEEEE"/>
+              </w:rPr>
+              <w:t>credit_model</w:t>
+            </w:r>
+            <w:proofErr w:type="spellEnd"/>
+            <w:r>
+              <w:rPr>
+                <w:rFonts w:ascii="Consolas" w:hAnsi="Consolas"/>
+                <w:color w:val="000000"/>
+                <w:sz w:val="22"/>
+                <w:szCs w:val="22"/>
+                <w:shd w:val="clear" w:color="auto" w:fill="EEEEEE"/>
+              </w:rPr>
+              <w:t xml:space="preserve">, </w:t>
+            </w:r>
+            <w:proofErr w:type="spellStart"/>
+            <w:r>
+              <w:rPr>
+                <w:rFonts w:ascii="Consolas" w:hAnsi="Consolas"/>
+                <w:color w:val="000000"/>
+                <w:sz w:val="22"/>
+                <w:szCs w:val="22"/>
+                <w:shd w:val="clear" w:color="auto" w:fill="EEEEEE"/>
+              </w:rPr>
+              <w:t>credit_test</w:t>
+            </w:r>
+            <w:proofErr w:type="spellEnd"/>
+            <w:r>
+              <w:rPr>
+                <w:rFonts w:ascii="Consolas" w:hAnsi="Consolas"/>
+                <w:color w:val="000000"/>
+                <w:sz w:val="22"/>
+                <w:szCs w:val="22"/>
+                <w:shd w:val="clear" w:color="auto" w:fill="EEEEEE"/>
+              </w:rPr>
+              <w:t xml:space="preserve">, </w:t>
+            </w:r>
+            <w:proofErr w:type="spellStart"/>
+            <w:r>
+              <w:rPr>
+                <w:rFonts w:ascii="Consolas" w:hAnsi="Consolas"/>
+                <w:color w:val="000000"/>
+                <w:sz w:val="22"/>
+                <w:szCs w:val="22"/>
+                <w:shd w:val="clear" w:color="auto" w:fill="EEEEEE"/>
+              </w:rPr>
+              <w:t>reshape</w:t>
+            </w:r>
+            <w:proofErr w:type="spellEnd"/>
+            <w:r>
+              <w:rPr>
+                <w:rFonts w:ascii="Consolas" w:hAnsi="Consolas"/>
+                <w:color w:val="000000"/>
+                <w:sz w:val="22"/>
+                <w:szCs w:val="22"/>
+                <w:shd w:val="clear" w:color="auto" w:fill="EEEEEE"/>
+              </w:rPr>
+              <w:t xml:space="preserve"> = </w:t>
+            </w:r>
+            <w:r>
+              <w:rPr>
+                <w:rFonts w:ascii="Consolas" w:hAnsi="Consolas"/>
+                <w:color w:val="009999"/>
+                <w:sz w:val="22"/>
+                <w:szCs w:val="22"/>
+                <w:shd w:val="clear" w:color="auto" w:fill="EEEEEE"/>
+              </w:rPr>
+              <w:t>TRUE</w:t>
+            </w:r>
+            <w:r>
+              <w:rPr>
+                <w:rFonts w:ascii="Consolas" w:hAnsi="Consolas"/>
+                <w:color w:val="000000"/>
+                <w:sz w:val="22"/>
+                <w:szCs w:val="22"/>
+                <w:shd w:val="clear" w:color="auto" w:fill="EEEEEE"/>
+              </w:rPr>
+              <w:t>)</w:t>
+            </w:r>
+            <w:r>
+              <w:rPr>
+                <w:rFonts w:ascii="Consolas" w:hAnsi="Consolas"/>
+                <w:color w:val="000000"/>
+                <w:sz w:val="22"/>
+                <w:szCs w:val="22"/>
+                <w:shd w:val="clear" w:color="auto" w:fill="EEEEEE"/>
+              </w:rPr>
+              <w:br/>
+              <w:t xml:space="preserve">  </w:t>
+            </w:r>
+            <w:proofErr w:type="spellStart"/>
+            <w:r>
+              <w:rPr>
+                <w:rFonts w:ascii="Consolas" w:hAnsi="Consolas"/>
+                <w:color w:val="000000"/>
+                <w:sz w:val="22"/>
+                <w:szCs w:val="22"/>
+                <w:shd w:val="clear" w:color="auto" w:fill="EEEEEE"/>
+              </w:rPr>
+              <w:t>preds</w:t>
+            </w:r>
+            <w:proofErr w:type="spellEnd"/>
+            <w:r>
+              <w:rPr>
+                <w:rFonts w:ascii="Consolas" w:hAnsi="Consolas"/>
+                <w:color w:val="000000"/>
+                <w:sz w:val="22"/>
+                <w:szCs w:val="22"/>
+                <w:shd w:val="clear" w:color="auto" w:fill="EEEEEE"/>
+              </w:rPr>
+              <w:t xml:space="preserve"> &lt;- </w:t>
+            </w:r>
+            <w:proofErr w:type="spellStart"/>
+            <w:r>
+              <w:rPr>
+                <w:rFonts w:ascii="Consolas" w:hAnsi="Consolas"/>
+                <w:color w:val="000000"/>
+                <w:sz w:val="22"/>
+                <w:szCs w:val="22"/>
+                <w:shd w:val="clear" w:color="auto" w:fill="EEEEEE"/>
+              </w:rPr>
+              <w:t>as.data.frame</w:t>
+            </w:r>
+            <w:proofErr w:type="spellEnd"/>
+            <w:r>
+              <w:rPr>
+                <w:rFonts w:ascii="Consolas" w:hAnsi="Consolas"/>
+                <w:color w:val="000000"/>
+                <w:sz w:val="22"/>
+                <w:szCs w:val="22"/>
+                <w:shd w:val="clear" w:color="auto" w:fill="EEEEEE"/>
+              </w:rPr>
+              <w:t>(</w:t>
+            </w:r>
+            <w:proofErr w:type="spellStart"/>
+            <w:r>
+              <w:rPr>
+                <w:rFonts w:ascii="Consolas" w:hAnsi="Consolas"/>
+                <w:color w:val="000000"/>
+                <w:sz w:val="22"/>
+                <w:szCs w:val="22"/>
+                <w:shd w:val="clear" w:color="auto" w:fill="EEEEEE"/>
+              </w:rPr>
+              <w:t>preds</w:t>
+            </w:r>
+            <w:proofErr w:type="spellEnd"/>
+            <w:r>
+              <w:rPr>
+                <w:rFonts w:ascii="Consolas" w:hAnsi="Consolas"/>
+                <w:color w:val="000000"/>
+                <w:sz w:val="22"/>
+                <w:szCs w:val="22"/>
+                <w:shd w:val="clear" w:color="auto" w:fill="EEEEEE"/>
+              </w:rPr>
+              <w:t>)</w:t>
+            </w:r>
+            <w:r>
+              <w:rPr>
+                <w:rFonts w:ascii="Consolas" w:hAnsi="Consolas"/>
+                <w:color w:val="000000"/>
+                <w:sz w:val="22"/>
+                <w:szCs w:val="22"/>
+                <w:shd w:val="clear" w:color="auto" w:fill="EEEEEE"/>
+              </w:rPr>
+              <w:br/>
+              <w:t xml:space="preserve">  </w:t>
+            </w:r>
+            <w:proofErr w:type="spellStart"/>
+            <w:r>
+              <w:rPr>
+                <w:rFonts w:ascii="Consolas" w:hAnsi="Consolas"/>
+                <w:color w:val="000000"/>
+                <w:sz w:val="22"/>
+                <w:szCs w:val="22"/>
+                <w:shd w:val="clear" w:color="auto" w:fill="EEEEEE"/>
+              </w:rPr>
+              <w:t>colnames</w:t>
+            </w:r>
+            <w:proofErr w:type="spellEnd"/>
+            <w:r>
+              <w:rPr>
+                <w:rFonts w:ascii="Consolas" w:hAnsi="Consolas"/>
+                <w:color w:val="000000"/>
+                <w:sz w:val="22"/>
+                <w:szCs w:val="22"/>
+                <w:shd w:val="clear" w:color="auto" w:fill="EEEEEE"/>
+              </w:rPr>
+              <w:t>(</w:t>
+            </w:r>
+            <w:proofErr w:type="spellStart"/>
+            <w:r>
+              <w:rPr>
+                <w:rFonts w:ascii="Consolas" w:hAnsi="Consolas"/>
+                <w:color w:val="000000"/>
+                <w:sz w:val="22"/>
+                <w:szCs w:val="22"/>
+                <w:shd w:val="clear" w:color="auto" w:fill="EEEEEE"/>
+              </w:rPr>
+              <w:t>preds</w:t>
+            </w:r>
+            <w:proofErr w:type="spellEnd"/>
+            <w:r>
+              <w:rPr>
+                <w:rFonts w:ascii="Consolas" w:hAnsi="Consolas"/>
+                <w:color w:val="000000"/>
+                <w:sz w:val="22"/>
+                <w:szCs w:val="22"/>
+                <w:shd w:val="clear" w:color="auto" w:fill="EEEEEE"/>
+              </w:rPr>
+              <w:t xml:space="preserve">) &lt;- </w:t>
+            </w:r>
+            <w:proofErr w:type="spellStart"/>
+            <w:r>
+              <w:rPr>
+                <w:rFonts w:ascii="Consolas" w:hAnsi="Consolas"/>
+                <w:color w:val="000000"/>
+                <w:sz w:val="22"/>
+                <w:szCs w:val="22"/>
+                <w:shd w:val="clear" w:color="auto" w:fill="EEEEEE"/>
+              </w:rPr>
+              <w:t>levels</w:t>
+            </w:r>
+            <w:proofErr w:type="spellEnd"/>
+            <w:r>
+              <w:rPr>
+                <w:rFonts w:ascii="Consolas" w:hAnsi="Consolas"/>
+                <w:color w:val="000000"/>
+                <w:sz w:val="22"/>
+                <w:szCs w:val="22"/>
+                <w:shd w:val="clear" w:color="auto" w:fill="EEEEEE"/>
+              </w:rPr>
+              <w:t>(</w:t>
+            </w:r>
+            <w:proofErr w:type="spellStart"/>
+            <w:r>
+              <w:rPr>
+                <w:rFonts w:ascii="Consolas" w:hAnsi="Consolas"/>
+                <w:color w:val="000000"/>
+                <w:sz w:val="22"/>
+                <w:szCs w:val="22"/>
+                <w:shd w:val="clear" w:color="auto" w:fill="EEEEEE"/>
+              </w:rPr>
+              <w:t>water_potability$Potability</w:t>
+            </w:r>
+            <w:proofErr w:type="spellEnd"/>
+            <w:r>
+              <w:rPr>
+                <w:rFonts w:ascii="Consolas" w:hAnsi="Consolas"/>
+                <w:color w:val="000000"/>
+                <w:sz w:val="22"/>
+                <w:szCs w:val="22"/>
+                <w:shd w:val="clear" w:color="auto" w:fill="EEEEEE"/>
+              </w:rPr>
+              <w:t>)</w:t>
+            </w:r>
+            <w:r>
+              <w:rPr>
+                <w:rFonts w:ascii="Consolas" w:hAnsi="Consolas"/>
+                <w:color w:val="000000"/>
+                <w:sz w:val="22"/>
+                <w:szCs w:val="22"/>
+                <w:shd w:val="clear" w:color="auto" w:fill="EEEEEE"/>
+              </w:rPr>
+              <w:br/>
+            </w:r>
+            <w:r>
+              <w:rPr>
+                <w:rFonts w:ascii="Consolas" w:hAnsi="Consolas"/>
+                <w:color w:val="000000"/>
+                <w:sz w:val="22"/>
+                <w:szCs w:val="22"/>
+                <w:shd w:val="clear" w:color="auto" w:fill="EEEEEE"/>
+              </w:rPr>
+              <w:br/>
+              <w:t xml:space="preserve">  </w:t>
+            </w:r>
+            <w:proofErr w:type="spellStart"/>
+            <w:r>
+              <w:rPr>
+                <w:rFonts w:ascii="Consolas" w:hAnsi="Consolas"/>
+                <w:color w:val="000000"/>
+                <w:sz w:val="22"/>
+                <w:szCs w:val="22"/>
+                <w:shd w:val="clear" w:color="auto" w:fill="EEEEEE"/>
+              </w:rPr>
+              <w:t>preds$PredictedClass</w:t>
+            </w:r>
+            <w:proofErr w:type="spellEnd"/>
+            <w:r>
+              <w:rPr>
+                <w:rFonts w:ascii="Consolas" w:hAnsi="Consolas"/>
+                <w:color w:val="000000"/>
+                <w:sz w:val="22"/>
+                <w:szCs w:val="22"/>
+                <w:shd w:val="clear" w:color="auto" w:fill="EEEEEE"/>
+              </w:rPr>
+              <w:t xml:space="preserve"> &lt;- </w:t>
+            </w:r>
+            <w:proofErr w:type="spellStart"/>
+            <w:r>
+              <w:rPr>
+                <w:rFonts w:ascii="Consolas" w:hAnsi="Consolas"/>
+                <w:color w:val="000000"/>
+                <w:sz w:val="22"/>
+                <w:szCs w:val="22"/>
+                <w:shd w:val="clear" w:color="auto" w:fill="EEEEEE"/>
+              </w:rPr>
+              <w:t>apply</w:t>
+            </w:r>
+            <w:proofErr w:type="spellEnd"/>
+            <w:r>
+              <w:rPr>
+                <w:rFonts w:ascii="Consolas" w:hAnsi="Consolas"/>
+                <w:color w:val="000000"/>
+                <w:sz w:val="22"/>
+                <w:szCs w:val="22"/>
+                <w:shd w:val="clear" w:color="auto" w:fill="EEEEEE"/>
+              </w:rPr>
+              <w:t>(</w:t>
+            </w:r>
+            <w:proofErr w:type="spellStart"/>
+            <w:r>
+              <w:rPr>
+                <w:rFonts w:ascii="Consolas" w:hAnsi="Consolas"/>
+                <w:color w:val="000000"/>
+                <w:sz w:val="22"/>
+                <w:szCs w:val="22"/>
+                <w:shd w:val="clear" w:color="auto" w:fill="EEEEEE"/>
+              </w:rPr>
+              <w:t>preds</w:t>
+            </w:r>
+            <w:proofErr w:type="spellEnd"/>
+            <w:r>
+              <w:rPr>
+                <w:rFonts w:ascii="Consolas" w:hAnsi="Consolas"/>
+                <w:color w:val="000000"/>
+                <w:sz w:val="22"/>
+                <w:szCs w:val="22"/>
+                <w:shd w:val="clear" w:color="auto" w:fill="EEEEEE"/>
+              </w:rPr>
+              <w:t xml:space="preserve">, </w:t>
+            </w:r>
+            <w:r>
+              <w:rPr>
+                <w:rFonts w:ascii="Consolas" w:hAnsi="Consolas"/>
+                <w:color w:val="009999"/>
+                <w:sz w:val="22"/>
+                <w:szCs w:val="22"/>
+                <w:shd w:val="clear" w:color="auto" w:fill="EEEEEE"/>
+              </w:rPr>
+              <w:t>1</w:t>
+            </w:r>
+            <w:r>
+              <w:rPr>
+                <w:rFonts w:ascii="Consolas" w:hAnsi="Consolas"/>
+                <w:color w:val="000000"/>
+                <w:sz w:val="22"/>
+                <w:szCs w:val="22"/>
+                <w:shd w:val="clear" w:color="auto" w:fill="EEEEEE"/>
+              </w:rPr>
+              <w:t xml:space="preserve">, </w:t>
+            </w:r>
+            <w:proofErr w:type="spellStart"/>
+            <w:r>
+              <w:rPr>
+                <w:rFonts w:ascii="Consolas" w:hAnsi="Consolas"/>
+                <w:color w:val="009999"/>
+                <w:sz w:val="22"/>
+                <w:szCs w:val="22"/>
+                <w:shd w:val="clear" w:color="auto" w:fill="EEEEEE"/>
+              </w:rPr>
+              <w:t>function</w:t>
+            </w:r>
+            <w:proofErr w:type="spellEnd"/>
+            <w:r>
+              <w:rPr>
+                <w:rFonts w:ascii="Consolas" w:hAnsi="Consolas"/>
+                <w:color w:val="000000"/>
+                <w:sz w:val="22"/>
+                <w:szCs w:val="22"/>
+                <w:shd w:val="clear" w:color="auto" w:fill="EEEEEE"/>
+              </w:rPr>
+              <w:t xml:space="preserve">(y) </w:t>
+            </w:r>
+            <w:proofErr w:type="spellStart"/>
+            <w:r>
+              <w:rPr>
+                <w:rFonts w:ascii="Consolas" w:hAnsi="Consolas"/>
+                <w:color w:val="000000"/>
+                <w:sz w:val="22"/>
+                <w:szCs w:val="22"/>
+                <w:shd w:val="clear" w:color="auto" w:fill="EEEEEE"/>
+              </w:rPr>
+              <w:t>colnames</w:t>
+            </w:r>
+            <w:proofErr w:type="spellEnd"/>
+            <w:r>
+              <w:rPr>
+                <w:rFonts w:ascii="Consolas" w:hAnsi="Consolas"/>
+                <w:color w:val="000000"/>
+                <w:sz w:val="22"/>
+                <w:szCs w:val="22"/>
+                <w:shd w:val="clear" w:color="auto" w:fill="EEEEEE"/>
+              </w:rPr>
+              <w:t>(</w:t>
+            </w:r>
+            <w:proofErr w:type="spellStart"/>
+            <w:r>
+              <w:rPr>
+                <w:rFonts w:ascii="Consolas" w:hAnsi="Consolas"/>
+                <w:color w:val="000000"/>
+                <w:sz w:val="22"/>
+                <w:szCs w:val="22"/>
+                <w:shd w:val="clear" w:color="auto" w:fill="EEEEEE"/>
+              </w:rPr>
+              <w:t>preds</w:t>
+            </w:r>
+            <w:proofErr w:type="spellEnd"/>
+            <w:r>
+              <w:rPr>
+                <w:rFonts w:ascii="Consolas" w:hAnsi="Consolas"/>
+                <w:color w:val="000000"/>
+                <w:sz w:val="22"/>
+                <w:szCs w:val="22"/>
+                <w:shd w:val="clear" w:color="auto" w:fill="EEEEEE"/>
+              </w:rPr>
+              <w:t>)[</w:t>
+            </w:r>
+            <w:proofErr w:type="spellStart"/>
+            <w:r>
+              <w:rPr>
+                <w:rFonts w:ascii="Consolas" w:hAnsi="Consolas"/>
+                <w:color w:val="000000"/>
+                <w:sz w:val="22"/>
+                <w:szCs w:val="22"/>
+                <w:shd w:val="clear" w:color="auto" w:fill="EEEEEE"/>
+              </w:rPr>
+              <w:t>which.max</w:t>
+            </w:r>
+            <w:proofErr w:type="spellEnd"/>
+            <w:r>
+              <w:rPr>
+                <w:rFonts w:ascii="Consolas" w:hAnsi="Consolas"/>
+                <w:color w:val="000000"/>
+                <w:sz w:val="22"/>
+                <w:szCs w:val="22"/>
+                <w:shd w:val="clear" w:color="auto" w:fill="EEEEEE"/>
+              </w:rPr>
+              <w:t>(y)])</w:t>
+            </w:r>
+            <w:r>
+              <w:rPr>
+                <w:rFonts w:ascii="Consolas" w:hAnsi="Consolas"/>
+                <w:color w:val="000000"/>
+                <w:sz w:val="22"/>
+                <w:szCs w:val="22"/>
+                <w:shd w:val="clear" w:color="auto" w:fill="EEEEEE"/>
+              </w:rPr>
+              <w:br/>
+              <w:t xml:space="preserve">  </w:t>
+            </w:r>
+            <w:proofErr w:type="spellStart"/>
+            <w:r>
+              <w:rPr>
+                <w:rFonts w:ascii="Consolas" w:hAnsi="Consolas"/>
+                <w:color w:val="000000"/>
+                <w:sz w:val="22"/>
+                <w:szCs w:val="22"/>
+                <w:shd w:val="clear" w:color="auto" w:fill="EEEEEE"/>
+              </w:rPr>
+              <w:t>preds$ActualClass</w:t>
+            </w:r>
+            <w:proofErr w:type="spellEnd"/>
+            <w:r>
+              <w:rPr>
+                <w:rFonts w:ascii="Consolas" w:hAnsi="Consolas"/>
+                <w:color w:val="000000"/>
+                <w:sz w:val="22"/>
+                <w:szCs w:val="22"/>
+                <w:shd w:val="clear" w:color="auto" w:fill="EEEEEE"/>
+              </w:rPr>
+              <w:t xml:space="preserve"> &lt;- </w:t>
+            </w:r>
+            <w:proofErr w:type="spellStart"/>
+            <w:r>
+              <w:rPr>
+                <w:rFonts w:ascii="Consolas" w:hAnsi="Consolas"/>
+                <w:color w:val="000000"/>
+                <w:sz w:val="22"/>
+                <w:szCs w:val="22"/>
+                <w:shd w:val="clear" w:color="auto" w:fill="EEEEEE"/>
+              </w:rPr>
+              <w:t>credit_test$Potability</w:t>
+            </w:r>
+            <w:proofErr w:type="spellEnd"/>
+            <w:r>
+              <w:rPr>
+                <w:rFonts w:ascii="Consolas" w:hAnsi="Consolas"/>
+                <w:color w:val="000000"/>
+                <w:sz w:val="22"/>
+                <w:szCs w:val="22"/>
+                <w:shd w:val="clear" w:color="auto" w:fill="EEEEEE"/>
+              </w:rPr>
+              <w:br/>
+              <w:t xml:space="preserve">  </w:t>
+            </w:r>
+            <w:proofErr w:type="spellStart"/>
+            <w:r>
+              <w:rPr>
+                <w:rFonts w:ascii="Consolas" w:hAnsi="Consolas"/>
+                <w:color w:val="000000"/>
+                <w:sz w:val="22"/>
+                <w:szCs w:val="22"/>
+                <w:shd w:val="clear" w:color="auto" w:fill="EEEEEE"/>
+              </w:rPr>
+              <w:t>preds$PredictedClass</w:t>
+            </w:r>
+            <w:proofErr w:type="spellEnd"/>
+            <w:r>
+              <w:rPr>
+                <w:rFonts w:ascii="Consolas" w:hAnsi="Consolas"/>
+                <w:color w:val="000000"/>
+                <w:sz w:val="22"/>
+                <w:szCs w:val="22"/>
+                <w:shd w:val="clear" w:color="auto" w:fill="EEEEEE"/>
+              </w:rPr>
+              <w:t xml:space="preserve"> &lt;- </w:t>
+            </w:r>
+            <w:proofErr w:type="spellStart"/>
+            <w:r>
+              <w:rPr>
+                <w:rFonts w:ascii="Consolas" w:hAnsi="Consolas"/>
+                <w:color w:val="000000"/>
+                <w:sz w:val="22"/>
+                <w:szCs w:val="22"/>
+                <w:shd w:val="clear" w:color="auto" w:fill="EEEEEE"/>
+              </w:rPr>
+              <w:t>as.factor</w:t>
+            </w:r>
+            <w:proofErr w:type="spellEnd"/>
+            <w:r>
+              <w:rPr>
+                <w:rFonts w:ascii="Consolas" w:hAnsi="Consolas"/>
+                <w:color w:val="000000"/>
+                <w:sz w:val="22"/>
+                <w:szCs w:val="22"/>
+                <w:shd w:val="clear" w:color="auto" w:fill="EEEEEE"/>
+              </w:rPr>
+              <w:t>(</w:t>
+            </w:r>
+            <w:proofErr w:type="spellStart"/>
+            <w:r>
+              <w:rPr>
+                <w:rFonts w:ascii="Consolas" w:hAnsi="Consolas"/>
+                <w:color w:val="000000"/>
+                <w:sz w:val="22"/>
+                <w:szCs w:val="22"/>
+                <w:shd w:val="clear" w:color="auto" w:fill="EEEEEE"/>
+              </w:rPr>
+              <w:t>preds$PredictedClass</w:t>
+            </w:r>
+            <w:proofErr w:type="spellEnd"/>
+            <w:r>
+              <w:rPr>
+                <w:rFonts w:ascii="Consolas" w:hAnsi="Consolas"/>
+                <w:color w:val="000000"/>
+                <w:sz w:val="22"/>
+                <w:szCs w:val="22"/>
+                <w:shd w:val="clear" w:color="auto" w:fill="EEEEEE"/>
+              </w:rPr>
+              <w:t>)</w:t>
+            </w:r>
+            <w:r>
+              <w:rPr>
+                <w:rFonts w:ascii="Consolas" w:hAnsi="Consolas"/>
+                <w:color w:val="000000"/>
+                <w:sz w:val="22"/>
+                <w:szCs w:val="22"/>
+                <w:shd w:val="clear" w:color="auto" w:fill="EEEEEE"/>
+              </w:rPr>
+              <w:br/>
+              <w:t xml:space="preserve">  </w:t>
+            </w:r>
+            <w:proofErr w:type="spellStart"/>
+            <w:r>
+              <w:rPr>
+                <w:rFonts w:ascii="Consolas" w:hAnsi="Consolas"/>
+                <w:color w:val="000000"/>
+                <w:sz w:val="22"/>
+                <w:szCs w:val="22"/>
+                <w:shd w:val="clear" w:color="auto" w:fill="EEEEEE"/>
+              </w:rPr>
+              <w:t>preds$ActualClass</w:t>
+            </w:r>
+            <w:proofErr w:type="spellEnd"/>
+            <w:r>
+              <w:rPr>
+                <w:rFonts w:ascii="Consolas" w:hAnsi="Consolas"/>
+                <w:color w:val="000000"/>
+                <w:sz w:val="22"/>
+                <w:szCs w:val="22"/>
+                <w:shd w:val="clear" w:color="auto" w:fill="EEEEEE"/>
+              </w:rPr>
+              <w:t xml:space="preserve"> &lt;- </w:t>
+            </w:r>
+            <w:proofErr w:type="spellStart"/>
+            <w:r>
+              <w:rPr>
+                <w:rFonts w:ascii="Consolas" w:hAnsi="Consolas"/>
+                <w:color w:val="000000"/>
+                <w:sz w:val="22"/>
+                <w:szCs w:val="22"/>
+                <w:shd w:val="clear" w:color="auto" w:fill="EEEEEE"/>
+              </w:rPr>
+              <w:t>as.factor</w:t>
+            </w:r>
+            <w:proofErr w:type="spellEnd"/>
+            <w:r>
+              <w:rPr>
+                <w:rFonts w:ascii="Consolas" w:hAnsi="Consolas"/>
+                <w:color w:val="000000"/>
+                <w:sz w:val="22"/>
+                <w:szCs w:val="22"/>
+                <w:shd w:val="clear" w:color="auto" w:fill="EEEEEE"/>
+              </w:rPr>
+              <w:t>(</w:t>
+            </w:r>
+            <w:proofErr w:type="spellStart"/>
+            <w:r>
+              <w:rPr>
+                <w:rFonts w:ascii="Consolas" w:hAnsi="Consolas"/>
+                <w:color w:val="000000"/>
+                <w:sz w:val="22"/>
+                <w:szCs w:val="22"/>
+                <w:shd w:val="clear" w:color="auto" w:fill="EEEEEE"/>
+              </w:rPr>
+              <w:t>preds$ActualClass</w:t>
+            </w:r>
+            <w:proofErr w:type="spellEnd"/>
+            <w:r>
+              <w:rPr>
+                <w:rFonts w:ascii="Consolas" w:hAnsi="Consolas"/>
+                <w:color w:val="000000"/>
+                <w:sz w:val="22"/>
+                <w:szCs w:val="22"/>
+                <w:shd w:val="clear" w:color="auto" w:fill="EEEEEE"/>
+              </w:rPr>
+              <w:t>)</w:t>
+            </w:r>
+            <w:r>
+              <w:rPr>
+                <w:rFonts w:ascii="Consolas" w:hAnsi="Consolas"/>
+                <w:color w:val="000000"/>
+                <w:sz w:val="22"/>
+                <w:szCs w:val="22"/>
+                <w:shd w:val="clear" w:color="auto" w:fill="EEEEEE"/>
+              </w:rPr>
+              <w:br/>
+              <w:t xml:space="preserve"> </w:t>
+            </w:r>
+            <w:r>
+              <w:rPr>
+                <w:rFonts w:ascii="Consolas" w:hAnsi="Consolas"/>
+                <w:color w:val="000000"/>
+                <w:sz w:val="22"/>
+                <w:szCs w:val="22"/>
+                <w:shd w:val="clear" w:color="auto" w:fill="EEEEEE"/>
+              </w:rPr>
+              <w:br/>
+              <w:t xml:space="preserve">  </w:t>
+            </w:r>
+            <w:proofErr w:type="spellStart"/>
+            <w:r>
+              <w:rPr>
+                <w:rFonts w:ascii="Consolas" w:hAnsi="Consolas"/>
+                <w:color w:val="009999"/>
+                <w:sz w:val="22"/>
+                <w:szCs w:val="22"/>
+                <w:shd w:val="clear" w:color="auto" w:fill="EEEEEE"/>
+              </w:rPr>
+              <w:t>return</w:t>
+            </w:r>
+            <w:proofErr w:type="spellEnd"/>
+            <w:r>
+              <w:rPr>
+                <w:rFonts w:ascii="Consolas" w:hAnsi="Consolas"/>
+                <w:color w:val="000000"/>
+                <w:sz w:val="22"/>
+                <w:szCs w:val="22"/>
+                <w:shd w:val="clear" w:color="auto" w:fill="EEEEEE"/>
+              </w:rPr>
+              <w:t>(</w:t>
+            </w:r>
+            <w:proofErr w:type="spellStart"/>
+            <w:r>
+              <w:rPr>
+                <w:rFonts w:ascii="Consolas" w:hAnsi="Consolas"/>
+                <w:color w:val="000000"/>
+                <w:sz w:val="22"/>
+                <w:szCs w:val="22"/>
+                <w:shd w:val="clear" w:color="auto" w:fill="EEEEEE"/>
+              </w:rPr>
+              <w:t>confusionMatrix</w:t>
+            </w:r>
+            <w:proofErr w:type="spellEnd"/>
+            <w:r>
+              <w:rPr>
+                <w:rFonts w:ascii="Consolas" w:hAnsi="Consolas"/>
+                <w:color w:val="000000"/>
+                <w:sz w:val="22"/>
+                <w:szCs w:val="22"/>
+                <w:shd w:val="clear" w:color="auto" w:fill="EEEEEE"/>
+              </w:rPr>
+              <w:t>(</w:t>
+            </w:r>
+            <w:proofErr w:type="spellStart"/>
+            <w:r>
+              <w:rPr>
+                <w:rFonts w:ascii="Consolas" w:hAnsi="Consolas"/>
+                <w:color w:val="000000"/>
+                <w:sz w:val="22"/>
+                <w:szCs w:val="22"/>
+                <w:shd w:val="clear" w:color="auto" w:fill="EEEEEE"/>
+              </w:rPr>
+              <w:t>preds$PredictedClass</w:t>
+            </w:r>
+            <w:proofErr w:type="spellEnd"/>
+            <w:r>
+              <w:rPr>
+                <w:rFonts w:ascii="Consolas" w:hAnsi="Consolas"/>
+                <w:color w:val="000000"/>
+                <w:sz w:val="22"/>
+                <w:szCs w:val="22"/>
+                <w:shd w:val="clear" w:color="auto" w:fill="EEEEEE"/>
+              </w:rPr>
+              <w:t xml:space="preserve">, </w:t>
+            </w:r>
+            <w:proofErr w:type="spellStart"/>
+            <w:r>
+              <w:rPr>
+                <w:rFonts w:ascii="Consolas" w:hAnsi="Consolas"/>
+                <w:color w:val="000000"/>
+                <w:sz w:val="22"/>
+                <w:szCs w:val="22"/>
+                <w:shd w:val="clear" w:color="auto" w:fill="EEEEEE"/>
+              </w:rPr>
+              <w:t>preds$ActualClass</w:t>
+            </w:r>
+            <w:proofErr w:type="spellEnd"/>
+            <w:r>
+              <w:rPr>
+                <w:rFonts w:ascii="Consolas" w:hAnsi="Consolas"/>
+                <w:color w:val="000000"/>
+                <w:sz w:val="22"/>
+                <w:szCs w:val="22"/>
+                <w:shd w:val="clear" w:color="auto" w:fill="EEEEEE"/>
+              </w:rPr>
+              <w:t>))</w:t>
+            </w:r>
+            <w:r>
+              <w:rPr>
+                <w:rFonts w:ascii="Consolas" w:hAnsi="Consolas"/>
+                <w:color w:val="000000"/>
+                <w:sz w:val="22"/>
+                <w:szCs w:val="22"/>
+                <w:shd w:val="clear" w:color="auto" w:fill="EEEEEE"/>
+              </w:rPr>
+              <w:br/>
+            </w:r>
+            <w:r>
+              <w:rPr>
+                <w:rFonts w:ascii="Consolas" w:hAnsi="Consolas"/>
+                <w:b/>
+                <w:bCs/>
+                <w:color w:val="000000"/>
+                <w:sz w:val="22"/>
+                <w:szCs w:val="22"/>
+                <w:shd w:val="clear" w:color="auto" w:fill="EEEEEE"/>
+              </w:rPr>
+              <w:t>}</w:t>
+            </w:r>
+            <w:r>
+              <w:rPr>
+                <w:rFonts w:ascii="Consolas" w:hAnsi="Consolas"/>
+                <w:color w:val="000000"/>
+                <w:sz w:val="22"/>
+                <w:szCs w:val="22"/>
+                <w:shd w:val="clear" w:color="auto" w:fill="EEEEEE"/>
+              </w:rPr>
+              <w:t>)</w:t>
+            </w:r>
+          </w:p>
+        </w:tc>
+      </w:tr>
+    </w:tbl>
+    <w:p/>
+    <w:p>
+      <w:pPr>
+        <w:rPr>
+          <w:rFonts w:ascii="Arial" w:hAnsi="Arial" w:cs="Arial"/>
+        </w:rPr>
+      </w:pPr>
+      <w:r>
+        <w:rPr>
+          <w:rFonts w:ascii="Arial" w:hAnsi="Arial" w:cs="Arial"/>
+        </w:rPr>
+        <w:t>I risultati dell’esperimento per il Decision Tree, sono i seguenti:</w:t>
+      </w:r>
+    </w:p>
+    <w:p/>
+    <w:p>
+      <w:pPr>
+        <w:jc w:val="center"/>
+        <w:rPr>
+          <w:rFonts w:ascii="Arial" w:hAnsi="Arial" w:cs="Arial"/>
+        </w:rPr>
+      </w:pPr>
+      <w:r>
+        <w:rPr>
+          <w:noProof/>
+        </w:rPr>
+        <w:drawing>
+          <wp:inline distT="0" distB="0" distL="0" distR="0" wp14:anchorId="7DBF4BBC" wp14:editId="2EC95446">
+            <wp:extent cx="3324225" cy="3838575"/>
+            <wp:effectExtent l="0" t="0" r="9525" b="9525"/>
+            <wp:docPr id="40" name="Immagine 40" descr="Immagine che contiene testo&#10;&#10;Descrizione generata automaticamente"/>
+            <wp:cNvGraphicFramePr>
+              <a:graphicFrameLocks xmlns:a="http://schemas.openxmlformats.org/drawingml/2006/main" noChangeAspect="1"/>
+            </wp:cNvGraphicFramePr>
+            <a:graphic xmlns:a="http://schemas.openxmlformats.org/drawingml/2006/main">
+              <a:graphicData uri="http://schemas.openxmlformats.org/drawingml/2006/picture">
+                <pic:pic xmlns:pic="http://schemas.openxmlformats.org/drawingml/2006/picture">
+                  <pic:nvPicPr>
+                    <pic:cNvPr id="40" name="Immagine 40" descr="Immagine che contiene testo&#10;&#10;Descrizione generata automaticamente"/>
+                    <pic:cNvPicPr/>
+                  </pic:nvPicPr>
+                  <pic:blipFill>
+                    <a:blip r:embed="rId42"/>
+                    <a:stretch>
+                      <a:fillRect/>
+                    </a:stretch>
+                  </pic:blipFill>
+                  <pic:spPr>
+                    <a:xfrm>
+                      <a:off x="0" y="0"/>
+                      <a:ext cx="3324225" cy="3838575"/>
+                    </a:xfrm>
+                    <a:prstGeom prst="rect">
+                      <a:avLst/>
+                    </a:prstGeom>
+                  </pic:spPr>
+                </pic:pic>
+              </a:graphicData>
+            </a:graphic>
+          </wp:inline>
+        </w:drawing>
+      </w:r>
+    </w:p>
+    <w:p>
+      <w:pPr>
+        <w:rPr>
+          <w:rFonts w:ascii="Arial" w:hAnsi="Arial" w:cs="Arial"/>
+        </w:rPr>
+      </w:pPr>
+    </w:p>
+    <w:p>
+      <w:pPr>
+        <w:rPr>
+          <w:rFonts w:ascii="Arial" w:hAnsi="Arial" w:cs="Arial"/>
+        </w:rPr>
+      </w:pPr>
+      <w:r>
+        <w:rPr>
+          <w:rFonts w:ascii="Arial" w:hAnsi="Arial" w:cs="Arial"/>
+        </w:rPr>
+        <w:t xml:space="preserve">Successivamente viene calcolata l’accuratezza complessiva, che risulta essere </w:t>
+      </w:r>
+      <w:r>
+        <w:rPr>
+          <w:rFonts w:ascii="Arial" w:hAnsi="Arial" w:cs="Arial"/>
+        </w:rPr>
+        <w:t xml:space="preserve">del    </w:t>
+      </w:r>
+      <w:r>
+        <w:rPr>
+          <w:rFonts w:ascii="Arial" w:hAnsi="Arial" w:cs="Arial"/>
+        </w:rPr>
+        <w:t>75</w:t>
+      </w:r>
+      <w:r>
+        <w:rPr>
+          <w:rFonts w:ascii="Arial" w:hAnsi="Arial" w:cs="Arial"/>
+        </w:rPr>
+        <w:t>,</w:t>
+      </w:r>
+      <w:r>
+        <w:rPr>
+          <w:rFonts w:ascii="Arial" w:hAnsi="Arial" w:cs="Arial"/>
+        </w:rPr>
+        <w:t>67</w:t>
+      </w:r>
+      <w:r>
+        <w:rPr>
+          <w:rFonts w:ascii="Arial" w:hAnsi="Arial" w:cs="Arial"/>
+        </w:rPr>
+        <w:t xml:space="preserve"> %</w:t>
+      </w:r>
+      <w:r>
+        <w:rPr>
+          <w:rFonts w:ascii="Arial" w:hAnsi="Arial" w:cs="Arial"/>
+        </w:rPr>
+        <w:t xml:space="preserve">; </w:t>
+      </w:r>
+      <w:r>
+        <w:rPr>
+          <w:rFonts w:ascii="Arial" w:hAnsi="Arial" w:cs="Arial"/>
+        </w:rPr>
+        <w:t>risultato</w:t>
+      </w:r>
+      <w:r>
+        <w:rPr>
+          <w:rFonts w:ascii="Arial" w:hAnsi="Arial" w:cs="Arial"/>
+        </w:rPr>
+        <w:t xml:space="preserve"> che non si discosta troppo da quanto ottenuto </w:t>
+      </w:r>
+      <w:r>
+        <w:rPr>
+          <w:rFonts w:ascii="Arial" w:hAnsi="Arial" w:cs="Arial"/>
+        </w:rPr>
+        <w:t>alla sezione 7.1.</w:t>
+      </w:r>
+    </w:p>
+    <w:p>
+      <w:pPr>
+        <w:pStyle w:val="Titolo2"/>
+      </w:pPr>
+      <w:r>
+        <w:lastRenderedPageBreak/>
+        <w:t xml:space="preserve">8.2) </w:t>
+      </w:r>
+      <w:r>
+        <w:t>Precision, Recall, F-Measure</w:t>
+      </w:r>
+    </w:p>
+    <w:p>
+      <w:pPr>
+        <w:spacing w:before="240"/>
+        <w:rPr>
+          <w:rFonts w:ascii="Arial" w:hAnsi="Arial" w:cs="Arial"/>
+        </w:rPr>
+      </w:pPr>
+      <w:r>
+        <w:rPr>
+          <w:rFonts w:ascii="Arial" w:hAnsi="Arial" w:cs="Arial"/>
+        </w:rPr>
+        <w:t xml:space="preserve">Come passo successivo si vogliono calcolare le metriche di performance del modello ed in particolare: </w:t>
       </w:r>
     </w:p>
     <w:p>
@@ -25700,7 +27834,13 @@
           <w:b/>
           <w:bCs/>
         </w:rPr>
-        <w:t xml:space="preserve"> che</w:t>
+        <w:t xml:space="preserve"> </w:t>
+      </w:r>
+      <w:r>
+        <w:rPr>
+          <w:rFonts w:ascii="Calibri" w:hAnsi="Calibri" w:cs="Calibri"/>
+        </w:rPr>
+        <w:t>che</w:t>
       </w:r>
       <w:r>
         <w:rPr>
@@ -25716,10 +27856,18 @@
         </w:rPr>
         <w:t xml:space="preserve">indica il rapporto fra le previsioni </w:t>
       </w:r>
+      <w:r>
+        <w:rPr>
+          <w:rFonts w:ascii="Calibri" w:hAnsi="Calibri" w:cs="Calibri"/>
+        </w:rPr>
+        <w:t>corrette (</w:t>
+      </w:r>
       <w:proofErr w:type="spellStart"/>
       <w:r>
         <w:rPr>
           <w:rFonts w:ascii="Calibri" w:hAnsi="Calibri" w:cs="Calibri"/>
+          <w:i/>
+          <w:iCs/>
         </w:rPr>
         <w:t>true</w:t>
       </w:r>
@@ -25727,8 +27875,24 @@
       <w:r>
         <w:rPr>
           <w:rFonts w:ascii="Calibri" w:hAnsi="Calibri" w:cs="Calibri"/>
-        </w:rPr>
-        <w:t xml:space="preserve"> positive (previsioni corrette) ed il totale di previsioni positive effettuate (</w:t>
+          <w:i/>
+          <w:iCs/>
+        </w:rPr>
+        <w:t xml:space="preserve"> positive </w:t>
+      </w:r>
+      <w:r>
+        <w:rPr>
+          <w:rFonts w:ascii="Calibri" w:hAnsi="Calibri" w:cs="Calibri"/>
+          <w:i/>
+          <w:iCs/>
+        </w:rPr>
+        <w:t>- TP</w:t>
+      </w:r>
+      <w:r>
+        <w:rPr>
+          <w:rFonts w:ascii="Calibri" w:hAnsi="Calibri" w:cs="Calibri"/>
+        </w:rPr>
+        <w:t>) ed il totale di previsioni positive effettuate (</w:t>
       </w:r>
       <w:proofErr w:type="spellStart"/>
       <w:r>
@@ -25854,7 +28018,19 @@
         <w:rPr>
           <w:rFonts w:ascii="Calibri" w:hAnsi="Calibri" w:cs="Calibri"/>
         </w:rPr>
-        <w:t xml:space="preserve"> e recall in quanto rappresenta la media armonica fra le due. E’ quindi un buon modo per riassumere la valutazione di </w:t>
+        <w:t xml:space="preserve"> e recall in quanto rappresenta la media armonica fra le due. </w:t>
+      </w:r>
+      <w:r>
+        <w:rPr>
+          <w:rFonts w:ascii="Calibri" w:hAnsi="Calibri" w:cs="Calibri"/>
+        </w:rPr>
+        <w:t>È</w:t>
+      </w:r>
+      <w:r>
+        <w:rPr>
+          <w:rFonts w:ascii="Calibri" w:hAnsi="Calibri" w:cs="Calibri"/>
+        </w:rPr>
+        <w:t xml:space="preserve"> quindi un buon modo per riassumere la valutazione di </w:t>
       </w:r>
       <w:proofErr w:type="spellStart"/>
       <w:r>
@@ -27302,174 +29478,660 @@
     </w:p>
     <w:p>
       <w:pPr>
-        <w:pStyle w:val="Paragrafoelenco"/>
-        <w:numPr>
-          <w:ilvl w:val="0"/>
-          <w:numId w:val="12"/>
-        </w:numPr>
-        <w:rPr>
-          <w:rFonts w:ascii="Arial" w:hAnsi="Arial" w:cs="Arial"/>
-        </w:rPr>
-      </w:pPr>
-      <w:proofErr w:type="spellStart"/>
-      <w:r>
-        <w:rPr>
-          <w:rFonts w:ascii="Arial" w:hAnsi="Arial" w:cs="Arial"/>
-        </w:rPr>
-        <w:t>Accuracy</w:t>
-      </w:r>
-      <w:proofErr w:type="spellEnd"/>
-      <w:r>
-        <w:rPr>
-          <w:rFonts w:ascii="Arial" w:hAnsi="Arial" w:cs="Arial"/>
-        </w:rPr>
-        <w:t xml:space="preserve">: </w:t>
-      </w:r>
-      <w:r>
-        <w:rPr>
-          <w:rFonts w:ascii="Arial" w:hAnsi="Arial" w:cs="Arial"/>
-        </w:rPr>
-        <w:t>0.7912088</w:t>
-      </w:r>
+        <w:rPr>
+          <w:rFonts w:ascii="Arial" w:hAnsi="Arial" w:cs="Arial"/>
+        </w:rPr>
+      </w:pPr>
+    </w:p>
+    <w:tbl>
+      <w:tblPr>
+        <w:tblStyle w:val="Grigliatabella"/>
+        <w:tblW w:w="0" w:type="auto"/>
+        <w:tblInd w:w="1207" w:type="dxa"/>
+        <w:tblLook w:val="04A0" w:firstRow="1" w:lastRow="0" w:firstColumn="1" w:lastColumn="0" w:noHBand="0" w:noVBand="1"/>
+      </w:tblPr>
+      <w:tblGrid>
+        <w:gridCol w:w="1487"/>
+        <w:gridCol w:w="1842"/>
+        <w:gridCol w:w="2552"/>
+      </w:tblGrid>
+      <w:tr>
+        <w:trPr>
+          <w:trHeight w:val="400"/>
+        </w:trPr>
+        <w:tc>
+          <w:tcPr>
+            <w:tcW w:w="1487" w:type="dxa"/>
+            <w:tcBorders>
+              <w:top w:val="nil"/>
+              <w:left w:val="nil"/>
+              <w:bottom w:val="nil"/>
+              <w:right w:val="nil"/>
+            </w:tcBorders>
+            <w:vAlign w:val="center"/>
+          </w:tcPr>
+          <w:p>
+            <w:pPr>
+              <w:rPr>
+                <w:rFonts w:ascii="Arial" w:hAnsi="Arial" w:cs="Arial"/>
+              </w:rPr>
+            </w:pPr>
+          </w:p>
+        </w:tc>
+        <w:tc>
+          <w:tcPr>
+            <w:tcW w:w="1842" w:type="dxa"/>
+            <w:tcBorders>
+              <w:left w:val="nil"/>
+            </w:tcBorders>
+            <w:shd w:val="clear" w:color="auto" w:fill="0070C0"/>
+            <w:vAlign w:val="center"/>
+          </w:tcPr>
+          <w:p>
+            <w:pPr>
+              <w:jc w:val="center"/>
+              <w:rPr>
+                <w:rFonts w:ascii="Arial" w:hAnsi="Arial" w:cs="Arial"/>
+                <w:b/>
+                <w:bCs/>
+                <w:color w:val="FFFFFF" w:themeColor="background1"/>
+              </w:rPr>
+            </w:pPr>
+            <w:r>
+              <w:rPr>
+                <w:rFonts w:ascii="Arial" w:hAnsi="Arial" w:cs="Arial"/>
+                <w:b/>
+                <w:bCs/>
+                <w:color w:val="FFFFFF" w:themeColor="background1"/>
+              </w:rPr>
+              <w:t>Decision Tree</w:t>
+            </w:r>
+          </w:p>
+        </w:tc>
+        <w:tc>
+          <w:tcPr>
+            <w:tcW w:w="2552" w:type="dxa"/>
+            <w:shd w:val="clear" w:color="auto" w:fill="0070C0"/>
+            <w:vAlign w:val="center"/>
+          </w:tcPr>
+          <w:p>
+            <w:pPr>
+              <w:jc w:val="center"/>
+              <w:rPr>
+                <w:rFonts w:ascii="Arial" w:hAnsi="Arial" w:cs="Arial"/>
+                <w:b/>
+                <w:bCs/>
+                <w:color w:val="FFFFFF" w:themeColor="background1"/>
+              </w:rPr>
+            </w:pPr>
+            <w:r>
+              <w:rPr>
+                <w:rFonts w:ascii="Arial" w:hAnsi="Arial" w:cs="Arial"/>
+                <w:b/>
+                <w:bCs/>
+                <w:color w:val="FFFFFF" w:themeColor="background1"/>
+              </w:rPr>
+              <w:t>Gradient Boosting</w:t>
+            </w:r>
+          </w:p>
+        </w:tc>
+      </w:tr>
+      <w:tr>
+        <w:trPr>
+          <w:trHeight w:val="390"/>
+        </w:trPr>
+        <w:tc>
+          <w:tcPr>
+            <w:tcW w:w="1487" w:type="dxa"/>
+            <w:tcBorders>
+              <w:top w:val="nil"/>
+            </w:tcBorders>
+            <w:shd w:val="clear" w:color="auto" w:fill="0070C0"/>
+            <w:vAlign w:val="center"/>
+          </w:tcPr>
+          <w:p>
+            <w:pPr>
+              <w:rPr>
+                <w:rFonts w:ascii="Arial" w:hAnsi="Arial" w:cs="Arial"/>
+                <w:b/>
+                <w:bCs/>
+                <w:color w:val="FFFFFF" w:themeColor="background1"/>
+              </w:rPr>
+            </w:pPr>
+            <w:r>
+              <w:rPr>
+                <w:rFonts w:ascii="Arial" w:hAnsi="Arial" w:cs="Arial"/>
+                <w:b/>
+                <w:bCs/>
+                <w:color w:val="FFFFFF" w:themeColor="background1"/>
+              </w:rPr>
+              <w:t>Accuracy</w:t>
+            </w:r>
+          </w:p>
+        </w:tc>
+        <w:tc>
+          <w:tcPr>
+            <w:tcW w:w="1842" w:type="dxa"/>
+            <w:vAlign w:val="center"/>
+          </w:tcPr>
+          <w:p>
+            <w:pPr>
+              <w:jc w:val="center"/>
+              <w:rPr>
+                <w:rFonts w:ascii="Arial" w:hAnsi="Arial" w:cs="Arial"/>
+              </w:rPr>
+            </w:pPr>
+            <w:r>
+              <w:rPr>
+                <w:rFonts w:ascii="Arial" w:hAnsi="Arial" w:cs="Arial"/>
+              </w:rPr>
+              <w:t>75</w:t>
+            </w:r>
+            <w:r>
+              <w:rPr>
+                <w:rFonts w:ascii="Arial" w:hAnsi="Arial" w:cs="Arial"/>
+              </w:rPr>
+              <w:t>,</w:t>
+            </w:r>
+            <w:r>
+              <w:rPr>
+                <w:rFonts w:ascii="Arial" w:hAnsi="Arial" w:cs="Arial"/>
+              </w:rPr>
+              <w:t>67</w:t>
+            </w:r>
+            <w:r>
+              <w:rPr>
+                <w:rFonts w:ascii="Arial" w:hAnsi="Arial" w:cs="Arial"/>
+              </w:rPr>
+              <w:t xml:space="preserve"> %</w:t>
+            </w:r>
+          </w:p>
+        </w:tc>
+        <w:tc>
+          <w:tcPr>
+            <w:tcW w:w="2552" w:type="dxa"/>
+            <w:vAlign w:val="center"/>
+          </w:tcPr>
+          <w:p>
+            <w:pPr>
+              <w:jc w:val="center"/>
+              <w:rPr>
+                <w:rFonts w:ascii="Arial" w:hAnsi="Arial" w:cs="Arial"/>
+              </w:rPr>
+            </w:pPr>
+            <w:r>
+              <w:rPr>
+                <w:rFonts w:ascii="Arial" w:hAnsi="Arial" w:cs="Arial"/>
+              </w:rPr>
+              <w:t>79</w:t>
+            </w:r>
+            <w:r>
+              <w:rPr>
+                <w:rFonts w:ascii="Arial" w:hAnsi="Arial" w:cs="Arial"/>
+              </w:rPr>
+              <w:t>,</w:t>
+            </w:r>
+            <w:r>
+              <w:rPr>
+                <w:rFonts w:ascii="Arial" w:hAnsi="Arial" w:cs="Arial"/>
+              </w:rPr>
+              <w:t>12</w:t>
+            </w:r>
+            <w:r>
+              <w:rPr>
+                <w:rFonts w:ascii="Arial" w:hAnsi="Arial" w:cs="Arial"/>
+              </w:rPr>
+              <w:t xml:space="preserve"> %</w:t>
+            </w:r>
+          </w:p>
+        </w:tc>
+      </w:tr>
+      <w:tr>
+        <w:trPr>
+          <w:trHeight w:val="410"/>
+        </w:trPr>
+        <w:tc>
+          <w:tcPr>
+            <w:tcW w:w="1487" w:type="dxa"/>
+            <w:shd w:val="clear" w:color="auto" w:fill="0070C0"/>
+            <w:vAlign w:val="center"/>
+          </w:tcPr>
+          <w:p>
+            <w:pPr>
+              <w:rPr>
+                <w:rFonts w:ascii="Arial" w:hAnsi="Arial" w:cs="Arial"/>
+                <w:b/>
+                <w:bCs/>
+                <w:color w:val="FFFFFF" w:themeColor="background1"/>
+              </w:rPr>
+            </w:pPr>
+            <w:r>
+              <w:rPr>
+                <w:rFonts w:ascii="Arial" w:hAnsi="Arial" w:cs="Arial"/>
+                <w:b/>
+                <w:bCs/>
+                <w:color w:val="FFFFFF" w:themeColor="background1"/>
+              </w:rPr>
+              <w:t>Precision</w:t>
+            </w:r>
+          </w:p>
+        </w:tc>
+        <w:tc>
+          <w:tcPr>
+            <w:tcW w:w="1842" w:type="dxa"/>
+            <w:vAlign w:val="center"/>
+          </w:tcPr>
+          <w:p>
+            <w:pPr>
+              <w:jc w:val="center"/>
+              <w:rPr>
+                <w:rFonts w:ascii="Arial" w:hAnsi="Arial" w:cs="Arial"/>
+              </w:rPr>
+            </w:pPr>
+            <w:r>
+              <w:rPr>
+                <w:rFonts w:ascii="Arial" w:hAnsi="Arial" w:cs="Arial"/>
+              </w:rPr>
+              <w:t>74</w:t>
+            </w:r>
+            <w:r>
+              <w:rPr>
+                <w:rFonts w:ascii="Arial" w:hAnsi="Arial" w:cs="Arial"/>
+              </w:rPr>
+              <w:t>,</w:t>
+            </w:r>
+            <w:r>
+              <w:rPr>
+                <w:rFonts w:ascii="Arial" w:hAnsi="Arial" w:cs="Arial"/>
+              </w:rPr>
+              <w:t>04</w:t>
+            </w:r>
+            <w:r>
+              <w:rPr>
+                <w:rFonts w:ascii="Arial" w:hAnsi="Arial" w:cs="Arial"/>
+              </w:rPr>
+              <w:t xml:space="preserve"> %</w:t>
+            </w:r>
+          </w:p>
+        </w:tc>
+        <w:tc>
+          <w:tcPr>
+            <w:tcW w:w="2552" w:type="dxa"/>
+            <w:vAlign w:val="center"/>
+          </w:tcPr>
+          <w:p>
+            <w:pPr>
+              <w:jc w:val="center"/>
+              <w:rPr>
+                <w:rFonts w:ascii="Arial" w:hAnsi="Arial" w:cs="Arial"/>
+              </w:rPr>
+            </w:pPr>
+            <w:r>
+              <w:rPr>
+                <w:rFonts w:ascii="Arial" w:hAnsi="Arial" w:cs="Arial"/>
+              </w:rPr>
+              <w:t>79</w:t>
+            </w:r>
+            <w:r>
+              <w:rPr>
+                <w:rFonts w:ascii="Arial" w:hAnsi="Arial" w:cs="Arial"/>
+              </w:rPr>
+              <w:t>,</w:t>
+            </w:r>
+            <w:r>
+              <w:rPr>
+                <w:rFonts w:ascii="Arial" w:hAnsi="Arial" w:cs="Arial"/>
+              </w:rPr>
+              <w:t>33</w:t>
+            </w:r>
+            <w:r>
+              <w:rPr>
+                <w:rFonts w:ascii="Arial" w:hAnsi="Arial" w:cs="Arial"/>
+              </w:rPr>
+              <w:t xml:space="preserve"> %</w:t>
+            </w:r>
+          </w:p>
+        </w:tc>
+      </w:tr>
+      <w:tr>
+        <w:trPr>
+          <w:trHeight w:val="430"/>
+        </w:trPr>
+        <w:tc>
+          <w:tcPr>
+            <w:tcW w:w="1487" w:type="dxa"/>
+            <w:shd w:val="clear" w:color="auto" w:fill="0070C0"/>
+            <w:vAlign w:val="center"/>
+          </w:tcPr>
+          <w:p>
+            <w:pPr>
+              <w:rPr>
+                <w:rFonts w:ascii="Arial" w:hAnsi="Arial" w:cs="Arial"/>
+                <w:b/>
+                <w:bCs/>
+                <w:color w:val="FFFFFF" w:themeColor="background1"/>
+              </w:rPr>
+            </w:pPr>
+            <w:r>
+              <w:rPr>
+                <w:rFonts w:ascii="Arial" w:hAnsi="Arial" w:cs="Arial"/>
+                <w:b/>
+                <w:bCs/>
+                <w:color w:val="FFFFFF" w:themeColor="background1"/>
+              </w:rPr>
+              <w:t>Recall</w:t>
+            </w:r>
+          </w:p>
+        </w:tc>
+        <w:tc>
+          <w:tcPr>
+            <w:tcW w:w="1842" w:type="dxa"/>
+            <w:vAlign w:val="center"/>
+          </w:tcPr>
+          <w:p>
+            <w:pPr>
+              <w:jc w:val="center"/>
+              <w:rPr>
+                <w:rFonts w:ascii="Arial" w:hAnsi="Arial" w:cs="Arial"/>
+              </w:rPr>
+            </w:pPr>
+            <w:r>
+              <w:rPr>
+                <w:rFonts w:ascii="Arial" w:hAnsi="Arial" w:cs="Arial"/>
+              </w:rPr>
+              <w:t>92</w:t>
+            </w:r>
+            <w:r>
+              <w:rPr>
+                <w:rFonts w:ascii="Arial" w:hAnsi="Arial" w:cs="Arial"/>
+              </w:rPr>
+              <w:t>,</w:t>
+            </w:r>
+            <w:r>
+              <w:rPr>
+                <w:rFonts w:ascii="Arial" w:hAnsi="Arial" w:cs="Arial"/>
+              </w:rPr>
+              <w:t>54</w:t>
+            </w:r>
+            <w:r>
+              <w:rPr>
+                <w:rFonts w:ascii="Arial" w:hAnsi="Arial" w:cs="Arial"/>
+              </w:rPr>
+              <w:t xml:space="preserve"> %</w:t>
+            </w:r>
+          </w:p>
+        </w:tc>
+        <w:tc>
+          <w:tcPr>
+            <w:tcW w:w="2552" w:type="dxa"/>
+            <w:vAlign w:val="center"/>
+          </w:tcPr>
+          <w:p>
+            <w:pPr>
+              <w:jc w:val="center"/>
+              <w:rPr>
+                <w:rFonts w:ascii="Arial" w:hAnsi="Arial" w:cs="Arial"/>
+              </w:rPr>
+            </w:pPr>
+            <w:r>
+              <w:rPr>
+                <w:rFonts w:ascii="Arial" w:hAnsi="Arial" w:cs="Arial"/>
+              </w:rPr>
+              <w:t>88</w:t>
+            </w:r>
+            <w:r>
+              <w:rPr>
+                <w:rFonts w:ascii="Arial" w:hAnsi="Arial" w:cs="Arial"/>
+              </w:rPr>
+              <w:t>,</w:t>
+            </w:r>
+            <w:r>
+              <w:rPr>
+                <w:rFonts w:ascii="Arial" w:hAnsi="Arial" w:cs="Arial"/>
+              </w:rPr>
+              <w:t>93</w:t>
+            </w:r>
+            <w:r>
+              <w:rPr>
+                <w:rFonts w:ascii="Arial" w:hAnsi="Arial" w:cs="Arial"/>
+              </w:rPr>
+              <w:t xml:space="preserve"> %</w:t>
+            </w:r>
+          </w:p>
+        </w:tc>
+      </w:tr>
+      <w:tr>
+        <w:trPr>
+          <w:trHeight w:val="408"/>
+        </w:trPr>
+        <w:tc>
+          <w:tcPr>
+            <w:tcW w:w="1487" w:type="dxa"/>
+            <w:shd w:val="clear" w:color="auto" w:fill="0070C0"/>
+            <w:vAlign w:val="center"/>
+          </w:tcPr>
+          <w:p>
+            <w:pPr>
+              <w:rPr>
+                <w:rFonts w:ascii="Arial" w:hAnsi="Arial" w:cs="Arial"/>
+                <w:b/>
+                <w:bCs/>
+                <w:color w:val="FFFFFF" w:themeColor="background1"/>
+              </w:rPr>
+            </w:pPr>
+            <w:r>
+              <w:rPr>
+                <w:rFonts w:ascii="Arial" w:hAnsi="Arial" w:cs="Arial"/>
+                <w:b/>
+                <w:bCs/>
+                <w:color w:val="FFFFFF" w:themeColor="background1"/>
+              </w:rPr>
+              <w:t>F-Measure</w:t>
+            </w:r>
+          </w:p>
+        </w:tc>
+        <w:tc>
+          <w:tcPr>
+            <w:tcW w:w="1842" w:type="dxa"/>
+            <w:vAlign w:val="center"/>
+          </w:tcPr>
+          <w:p>
+            <w:pPr>
+              <w:jc w:val="center"/>
+              <w:rPr>
+                <w:rFonts w:ascii="Arial" w:hAnsi="Arial" w:cs="Arial"/>
+              </w:rPr>
+            </w:pPr>
+            <w:r>
+              <w:rPr>
+                <w:rFonts w:ascii="Arial" w:hAnsi="Arial" w:cs="Arial"/>
+              </w:rPr>
+              <w:t>82</w:t>
+            </w:r>
+            <w:r>
+              <w:rPr>
+                <w:rFonts w:ascii="Arial" w:hAnsi="Arial" w:cs="Arial"/>
+              </w:rPr>
+              <w:t>,</w:t>
+            </w:r>
+            <w:r>
+              <w:rPr>
+                <w:rFonts w:ascii="Arial" w:hAnsi="Arial" w:cs="Arial"/>
+              </w:rPr>
+              <w:t>26</w:t>
+            </w:r>
+            <w:r>
+              <w:rPr>
+                <w:rFonts w:ascii="Arial" w:hAnsi="Arial" w:cs="Arial"/>
+              </w:rPr>
+              <w:t xml:space="preserve"> %</w:t>
+            </w:r>
+          </w:p>
+        </w:tc>
+        <w:tc>
+          <w:tcPr>
+            <w:tcW w:w="2552" w:type="dxa"/>
+            <w:vAlign w:val="center"/>
+          </w:tcPr>
+          <w:p>
+            <w:pPr>
+              <w:jc w:val="center"/>
+              <w:rPr>
+                <w:rFonts w:ascii="Arial" w:hAnsi="Arial" w:cs="Arial"/>
+              </w:rPr>
+            </w:pPr>
+            <w:r>
+              <w:rPr>
+                <w:rFonts w:ascii="Arial" w:hAnsi="Arial" w:cs="Arial"/>
+              </w:rPr>
+              <w:t>83</w:t>
+            </w:r>
+            <w:r>
+              <w:rPr>
+                <w:rFonts w:ascii="Arial" w:hAnsi="Arial" w:cs="Arial"/>
+              </w:rPr>
+              <w:t>,</w:t>
+            </w:r>
+            <w:r>
+              <w:rPr>
+                <w:rFonts w:ascii="Arial" w:hAnsi="Arial" w:cs="Arial"/>
+              </w:rPr>
+              <w:t>86</w:t>
+            </w:r>
+            <w:r>
+              <w:rPr>
+                <w:rFonts w:ascii="Arial" w:hAnsi="Arial" w:cs="Arial"/>
+              </w:rPr>
+              <w:t xml:space="preserve"> %</w:t>
+            </w:r>
+          </w:p>
+        </w:tc>
+      </w:tr>
+    </w:tbl>
+    <w:p>
+      <w:pPr>
+        <w:rPr>
+          <w:rFonts w:ascii="Arial" w:hAnsi="Arial" w:cs="Arial"/>
+        </w:rPr>
+      </w:pPr>
     </w:p>
     <w:p>
       <w:pPr>
-        <w:pStyle w:val="Paragrafoelenco"/>
-        <w:numPr>
-          <w:ilvl w:val="0"/>
-          <w:numId w:val="12"/>
-        </w:numPr>
-        <w:rPr>
-          <w:rFonts w:ascii="Arial" w:hAnsi="Arial" w:cs="Arial"/>
-        </w:rPr>
-      </w:pPr>
-      <w:r>
-        <w:rPr>
-          <w:rFonts w:ascii="Arial" w:hAnsi="Arial" w:cs="Arial"/>
-        </w:rPr>
-        <w:t xml:space="preserve">Precision: </w:t>
-      </w:r>
-      <w:r>
-        <w:rPr>
-          <w:rFonts w:ascii="Arial" w:hAnsi="Arial" w:cs="Arial"/>
-        </w:rPr>
-        <w:t>0.7933036</w:t>
+        <w:spacing w:after="160" w:line="276" w:lineRule="auto"/>
+        <w:rPr>
+          <w:rFonts w:asciiTheme="majorHAnsi" w:eastAsiaTheme="majorEastAsia" w:hAnsiTheme="majorHAnsi" w:cstheme="majorBidi"/>
+          <w:color w:val="ED7D31" w:themeColor="accent2"/>
+          <w:sz w:val="36"/>
+          <w:szCs w:val="36"/>
+        </w:rPr>
+      </w:pPr>
+      <w:r>
+        <w:br w:type="page"/>
       </w:r>
     </w:p>
     <w:p>
       <w:pPr>
-        <w:pStyle w:val="Paragrafoelenco"/>
-        <w:numPr>
-          <w:ilvl w:val="0"/>
-          <w:numId w:val="12"/>
-        </w:numPr>
-        <w:rPr>
-          <w:rFonts w:ascii="Arial" w:hAnsi="Arial" w:cs="Arial"/>
-        </w:rPr>
-      </w:pPr>
-      <w:r>
-        <w:rPr>
-          <w:rFonts w:ascii="Arial" w:hAnsi="Arial" w:cs="Arial"/>
-        </w:rPr>
-        <w:t xml:space="preserve">Recall: </w:t>
-      </w:r>
-      <w:r>
-        <w:rPr>
-          <w:rFonts w:ascii="Arial" w:hAnsi="Arial" w:cs="Arial"/>
-        </w:rPr>
-        <w:t>0.8893894</w:t>
+        <w:pStyle w:val="Titolo2"/>
+      </w:pPr>
+      <w:r>
+        <w:lastRenderedPageBreak/>
+        <w:t>8.3) ROC &amp; AUC</w:t>
       </w:r>
     </w:p>
     <w:p>
       <w:pPr>
-        <w:pStyle w:val="Paragrafoelenco"/>
-        <w:numPr>
-          <w:ilvl w:val="0"/>
-          <w:numId w:val="12"/>
-        </w:numPr>
-        <w:rPr>
-          <w:rFonts w:ascii="Arial" w:hAnsi="Arial" w:cs="Arial"/>
-        </w:rPr>
-      </w:pPr>
-      <w:r>
-        <w:rPr>
-          <w:rFonts w:ascii="Arial" w:hAnsi="Arial" w:cs="Arial"/>
-        </w:rPr>
-        <w:t>F-</w:t>
+        <w:spacing w:before="240"/>
+        <w:rPr>
+          <w:rFonts w:ascii="Arial" w:hAnsi="Arial" w:cs="Arial"/>
+        </w:rPr>
+      </w:pPr>
+      <w:r>
+        <w:rPr>
+          <w:rFonts w:ascii="Arial" w:hAnsi="Arial" w:cs="Arial"/>
+        </w:rPr>
+        <w:t xml:space="preserve">Come ultima misurazione </w:t>
+      </w:r>
+      <w:r>
+        <w:rPr>
+          <w:rFonts w:ascii="Arial" w:hAnsi="Arial" w:cs="Arial"/>
+        </w:rPr>
+        <w:t xml:space="preserve">è anche possibile confrontare il tasso di veri positivi e il tasso di falsi positivi nella curva </w:t>
+      </w:r>
+      <w:r>
+        <w:rPr>
+          <w:rFonts w:ascii="Arial" w:hAnsi="Arial" w:cs="Arial"/>
+          <w:b/>
+          <w:bCs/>
+        </w:rPr>
+        <w:t>ROC</w:t>
+      </w:r>
+      <w:r>
+        <w:rPr>
+          <w:rFonts w:ascii="Arial" w:hAnsi="Arial" w:cs="Arial"/>
+        </w:rPr>
+        <w:t xml:space="preserve"> (</w:t>
       </w:r>
       <w:proofErr w:type="spellStart"/>
       <w:r>
         <w:rPr>
           <w:rFonts w:ascii="Arial" w:hAnsi="Arial" w:cs="Arial"/>
-        </w:rPr>
-        <w:t>measure</w:t>
+          <w:i/>
+          <w:iCs/>
+        </w:rPr>
+        <w:t>Receiver</w:t>
       </w:r>
       <w:proofErr w:type="spellEnd"/>
       <w:r>
         <w:rPr>
           <w:rFonts w:ascii="Arial" w:hAnsi="Arial" w:cs="Arial"/>
-        </w:rPr>
-        <w:t xml:space="preserve">: </w:t>
-      </w:r>
-      <w:r>
-        <w:rPr>
-          <w:rFonts w:ascii="Arial" w:hAnsi="Arial" w:cs="Arial"/>
-        </w:rPr>
-        <w:t>0.8386031</w:t>
-      </w:r>
-    </w:p>
-    <w:p>
-      <w:pPr>
-        <w:rPr>
-          <w:rFonts w:ascii="Arial" w:hAnsi="Arial" w:cs="Arial"/>
-        </w:rPr>
-      </w:pPr>
-    </w:p>
-    <w:p>
-      <w:pPr>
-        <w:rPr>
-          <w:rFonts w:ascii="Arial" w:hAnsi="Arial" w:cs="Arial"/>
-        </w:rPr>
-      </w:pPr>
-      <w:r>
-        <w:rPr>
-          <w:rFonts w:ascii="Arial" w:hAnsi="Arial" w:cs="Arial"/>
-        </w:rPr>
-        <w:t xml:space="preserve">Come ultima misurazione </w:t>
-      </w:r>
-      <w:r>
-        <w:rPr>
-          <w:rFonts w:ascii="Arial" w:hAnsi="Arial" w:cs="Arial"/>
-        </w:rPr>
-        <w:t>è anche possibile confrontare il tasso di veri positivi e il tasso di falsi positivi nella curva ROC (</w:t>
+          <w:i/>
+          <w:iCs/>
+        </w:rPr>
+        <w:t xml:space="preserve"> Operating </w:t>
       </w:r>
       <w:proofErr w:type="spellStart"/>
       <w:r>
         <w:rPr>
           <w:rFonts w:ascii="Arial" w:hAnsi="Arial" w:cs="Arial"/>
-        </w:rPr>
-        <w:t>Receiver</w:t>
+          <w:i/>
+          <w:iCs/>
+        </w:rPr>
+        <w:t>Characteristic</w:t>
       </w:r>
       <w:proofErr w:type="spellEnd"/>
       <w:r>
         <w:rPr>
           <w:rFonts w:ascii="Arial" w:hAnsi="Arial" w:cs="Arial"/>
         </w:rPr>
-        <w:t xml:space="preserve"> Operating </w:t>
-      </w:r>
-      <w:proofErr w:type="spellStart"/>
-      <w:r>
-        <w:rPr>
-          <w:rFonts w:ascii="Arial" w:hAnsi="Arial" w:cs="Arial"/>
-        </w:rPr>
-        <w:t>Characteristic</w:t>
-      </w:r>
-      <w:proofErr w:type="spellEnd"/>
-      <w:r>
-        <w:rPr>
-          <w:rFonts w:ascii="Arial" w:hAnsi="Arial" w:cs="Arial"/>
-        </w:rPr>
-        <w:t xml:space="preserve">) e il valore AUC (Area Under the Curve) corrispondente. Più questa curva è vicina all'angolo superiore sinistro, migliori sono le prestazioni del classificatore (vale a dire portando al massimo il tasso vero positivo e riducendo al minimo il tasso falso positivo). Le curve che si trovano vicino alla diagonale del tracciato risultano dai classificatori che tendono a fare delle stime al limite della </w:t>
+        <w:t xml:space="preserve">) e il valore </w:t>
+      </w:r>
+      <w:r>
+        <w:rPr>
+          <w:rFonts w:ascii="Arial" w:hAnsi="Arial" w:cs="Arial"/>
+          <w:b/>
+          <w:bCs/>
+        </w:rPr>
+        <w:t>AUC</w:t>
+      </w:r>
+      <w:r>
+        <w:rPr>
+          <w:rFonts w:ascii="Arial" w:hAnsi="Arial" w:cs="Arial"/>
+        </w:rPr>
+        <w:t xml:space="preserve"> (</w:t>
+      </w:r>
+      <w:r>
+        <w:rPr>
+          <w:rFonts w:ascii="Arial" w:hAnsi="Arial" w:cs="Arial"/>
+          <w:i/>
+          <w:iCs/>
+        </w:rPr>
+        <w:t>Area Under the Curve</w:t>
+      </w:r>
+      <w:r>
+        <w:rPr>
+          <w:rFonts w:ascii="Arial" w:hAnsi="Arial" w:cs="Arial"/>
+        </w:rPr>
+        <w:t xml:space="preserve">) corrispondente. Più questa curva è vicina all'angolo superiore sinistro, migliori sono le prestazioni del classificatore (vale a dire portando al massimo il tasso vero positivo e riducendo al minimo il tasso falso positivo). Le curve che si trovano vicino alla diagonale del tracciato risultano dai classificatori che tendono a fare delle stime al limite della </w:t>
       </w:r>
       <w:r>
         <w:rPr>
@@ -27518,7 +30180,7 @@
                     <pic:cNvPicPr/>
                   </pic:nvPicPr>
                   <pic:blipFill>
-                    <a:blip r:embed="rId42" cstate="print">
+                    <a:blip r:embed="rId43" cstate="print">
                       <a:extLst>
                         <a:ext uri="{28A0092B-C50C-407E-A947-70E740481C1C}">
                           <a14:useLocalDpi xmlns:a14="http://schemas.microsoft.com/office/drawing/2010/main" val="0"/>
@@ -27571,7 +30233,7 @@
                     <pic:cNvPicPr/>
                   </pic:nvPicPr>
                   <pic:blipFill>
-                    <a:blip r:embed="rId43" cstate="print">
+                    <a:blip r:embed="rId44" cstate="print">
                       <a:extLst>
                         <a:ext uri="{28A0092B-C50C-407E-A947-70E740481C1C}">
                           <a14:useLocalDpi xmlns:a14="http://schemas.microsoft.com/office/drawing/2010/main" val="0"/>
@@ -27600,21 +30262,11 @@
     </w:p>
     <w:p>
       <w:pPr>
-        <w:pStyle w:val="Titolo1"/>
-        <w:jc w:val="left"/>
-        <w:rPr>
-          <w:b/>
-          <w:bCs/>
-        </w:rPr>
-      </w:pPr>
-      <w:r>
-        <w:rPr>
-          <w:b/>
-          <w:bCs/>
-        </w:rPr>
-        <w:lastRenderedPageBreak/>
-        <w:t>9 - Conclusioni</w:t>
-      </w:r>
+        <w:spacing w:after="160" w:line="276" w:lineRule="auto"/>
+        <w:rPr>
+          <w:rFonts w:ascii="Arial" w:hAnsi="Arial" w:cs="Arial"/>
+        </w:rPr>
+      </w:pPr>
     </w:p>
     <w:p>
       <w:r>
@@ -27634,7 +30286,7 @@
           <w:noProof/>
         </w:rPr>
         <w:drawing>
-          <wp:inline distT="0" distB="0" distL="0" distR="0" wp14:anchorId="182CBBA2" wp14:editId="7EA08158">
+          <wp:inline distT="0" distB="0" distL="0" distR="0" wp14:anchorId="74502214" wp14:editId="413857E5">
             <wp:extent cx="4216400" cy="3175000"/>
             <wp:effectExtent l="0" t="0" r="0" b="0"/>
             <wp:docPr id="27" name="Immagine 27"/>
@@ -27646,55 +30298,6 @@
                 <pic:pic xmlns:pic="http://schemas.openxmlformats.org/drawingml/2006/picture">
                   <pic:nvPicPr>
                     <pic:cNvPr id="27" name="Immagine 27"/>
-                    <pic:cNvPicPr/>
-                  </pic:nvPicPr>
-                  <pic:blipFill>
-                    <a:blip r:embed="rId44">
-                      <a:extLst>
-                        <a:ext uri="{28A0092B-C50C-407E-A947-70E740481C1C}">
-                          <a14:useLocalDpi xmlns:a14="http://schemas.microsoft.com/office/drawing/2010/main" val="0"/>
-                        </a:ext>
-                      </a:extLst>
-                    </a:blip>
-                    <a:stretch>
-                      <a:fillRect/>
-                    </a:stretch>
-                  </pic:blipFill>
-                  <pic:spPr>
-                    <a:xfrm>
-                      <a:off x="0" y="0"/>
-                      <a:ext cx="4216400" cy="3175000"/>
-                    </a:xfrm>
-                    <a:prstGeom prst="rect">
-                      <a:avLst/>
-                    </a:prstGeom>
-                  </pic:spPr>
-                </pic:pic>
-              </a:graphicData>
-            </a:graphic>
-          </wp:inline>
-        </w:drawing>
-      </w:r>
-    </w:p>
-    <w:p/>
-    <w:p>
-      <w:r>
-        <w:rPr>
-          <w:noProof/>
-        </w:rPr>
-        <w:drawing>
-          <wp:inline distT="0" distB="0" distL="0" distR="0" wp14:anchorId="1F6FE456" wp14:editId="29278103">
-            <wp:extent cx="4216400" cy="3175000"/>
-            <wp:effectExtent l="0" t="0" r="0" b="0"/>
-            <wp:docPr id="28" name="Immagine 28"/>
-            <wp:cNvGraphicFramePr>
-              <a:graphicFrameLocks xmlns:a="http://schemas.openxmlformats.org/drawingml/2006/main" noChangeAspect="1"/>
-            </wp:cNvGraphicFramePr>
-            <a:graphic xmlns:a="http://schemas.openxmlformats.org/drawingml/2006/main">
-              <a:graphicData uri="http://schemas.openxmlformats.org/drawingml/2006/picture">
-                <pic:pic xmlns:pic="http://schemas.openxmlformats.org/drawingml/2006/picture">
-                  <pic:nvPicPr>
-                    <pic:cNvPr id="28" name="Immagine 28"/>
                     <pic:cNvPicPr/>
                   </pic:nvPicPr>
                   <pic:blipFill>
@@ -27733,10 +30336,10 @@
         </w:rPr>
         <w:lastRenderedPageBreak/>
         <w:drawing>
-          <wp:inline distT="0" distB="0" distL="0" distR="0" wp14:anchorId="0A9F0C8C" wp14:editId="3013D251">
+          <wp:inline distT="0" distB="0" distL="0" distR="0" wp14:anchorId="2990C522" wp14:editId="31E77422">
             <wp:extent cx="4216400" cy="3175000"/>
             <wp:effectExtent l="0" t="0" r="0" b="0"/>
-            <wp:docPr id="29" name="Immagine 29"/>
+            <wp:docPr id="28" name="Immagine 28"/>
             <wp:cNvGraphicFramePr>
               <a:graphicFrameLocks xmlns:a="http://schemas.openxmlformats.org/drawingml/2006/main" noChangeAspect="1"/>
             </wp:cNvGraphicFramePr>
@@ -27744,7 +30347,7 @@
               <a:graphicData uri="http://schemas.openxmlformats.org/drawingml/2006/picture">
                 <pic:pic xmlns:pic="http://schemas.openxmlformats.org/drawingml/2006/picture">
                   <pic:nvPicPr>
-                    <pic:cNvPr id="29" name="Immagine 29"/>
+                    <pic:cNvPr id="28" name="Immagine 28"/>
                     <pic:cNvPicPr/>
                   </pic:nvPicPr>
                   <pic:blipFill>
@@ -27782,10 +30385,10 @@
           <w:noProof/>
         </w:rPr>
         <w:drawing>
-          <wp:inline distT="0" distB="0" distL="0" distR="0" wp14:anchorId="77946E55" wp14:editId="4E21566E">
+          <wp:inline distT="0" distB="0" distL="0" distR="0" wp14:anchorId="175EFA78" wp14:editId="31BB9753">
             <wp:extent cx="4216400" cy="3175000"/>
             <wp:effectExtent l="0" t="0" r="0" b="0"/>
-            <wp:docPr id="30" name="Immagine 30"/>
+            <wp:docPr id="29" name="Immagine 29"/>
             <wp:cNvGraphicFramePr>
               <a:graphicFrameLocks xmlns:a="http://schemas.openxmlformats.org/drawingml/2006/main" noChangeAspect="1"/>
             </wp:cNvGraphicFramePr>
@@ -27793,7 +30396,7 @@
               <a:graphicData uri="http://schemas.openxmlformats.org/drawingml/2006/picture">
                 <pic:pic xmlns:pic="http://schemas.openxmlformats.org/drawingml/2006/picture">
                   <pic:nvPicPr>
-                    <pic:cNvPr id="30" name="Immagine 30"/>
+                    <pic:cNvPr id="29" name="Immagine 29"/>
                     <pic:cNvPicPr/>
                   </pic:nvPicPr>
                   <pic:blipFill>
@@ -27824,8 +30427,114 @@
         </w:drawing>
       </w:r>
     </w:p>
+    <w:p/>
+    <w:p>
+      <w:r>
+        <w:rPr>
+          <w:noProof/>
+        </w:rPr>
+        <w:lastRenderedPageBreak/>
+        <w:drawing>
+          <wp:inline distT="0" distB="0" distL="0" distR="0" wp14:anchorId="04A91ACE" wp14:editId="66760788">
+            <wp:extent cx="4216400" cy="3175000"/>
+            <wp:effectExtent l="0" t="0" r="0" b="0"/>
+            <wp:docPr id="30" name="Immagine 30"/>
+            <wp:cNvGraphicFramePr>
+              <a:graphicFrameLocks xmlns:a="http://schemas.openxmlformats.org/drawingml/2006/main" noChangeAspect="1"/>
+            </wp:cNvGraphicFramePr>
+            <a:graphic xmlns:a="http://schemas.openxmlformats.org/drawingml/2006/main">
+              <a:graphicData uri="http://schemas.openxmlformats.org/drawingml/2006/picture">
+                <pic:pic xmlns:pic="http://schemas.openxmlformats.org/drawingml/2006/picture">
+                  <pic:nvPicPr>
+                    <pic:cNvPr id="30" name="Immagine 30"/>
+                    <pic:cNvPicPr/>
+                  </pic:nvPicPr>
+                  <pic:blipFill>
+                    <a:blip r:embed="rId48">
+                      <a:extLst>
+                        <a:ext uri="{28A0092B-C50C-407E-A947-70E740481C1C}">
+                          <a14:useLocalDpi xmlns:a14="http://schemas.microsoft.com/office/drawing/2010/main" val="0"/>
+                        </a:ext>
+                      </a:extLst>
+                    </a:blip>
+                    <a:stretch>
+                      <a:fillRect/>
+                    </a:stretch>
+                  </pic:blipFill>
+                  <pic:spPr>
+                    <a:xfrm>
+                      <a:off x="0" y="0"/>
+                      <a:ext cx="4216400" cy="3175000"/>
+                    </a:xfrm>
+                    <a:prstGeom prst="rect">
+                      <a:avLst/>
+                    </a:prstGeom>
+                  </pic:spPr>
+                </pic:pic>
+              </a:graphicData>
+            </a:graphic>
+          </wp:inline>
+        </w:drawing>
+      </w:r>
+    </w:p>
+    <w:p>
+      <w:pPr>
+        <w:spacing w:after="160" w:line="276" w:lineRule="auto"/>
+        <w:rPr>
+          <w:rFonts w:ascii="Arial" w:hAnsi="Arial" w:cs="Arial"/>
+        </w:rPr>
+      </w:pPr>
+    </w:p>
+    <w:p>
+      <w:pPr>
+        <w:spacing w:after="160" w:line="276" w:lineRule="auto"/>
+        <w:rPr>
+          <w:rFonts w:ascii="Arial" w:hAnsi="Arial" w:cs="Arial"/>
+        </w:rPr>
+      </w:pPr>
+    </w:p>
+    <w:p>
+      <w:pPr>
+        <w:spacing w:after="160" w:line="276" w:lineRule="auto"/>
+        <w:rPr>
+          <w:rFonts w:ascii="Arial" w:hAnsi="Arial" w:cs="Arial"/>
+        </w:rPr>
+      </w:pPr>
+    </w:p>
+    <w:p>
+      <w:pPr>
+        <w:spacing w:after="160" w:line="276" w:lineRule="auto"/>
+        <w:rPr>
+          <w:rFonts w:ascii="Arial" w:hAnsi="Arial" w:cs="Arial"/>
+        </w:rPr>
+      </w:pPr>
+      <w:r>
+        <w:rPr>
+          <w:rFonts w:ascii="Arial" w:hAnsi="Arial" w:cs="Arial"/>
+        </w:rPr>
+        <w:br w:type="page"/>
+      </w:r>
+    </w:p>
+    <w:p>
+      <w:pPr>
+        <w:pStyle w:val="Titolo1"/>
+        <w:jc w:val="left"/>
+        <w:rPr>
+          <w:b/>
+          <w:bCs/>
+        </w:rPr>
+      </w:pPr>
+      <w:r>
+        <w:rPr>
+          <w:b/>
+          <w:bCs/>
+        </w:rPr>
+        <w:lastRenderedPageBreak/>
+        <w:t>9 - Conclusioni</w:t>
+      </w:r>
+    </w:p>
     <w:sectPr>
-      <w:footerReference w:type="default" r:id="rId48"/>
+      <w:footerReference w:type="default" r:id="rId49"/>
       <w:pgSz w:w="11906" w:h="16838"/>
       <w:pgMar w:top="1417" w:right="1134" w:bottom="1134" w:left="1134" w:header="708" w:footer="708" w:gutter="0"/>
       <w:cols w:space="708"/>
@@ -27844,6 +30553,7 @@
         <w:separator/>
       </w:r>
     </w:p>
+    <w:p/>
   </w:endnote>
   <w:endnote w:type="continuationSeparator" w:id="0">
     <w:p>
@@ -27851,6 +30561,7 @@
         <w:continuationSeparator/>
       </w:r>
     </w:p>
+    <w:p/>
   </w:endnote>
 </w:endnotes>
 </file>
@@ -27895,6 +30606,7 @@
       <w:pStyle w:val="Pidipagina"/>
     </w:pPr>
   </w:p>
+  <w:p/>
 </w:ftr>
 </file>
 
@@ -27906,6 +30618,7 @@
         <w:separator/>
       </w:r>
     </w:p>
+    <w:p/>
   </w:footnote>
   <w:footnote w:type="continuationSeparator" w:id="0">
     <w:p>
@@ -27913,6 +30626,7 @@
         <w:continuationSeparator/>
       </w:r>
     </w:p>
+    <w:p/>
   </w:footnote>
 </w:footnotes>
 </file>

</xml_diff>

<commit_message>
fix code and roc auc chapter
</commit_message>
<xml_diff>
--- a/Relazione_Progetto_ML.docx
+++ b/Relazione_Progetto_ML.docx
@@ -16409,55 +16409,7 @@
                                   <w:rStyle w:val="Enfasidelicata"/>
                                   <w:color w:val="4472C4" w:themeColor="accent1"/>
                                 </w:rPr>
-                                <w:t xml:space="preserve">Grafico </w:t>
-                              </w:r>
-                              <w:proofErr w:type="spellStart"/>
-                              <w:r>
-                                <w:rPr>
-                                  <w:rStyle w:val="Enfasidelicata"/>
-                                  <w:color w:val="4472C4" w:themeColor="accent1"/>
-                                </w:rPr>
-                                <w:t>Complexity</w:t>
-                              </w:r>
-                              <w:proofErr w:type="spellEnd"/>
-                              <w:r>
-                                <w:rPr>
-                                  <w:rStyle w:val="Enfasidelicata"/>
-                                  <w:color w:val="4472C4" w:themeColor="accent1"/>
-                                </w:rPr>
-                                <w:t xml:space="preserve"> </w:t>
-                              </w:r>
-                              <w:proofErr w:type="spellStart"/>
-                              <w:r>
-                                <w:rPr>
-                                  <w:rStyle w:val="Enfasidelicata"/>
-                                  <w:color w:val="4472C4" w:themeColor="accent1"/>
-                                </w:rPr>
-                                <w:t>Parameter</w:t>
-                              </w:r>
-                              <w:proofErr w:type="spellEnd"/>
-                              <w:r>
-                                <w:rPr>
-                                  <w:rStyle w:val="Enfasidelicata"/>
-                                  <w:color w:val="4472C4" w:themeColor="accent1"/>
-                                </w:rPr>
-                                <w:t xml:space="preserve"> per </w:t>
-                              </w:r>
-                              <w:proofErr w:type="spellStart"/>
-                              <w:r>
-                                <w:rPr>
-                                  <w:rStyle w:val="Enfasidelicata"/>
-                                  <w:color w:val="4472C4" w:themeColor="accent1"/>
-                                </w:rPr>
-                                <w:t>Sulfate</w:t>
-                              </w:r>
-                              <w:proofErr w:type="spellEnd"/>
-                              <w:r>
-                                <w:rPr>
-                                  <w:rStyle w:val="Enfasidelicata"/>
-                                  <w:color w:val="4472C4" w:themeColor="accent1"/>
-                                </w:rPr>
-                                <w:t xml:space="preserve"> e pH</w:t>
+                                <w:t>Grafico Complexity Parameter per Sulfate e pH</w:t>
                               </w:r>
                             </w:p>
                           </w:txbxContent>
@@ -16477,7 +16429,7 @@
           </mc:Choice>
           <mc:Fallback>
             <w:pict>
-              <v:group w14:anchorId="3712A142" id="Gruppo 28" o:spid="_x0000_s1026" style="position:absolute;margin-left:-16.4pt;margin-top:251.55pt;width:198.8pt;height:171.75pt;z-index:251679744" coordsize="25247,21810" o:gfxdata="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">
+              <v:group w14:anchorId="3712A142" id="Gruppo 28" o:spid="_x0000_s1026" style="position:absolute;margin-left:-16.4pt;margin-top:251.55pt;width:198.8pt;height:171.75pt;z-index:251679744" coordsize="25247,21810" o:gfxdata="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">
                 <v:shapetype id="_x0000_t75" coordsize="21600,21600" o:spt="75" o:preferrelative="t" path="m@4@5l@4@11@9@11@9@5xe" filled="f" stroked="f">
                   <v:stroke joinstyle="miter"/>
                   <v:formulas>
@@ -16520,55 +16472,7 @@
                             <w:rStyle w:val="Enfasidelicata"/>
                             <w:color w:val="4472C4" w:themeColor="accent1"/>
                           </w:rPr>
-                          <w:t xml:space="preserve">Grafico </w:t>
-                        </w:r>
-                        <w:proofErr w:type="spellStart"/>
-                        <w:r>
-                          <w:rPr>
-                            <w:rStyle w:val="Enfasidelicata"/>
-                            <w:color w:val="4472C4" w:themeColor="accent1"/>
-                          </w:rPr>
-                          <w:t>Complexity</w:t>
-                        </w:r>
-                        <w:proofErr w:type="spellEnd"/>
-                        <w:r>
-                          <w:rPr>
-                            <w:rStyle w:val="Enfasidelicata"/>
-                            <w:color w:val="4472C4" w:themeColor="accent1"/>
-                          </w:rPr>
-                          <w:t xml:space="preserve"> </w:t>
-                        </w:r>
-                        <w:proofErr w:type="spellStart"/>
-                        <w:r>
-                          <w:rPr>
-                            <w:rStyle w:val="Enfasidelicata"/>
-                            <w:color w:val="4472C4" w:themeColor="accent1"/>
-                          </w:rPr>
-                          <w:t>Parameter</w:t>
-                        </w:r>
-                        <w:proofErr w:type="spellEnd"/>
-                        <w:r>
-                          <w:rPr>
-                            <w:rStyle w:val="Enfasidelicata"/>
-                            <w:color w:val="4472C4" w:themeColor="accent1"/>
-                          </w:rPr>
-                          <w:t xml:space="preserve"> per </w:t>
-                        </w:r>
-                        <w:proofErr w:type="spellStart"/>
-                        <w:r>
-                          <w:rPr>
-                            <w:rStyle w:val="Enfasidelicata"/>
-                            <w:color w:val="4472C4" w:themeColor="accent1"/>
-                          </w:rPr>
-                          <w:t>Sulfate</w:t>
-                        </w:r>
-                        <w:proofErr w:type="spellEnd"/>
-                        <w:r>
-                          <w:rPr>
-                            <w:rStyle w:val="Enfasidelicata"/>
-                            <w:color w:val="4472C4" w:themeColor="accent1"/>
-                          </w:rPr>
-                          <w:t xml:space="preserve"> e pH</w:t>
+                          <w:t>Grafico Complexity Parameter per Sulfate e pH</w:t>
                         </w:r>
                       </w:p>
                     </w:txbxContent>
@@ -16664,7 +16568,7 @@
           </mc:Choice>
           <mc:Fallback>
             <w:pict>
-              <v:shape w14:anchorId="0E1E2FCA" id="Casella di testo 48" o:spid="_x0000_s1029" type="#_x0000_t202" style="position:absolute;margin-left:182.15pt;margin-top:175.1pt;width:78.15pt;height:26.7pt;z-index:251670528;visibility:visible;mso-wrap-style:square;mso-width-percent:0;mso-height-percent:0;mso-wrap-distance-left:9pt;mso-wrap-distance-top:0;mso-wrap-distance-right:9pt;mso-wrap-distance-bottom:0;mso-position-horizontal:absolute;mso-position-horizontal-relative:text;mso-position-vertical:absolute;mso-position-vertical-relative:text;mso-width-percent:0;mso-height-percent:0;mso-width-relative:margin;mso-height-relative:margin;v-text-anchor:top" o:gfxdata="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" fillcolor="white [3201]" strokeweight=".5pt">
+              <v:shape w14:anchorId="0E1E2FCA" id="Casella di testo 48" o:spid="_x0000_s1029" type="#_x0000_t202" style="position:absolute;margin-left:182.15pt;margin-top:175.1pt;width:78.15pt;height:26.7pt;z-index:251670528;visibility:visible;mso-wrap-style:square;mso-width-percent:0;mso-height-percent:0;mso-wrap-distance-left:9pt;mso-wrap-distance-top:0;mso-wrap-distance-right:9pt;mso-wrap-distance-bottom:0;mso-position-horizontal:absolute;mso-position-horizontal-relative:text;mso-position-vertical:absolute;mso-position-vertical-relative:text;mso-width-percent:0;mso-height-percent:0;mso-width-relative:margin;mso-height-relative:margin;v-text-anchor:top" o:gfxdata="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" fillcolor="white [3201]" strokeweight=".5pt">
                 <v:textbox>
                   <w:txbxContent>
                     <w:p>
@@ -17092,7 +16996,7 @@
           </mc:Choice>
           <mc:Fallback>
             <w:pict>
-              <v:shape w14:anchorId="3FCEDCBC" id="Casella di testo 49" o:spid="_x0000_s1030" type="#_x0000_t202" style="position:absolute;margin-left:201.8pt;margin-top:3.9pt;width:78.15pt;height:26.7pt;z-index:251672576;visibility:visible;mso-wrap-style:square;mso-width-percent:0;mso-height-percent:0;mso-wrap-distance-left:9pt;mso-wrap-distance-top:0;mso-wrap-distance-right:9pt;mso-wrap-distance-bottom:0;mso-position-horizontal:absolute;mso-position-horizontal-relative:text;mso-position-vertical:absolute;mso-position-vertical-relative:text;mso-width-percent:0;mso-height-percent:0;mso-width-relative:margin;mso-height-relative:margin;v-text-anchor:top" o:gfxdata="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" fillcolor="white [3201]" strokeweight=".5pt">
+              <v:shape w14:anchorId="3FCEDCBC" id="Casella di testo 49" o:spid="_x0000_s1030" type="#_x0000_t202" style="position:absolute;margin-left:201.8pt;margin-top:3.9pt;width:78.15pt;height:26.7pt;z-index:251672576;visibility:visible;mso-wrap-style:square;mso-width-percent:0;mso-height-percent:0;mso-wrap-distance-left:9pt;mso-wrap-distance-top:0;mso-wrap-distance-right:9pt;mso-wrap-distance-bottom:0;mso-position-horizontal:absolute;mso-position-horizontal-relative:text;mso-position-vertical:absolute;mso-position-vertical-relative:text;mso-width-percent:0;mso-height-percent:0;mso-width-relative:margin;mso-height-relative:margin;v-text-anchor:top" o:gfxdata="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" fillcolor="white [3201]" strokeweight=".5pt">
                 <v:textbox>
                   <w:txbxContent>
                     <w:p>
@@ -17230,69 +17134,26 @@
                                 </w:rPr>
                                 <w:t xml:space="preserve">Grafico </w:t>
                               </w:r>
-                              <w:proofErr w:type="spellStart"/>
                               <w:r>
                                 <w:rPr>
                                   <w:rStyle w:val="Enfasidelicata"/>
                                   <w:color w:val="4472C4" w:themeColor="accent1"/>
                                 </w:rPr>
-                                <w:t>Complexity</w:t>
+                                <w:t xml:space="preserve">Complexity Parameter per </w:t>
                               </w:r>
-                              <w:proofErr w:type="spellEnd"/>
                               <w:r>
                                 <w:rPr>
                                   <w:rStyle w:val="Enfasidelicata"/>
                                   <w:color w:val="4472C4" w:themeColor="accent1"/>
                                 </w:rPr>
-                                <w:t xml:space="preserve"> </w:t>
+                                <w:t>Solids ,</w:t>
                               </w:r>
-                              <w:proofErr w:type="spellStart"/>
                               <w:r>
                                 <w:rPr>
                                   <w:rStyle w:val="Enfasidelicata"/>
                                   <w:color w:val="4472C4" w:themeColor="accent1"/>
                                 </w:rPr>
-                                <w:t>Parameter</w:t>
-                              </w:r>
-                              <w:proofErr w:type="spellEnd"/>
-                              <w:r>
-                                <w:rPr>
-                                  <w:rStyle w:val="Enfasidelicata"/>
-                                  <w:color w:val="4472C4" w:themeColor="accent1"/>
-                                </w:rPr>
-                                <w:t xml:space="preserve"> per </w:t>
-                              </w:r>
-                              <w:proofErr w:type="spellStart"/>
-                              <w:r>
-                                <w:rPr>
-                                  <w:rStyle w:val="Enfasidelicata"/>
-                                  <w:color w:val="4472C4" w:themeColor="accent1"/>
-                                </w:rPr>
-                                <w:t>Solids</w:t>
-                              </w:r>
-                              <w:proofErr w:type="spellEnd"/>
-                              <w:r>
-                                <w:rPr>
-                                  <w:rStyle w:val="Enfasidelicata"/>
-                                  <w:color w:val="4472C4" w:themeColor="accent1"/>
-                                </w:rPr>
-                                <w:t xml:space="preserve"> ,</w:t>
-                              </w:r>
-                              <w:proofErr w:type="spellStart"/>
-                              <w:r>
-                                <w:rPr>
-                                  <w:rStyle w:val="Enfasidelicata"/>
-                                  <w:color w:val="4472C4" w:themeColor="accent1"/>
-                                </w:rPr>
-                                <w:t>Sulfate</w:t>
-                              </w:r>
-                              <w:proofErr w:type="spellEnd"/>
-                              <w:r>
-                                <w:rPr>
-                                  <w:rStyle w:val="Enfasidelicata"/>
-                                  <w:color w:val="4472C4" w:themeColor="accent1"/>
-                                </w:rPr>
-                                <w:t xml:space="preserve"> e pH</w:t>
+                                <w:t>Sulfate e pH</w:t>
                               </w:r>
                             </w:p>
                           </w:txbxContent>
@@ -17312,7 +17173,7 @@
           </mc:Choice>
           <mc:Fallback>
             <w:pict>
-              <v:group w14:anchorId="127EEC0C" id="Gruppo 30" o:spid="_x0000_s1031" style="position:absolute;margin-left:-.25pt;margin-top:7.75pt;width:201.8pt;height:191.25pt;z-index:251682816" coordsize="25628,24286" o:gfxdata="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">
+              <v:group w14:anchorId="127EEC0C" id="Gruppo 30" o:spid="_x0000_s1031" style="position:absolute;margin-left:-.25pt;margin-top:7.75pt;width:201.8pt;height:191.25pt;z-index:251682816" coordsize="25628,24286" o:gfxdata="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">
                 <v:shape id="Immagine 41" o:spid="_x0000_s1032" type="#_x0000_t75" style="position:absolute;width:25628;height:21596;visibility:visible;mso-wrap-style:square" o:gfxdata="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">
                   <v:imagedata r:id="rId34" o:title="" croptop="560f" cropbottom="2366f" cropright="3248f"/>
                 </v:shape>
@@ -17334,69 +17195,26 @@
                           </w:rPr>
                           <w:t xml:space="preserve">Grafico </w:t>
                         </w:r>
-                        <w:proofErr w:type="spellStart"/>
                         <w:r>
                           <w:rPr>
                             <w:rStyle w:val="Enfasidelicata"/>
                             <w:color w:val="4472C4" w:themeColor="accent1"/>
                           </w:rPr>
-                          <w:t>Complexity</w:t>
+                          <w:t xml:space="preserve">Complexity Parameter per </w:t>
                         </w:r>
-                        <w:proofErr w:type="spellEnd"/>
                         <w:r>
                           <w:rPr>
                             <w:rStyle w:val="Enfasidelicata"/>
                             <w:color w:val="4472C4" w:themeColor="accent1"/>
                           </w:rPr>
-                          <w:t xml:space="preserve"> </w:t>
+                          <w:t>Solids ,</w:t>
                         </w:r>
-                        <w:proofErr w:type="spellStart"/>
                         <w:r>
                           <w:rPr>
                             <w:rStyle w:val="Enfasidelicata"/>
                             <w:color w:val="4472C4" w:themeColor="accent1"/>
                           </w:rPr>
-                          <w:t>Parameter</w:t>
-                        </w:r>
-                        <w:proofErr w:type="spellEnd"/>
-                        <w:r>
-                          <w:rPr>
-                            <w:rStyle w:val="Enfasidelicata"/>
-                            <w:color w:val="4472C4" w:themeColor="accent1"/>
-                          </w:rPr>
-                          <w:t xml:space="preserve"> per </w:t>
-                        </w:r>
-                        <w:proofErr w:type="spellStart"/>
-                        <w:r>
-                          <w:rPr>
-                            <w:rStyle w:val="Enfasidelicata"/>
-                            <w:color w:val="4472C4" w:themeColor="accent1"/>
-                          </w:rPr>
-                          <w:t>Solids</w:t>
-                        </w:r>
-                        <w:proofErr w:type="spellEnd"/>
-                        <w:r>
-                          <w:rPr>
-                            <w:rStyle w:val="Enfasidelicata"/>
-                            <w:color w:val="4472C4" w:themeColor="accent1"/>
-                          </w:rPr>
-                          <w:t xml:space="preserve"> ,</w:t>
-                        </w:r>
-                        <w:proofErr w:type="spellStart"/>
-                        <w:r>
-                          <w:rPr>
-                            <w:rStyle w:val="Enfasidelicata"/>
-                            <w:color w:val="4472C4" w:themeColor="accent1"/>
-                          </w:rPr>
-                          <w:t>Sulfate</w:t>
-                        </w:r>
-                        <w:proofErr w:type="spellEnd"/>
-                        <w:r>
-                          <w:rPr>
-                            <w:rStyle w:val="Enfasidelicata"/>
-                            <w:color w:val="4472C4" w:themeColor="accent1"/>
-                          </w:rPr>
-                          <w:t xml:space="preserve"> e pH</w:t>
+                          <w:t>Sulfate e pH</w:t>
                         </w:r>
                       </w:p>
                     </w:txbxContent>
@@ -17723,7 +17541,7 @@
           </mc:Choice>
           <mc:Fallback>
             <w:pict>
-              <v:shape w14:anchorId="6CEC4070" id="Casella di testo 50" o:spid="_x0000_s1034" type="#_x0000_t202" style="position:absolute;left:0;text-align:left;margin-left:200.65pt;margin-top:13.8pt;width:78.15pt;height:26.7pt;z-index:251674624;visibility:visible;mso-wrap-style:square;mso-width-percent:0;mso-height-percent:0;mso-wrap-distance-left:9pt;mso-wrap-distance-top:0;mso-wrap-distance-right:9pt;mso-wrap-distance-bottom:0;mso-position-horizontal:absolute;mso-position-horizontal-relative:text;mso-position-vertical:absolute;mso-position-vertical-relative:text;mso-width-percent:0;mso-height-percent:0;mso-width-relative:margin;mso-height-relative:margin;v-text-anchor:top" o:gfxdata="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" fillcolor="white [3201]" strokeweight=".5pt">
+              <v:shape w14:anchorId="6CEC4070" id="Casella di testo 50" o:spid="_x0000_s1034" type="#_x0000_t202" style="position:absolute;left:0;text-align:left;margin-left:200.65pt;margin-top:13.8pt;width:78.15pt;height:26.7pt;z-index:251674624;visibility:visible;mso-wrap-style:square;mso-width-percent:0;mso-height-percent:0;mso-wrap-distance-left:9pt;mso-wrap-distance-top:0;mso-wrap-distance-right:9pt;mso-wrap-distance-bottom:0;mso-position-horizontal:absolute;mso-position-horizontal-relative:text;mso-position-vertical:absolute;mso-position-vertical-relative:text;mso-width-percent:0;mso-height-percent:0;mso-width-relative:margin;mso-height-relative:margin;v-text-anchor:top" o:gfxdata="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" fillcolor="white [3201]" strokeweight=".5pt">
                 <v:textbox>
                   <w:txbxContent>
                     <w:p>
@@ -17848,55 +17666,13 @@
                               </w:rPr>
                               <w:t xml:space="preserve">Grafico </w:t>
                             </w:r>
-                            <w:proofErr w:type="spellStart"/>
                             <w:r>
                               <w:rPr>
                                 <w:rStyle w:val="Enfasidelicata"/>
                                 <w:color w:val="4472C4" w:themeColor="accent1"/>
                               </w:rPr>
-                              <w:t>Complexity</w:t>
+                              <w:t xml:space="preserve">Complexity Parameter per Sulfate e </w:t>
                             </w:r>
-                            <w:proofErr w:type="spellEnd"/>
-                            <w:r>
-                              <w:rPr>
-                                <w:rStyle w:val="Enfasidelicata"/>
-                                <w:color w:val="4472C4" w:themeColor="accent1"/>
-                              </w:rPr>
-                              <w:t xml:space="preserve"> </w:t>
-                            </w:r>
-                            <w:proofErr w:type="spellStart"/>
-                            <w:r>
-                              <w:rPr>
-                                <w:rStyle w:val="Enfasidelicata"/>
-                                <w:color w:val="4472C4" w:themeColor="accent1"/>
-                              </w:rPr>
-                              <w:t>Parameter</w:t>
-                            </w:r>
-                            <w:proofErr w:type="spellEnd"/>
-                            <w:r>
-                              <w:rPr>
-                                <w:rStyle w:val="Enfasidelicata"/>
-                                <w:color w:val="4472C4" w:themeColor="accent1"/>
-                              </w:rPr>
-                              <w:t xml:space="preserve"> per </w:t>
-                            </w:r>
-                            <w:proofErr w:type="spellStart"/>
-                            <w:r>
-                              <w:rPr>
-                                <w:rStyle w:val="Enfasidelicata"/>
-                                <w:color w:val="4472C4" w:themeColor="accent1"/>
-                              </w:rPr>
-                              <w:t>Sulfate</w:t>
-                            </w:r>
-                            <w:proofErr w:type="spellEnd"/>
-                            <w:r>
-                              <w:rPr>
-                                <w:rStyle w:val="Enfasidelicata"/>
-                                <w:color w:val="4472C4" w:themeColor="accent1"/>
-                              </w:rPr>
-                              <w:t xml:space="preserve"> e </w:t>
-                            </w:r>
-                            <w:proofErr w:type="spellStart"/>
                             <w:r>
                               <w:rPr>
                                 <w:rStyle w:val="Enfasidelicata"/>
@@ -17904,7 +17680,6 @@
                               </w:rPr>
                               <w:t>Solids</w:t>
                             </w:r>
-                            <w:proofErr w:type="spellEnd"/>
                           </w:p>
                         </w:txbxContent>
                       </wps:txbx>
@@ -17922,7 +17697,7 @@
           </mc:Choice>
           <mc:Fallback>
             <w:pict>
-              <v:shape w14:anchorId="51002195" id="Casella di testo 40" o:spid="_x0000_s1035" type="#_x0000_t202" style="position:absolute;margin-left:27.05pt;margin-top:169.35pt;width:168.15pt;height:8.7pt;z-index:251684864;visibility:visible;mso-wrap-style:square;mso-wrap-distance-left:9pt;mso-wrap-distance-top:0;mso-wrap-distance-right:9pt;mso-wrap-distance-bottom:0;mso-position-horizontal:absolute;mso-position-horizontal-relative:text;mso-position-vertical:absolute;mso-position-vertical-relative:text;v-text-anchor:top" o:gfxdata="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" stroked="f">
+              <v:shape w14:anchorId="51002195" id="Casella di testo 40" o:spid="_x0000_s1035" type="#_x0000_t202" style="position:absolute;margin-left:27.05pt;margin-top:169.35pt;width:168.15pt;height:8.7pt;z-index:251684864;visibility:visible;mso-wrap-style:square;mso-wrap-distance-left:9pt;mso-wrap-distance-top:0;mso-wrap-distance-right:9pt;mso-wrap-distance-bottom:0;mso-position-horizontal:absolute;mso-position-horizontal-relative:text;mso-position-vertical:absolute;mso-position-vertical-relative:text;v-text-anchor:top" o:gfxdata="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" stroked="f">
                 <v:textbox inset="0,0,0,0">
                   <w:txbxContent>
                     <w:p>
@@ -17940,55 +17715,13 @@
                         </w:rPr>
                         <w:t xml:space="preserve">Grafico </w:t>
                       </w:r>
-                      <w:proofErr w:type="spellStart"/>
                       <w:r>
                         <w:rPr>
                           <w:rStyle w:val="Enfasidelicata"/>
                           <w:color w:val="4472C4" w:themeColor="accent1"/>
                         </w:rPr>
-                        <w:t>Complexity</w:t>
+                        <w:t xml:space="preserve">Complexity Parameter per Sulfate e </w:t>
                       </w:r>
-                      <w:proofErr w:type="spellEnd"/>
-                      <w:r>
-                        <w:rPr>
-                          <w:rStyle w:val="Enfasidelicata"/>
-                          <w:color w:val="4472C4" w:themeColor="accent1"/>
-                        </w:rPr>
-                        <w:t xml:space="preserve"> </w:t>
-                      </w:r>
-                      <w:proofErr w:type="spellStart"/>
-                      <w:r>
-                        <w:rPr>
-                          <w:rStyle w:val="Enfasidelicata"/>
-                          <w:color w:val="4472C4" w:themeColor="accent1"/>
-                        </w:rPr>
-                        <w:t>Parameter</w:t>
-                      </w:r>
-                      <w:proofErr w:type="spellEnd"/>
-                      <w:r>
-                        <w:rPr>
-                          <w:rStyle w:val="Enfasidelicata"/>
-                          <w:color w:val="4472C4" w:themeColor="accent1"/>
-                        </w:rPr>
-                        <w:t xml:space="preserve"> per </w:t>
-                      </w:r>
-                      <w:proofErr w:type="spellStart"/>
-                      <w:r>
-                        <w:rPr>
-                          <w:rStyle w:val="Enfasidelicata"/>
-                          <w:color w:val="4472C4" w:themeColor="accent1"/>
-                        </w:rPr>
-                        <w:t>Sulfate</w:t>
-                      </w:r>
-                      <w:proofErr w:type="spellEnd"/>
-                      <w:r>
-                        <w:rPr>
-                          <w:rStyle w:val="Enfasidelicata"/>
-                          <w:color w:val="4472C4" w:themeColor="accent1"/>
-                        </w:rPr>
-                        <w:t xml:space="preserve"> e </w:t>
-                      </w:r>
-                      <w:proofErr w:type="spellStart"/>
                       <w:r>
                         <w:rPr>
                           <w:rStyle w:val="Enfasidelicata"/>
@@ -17996,7 +17729,6 @@
                         </w:rPr>
                         <w:t>Solids</w:t>
                       </w:r>
-                      <w:proofErr w:type="spellEnd"/>
                     </w:p>
                   </w:txbxContent>
                 </v:textbox>
@@ -18482,7 +18214,7 @@
           </mc:Choice>
           <mc:Fallback>
             <w:pict>
-              <v:shape w14:anchorId="2FFAD467" id="Casella di testo 51" o:spid="_x0000_s1036" type="#_x0000_t202" style="position:absolute;margin-left:200.4pt;margin-top:0;width:78.15pt;height:26.7pt;z-index:251676672;visibility:visible;mso-wrap-style:square;mso-width-percent:0;mso-height-percent:0;mso-wrap-distance-left:9pt;mso-wrap-distance-top:0;mso-wrap-distance-right:9pt;mso-wrap-distance-bottom:0;mso-position-horizontal:absolute;mso-position-horizontal-relative:text;mso-position-vertical:absolute;mso-position-vertical-relative:text;mso-width-percent:0;mso-height-percent:0;mso-width-relative:margin;mso-height-relative:margin;v-text-anchor:top" o:gfxdata="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" fillcolor="white [3201]" strokeweight=".5pt">
+              <v:shape w14:anchorId="2FFAD467" id="Casella di testo 51" o:spid="_x0000_s1036" type="#_x0000_t202" style="position:absolute;margin-left:200.4pt;margin-top:0;width:78.15pt;height:26.7pt;z-index:251676672;visibility:visible;mso-wrap-style:square;mso-width-percent:0;mso-height-percent:0;mso-wrap-distance-left:9pt;mso-wrap-distance-top:0;mso-wrap-distance-right:9pt;mso-wrap-distance-bottom:0;mso-position-horizontal:absolute;mso-position-horizontal-relative:text;mso-position-vertical:absolute;mso-position-vertical-relative:text;mso-width-percent:0;mso-height-percent:0;mso-width-relative:margin;mso-height-relative:margin;v-text-anchor:top" o:gfxdata="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" fillcolor="white [3201]" strokeweight=".5pt">
                 <v:textbox>
                   <w:txbxContent>
                     <w:p>
@@ -18595,47 +18327,13 @@
                               </w:rPr>
                               <w:t xml:space="preserve">Grafico </w:t>
                             </w:r>
-                            <w:proofErr w:type="spellStart"/>
                             <w:r>
                               <w:rPr>
                                 <w:rStyle w:val="Enfasidelicata"/>
                                 <w:color w:val="4472C4" w:themeColor="accent1"/>
                               </w:rPr>
-                              <w:t>Complexity</w:t>
+                              <w:t>Complexity Parameter per Sulfate</w:t>
                             </w:r>
-                            <w:proofErr w:type="spellEnd"/>
-                            <w:r>
-                              <w:rPr>
-                                <w:rStyle w:val="Enfasidelicata"/>
-                                <w:color w:val="4472C4" w:themeColor="accent1"/>
-                              </w:rPr>
-                              <w:t xml:space="preserve"> </w:t>
-                            </w:r>
-                            <w:proofErr w:type="spellStart"/>
-                            <w:r>
-                              <w:rPr>
-                                <w:rStyle w:val="Enfasidelicata"/>
-                                <w:color w:val="4472C4" w:themeColor="accent1"/>
-                              </w:rPr>
-                              <w:t>Parameter</w:t>
-                            </w:r>
-                            <w:proofErr w:type="spellEnd"/>
-                            <w:r>
-                              <w:rPr>
-                                <w:rStyle w:val="Enfasidelicata"/>
-                                <w:color w:val="4472C4" w:themeColor="accent1"/>
-                              </w:rPr>
-                              <w:t xml:space="preserve"> per </w:t>
-                            </w:r>
-                            <w:proofErr w:type="spellStart"/>
-                            <w:r>
-                              <w:rPr>
-                                <w:rStyle w:val="Enfasidelicata"/>
-                                <w:color w:val="4472C4" w:themeColor="accent1"/>
-                              </w:rPr>
-                              <w:t>Sulfate</w:t>
-                            </w:r>
-                            <w:proofErr w:type="spellEnd"/>
                           </w:p>
                         </w:txbxContent>
                       </wps:txbx>
@@ -18671,47 +18369,13 @@
                         </w:rPr>
                         <w:t xml:space="preserve">Grafico </w:t>
                       </w:r>
-                      <w:proofErr w:type="spellStart"/>
                       <w:r>
                         <w:rPr>
                           <w:rStyle w:val="Enfasidelicata"/>
                           <w:color w:val="4472C4" w:themeColor="accent1"/>
                         </w:rPr>
-                        <w:t>Complexity</w:t>
+                        <w:t>Complexity Parameter per Sulfate</w:t>
                       </w:r>
-                      <w:proofErr w:type="spellEnd"/>
-                      <w:r>
-                        <w:rPr>
-                          <w:rStyle w:val="Enfasidelicata"/>
-                          <w:color w:val="4472C4" w:themeColor="accent1"/>
-                        </w:rPr>
-                        <w:t xml:space="preserve"> </w:t>
-                      </w:r>
-                      <w:proofErr w:type="spellStart"/>
-                      <w:r>
-                        <w:rPr>
-                          <w:rStyle w:val="Enfasidelicata"/>
-                          <w:color w:val="4472C4" w:themeColor="accent1"/>
-                        </w:rPr>
-                        <w:t>Parameter</w:t>
-                      </w:r>
-                      <w:proofErr w:type="spellEnd"/>
-                      <w:r>
-                        <w:rPr>
-                          <w:rStyle w:val="Enfasidelicata"/>
-                          <w:color w:val="4472C4" w:themeColor="accent1"/>
-                        </w:rPr>
-                        <w:t xml:space="preserve"> per </w:t>
-                      </w:r>
-                      <w:proofErr w:type="spellStart"/>
-                      <w:r>
-                        <w:rPr>
-                          <w:rStyle w:val="Enfasidelicata"/>
-                          <w:color w:val="4472C4" w:themeColor="accent1"/>
-                        </w:rPr>
-                        <w:t>Sulfate</w:t>
-                      </w:r>
-                      <w:proofErr w:type="spellEnd"/>
                     </w:p>
                   </w:txbxContent>
                 </v:textbox>
@@ -22973,19 +22637,31 @@
         <w:rPr>
           <w:rFonts w:asciiTheme="minorHAnsi" w:hAnsiTheme="minorHAnsi" w:cstheme="minorHAnsi"/>
         </w:rPr>
-        <w:t xml:space="preserve"> -</w:t>
-      </w:r>
-      <w:r>
-        <w:rPr>
-          <w:rFonts w:asciiTheme="minorHAnsi" w:hAnsiTheme="minorHAnsi" w:cstheme="minorHAnsi"/>
-        </w:rPr>
-        <w:t xml:space="preserve"> con K=10</w:t>
-      </w:r>
-      <w:r>
-        <w:rPr>
-          <w:rFonts w:asciiTheme="minorHAnsi" w:hAnsiTheme="minorHAnsi" w:cstheme="minorHAnsi"/>
-        </w:rPr>
-        <w:t xml:space="preserve"> -</w:t>
+        <w:t xml:space="preserve"> </w:t>
+      </w:r>
+      <w:r>
+        <w:rPr>
+          <w:rFonts w:asciiTheme="minorHAnsi" w:hAnsiTheme="minorHAnsi" w:cstheme="minorHAnsi"/>
+        </w:rPr>
+        <w:t xml:space="preserve"> </w:t>
+      </w:r>
+      <w:r>
+        <w:rPr>
+          <w:rFonts w:asciiTheme="minorHAnsi" w:hAnsiTheme="minorHAnsi" w:cstheme="minorHAnsi"/>
+        </w:rPr>
+        <w:t>(</w:t>
+      </w:r>
+      <w:r>
+        <w:rPr>
+          <w:rFonts w:asciiTheme="minorHAnsi" w:hAnsiTheme="minorHAnsi" w:cstheme="minorHAnsi"/>
+        </w:rPr>
+        <w:t>con K=10</w:t>
+      </w:r>
+      <w:r>
+        <w:rPr>
+          <w:rFonts w:asciiTheme="minorHAnsi" w:hAnsiTheme="minorHAnsi" w:cstheme="minorHAnsi"/>
+        </w:rPr>
+        <w:t>)</w:t>
       </w:r>
       <w:r>
         <w:rPr>
@@ -27490,13 +27166,7 @@
             <w:rPr>
               <w:rFonts w:ascii="Cambria Math" w:hAnsi="Cambria Math" w:cs="Calibri"/>
             </w:rPr>
-            <m:t>p</m:t>
-          </m:r>
-          <m:r>
-            <w:rPr>
-              <w:rFonts w:ascii="Cambria Math" w:hAnsi="Cambria Math" w:cs="Calibri"/>
-            </w:rPr>
-            <m:t xml:space="preserve">recision= </m:t>
+            <m:t xml:space="preserve">precision= </m:t>
           </m:r>
           <m:f>
             <m:fPr>
@@ -27520,13 +27190,7 @@
                 <w:rPr>
                   <w:rFonts w:ascii="Cambria Math" w:hAnsi="Cambria Math"/>
                 </w:rPr>
-                <m:t>TP+</m:t>
-              </m:r>
-              <m:r>
-                <w:rPr>
-                  <w:rFonts w:ascii="Cambria Math" w:hAnsi="Cambria Math"/>
-                </w:rPr>
-                <m:t>FP</m:t>
+                <m:t>TP+FP</m:t>
               </m:r>
             </m:den>
           </m:f>
@@ -27759,13 +27423,7 @@
             <w:rPr>
               <w:rFonts w:ascii="Cambria Math" w:hAnsi="Cambria Math"/>
             </w:rPr>
-            <m:t>fmeasure=</m:t>
-          </m:r>
-          <m:r>
-            <w:rPr>
-              <w:rFonts w:ascii="Cambria Math" w:hAnsi="Cambria Math"/>
-            </w:rPr>
-            <m:t>2</m:t>
+            <m:t>fmeasure=2</m:t>
           </m:r>
           <m:f>
             <m:fPr>
@@ -29106,15 +28764,15 @@
       </w:pPr>
       <w:r>
         <w:rPr>
+          <w:rFonts w:asciiTheme="minorHAnsi" w:hAnsiTheme="minorHAnsi" w:cstheme="minorHAnsi"/>
+        </w:rPr>
+        <w:t>Ottenendo i seguenti risultati</w:t>
+      </w:r>
+      <w:r>
+        <w:rPr>
           <w:rFonts w:ascii="Arial" w:hAnsi="Arial" w:cs="Arial"/>
         </w:rPr>
-        <w:t>Otte</w:t>
-      </w:r>
-      <w:r>
-        <w:rPr>
-          <w:rFonts w:ascii="Arial" w:hAnsi="Arial" w:cs="Arial"/>
-        </w:rPr>
-        <w:t>nendo i seguenti risultati:</w:t>
+        <w:t>:</w:t>
       </w:r>
     </w:p>
     <w:p>
@@ -29669,7 +29327,55 @@
         <w:rPr>
           <w:rFonts w:asciiTheme="minorHAnsi" w:hAnsiTheme="minorHAnsi" w:cstheme="minorHAnsi"/>
         </w:rPr>
-        <w:t xml:space="preserve">Come ultima misurazione è anche possibile confrontare il tasso di veri positivi e il tasso di falsi positivi nella curva </w:t>
+        <w:t>Come ultima misura</w:t>
+      </w:r>
+      <w:r>
+        <w:rPr>
+          <w:rFonts w:asciiTheme="minorHAnsi" w:hAnsiTheme="minorHAnsi" w:cstheme="minorHAnsi"/>
+        </w:rPr>
+        <w:t xml:space="preserve"> di performance</w:t>
+      </w:r>
+      <w:r>
+        <w:rPr>
+          <w:rFonts w:asciiTheme="minorHAnsi" w:hAnsiTheme="minorHAnsi" w:cstheme="minorHAnsi"/>
+        </w:rPr>
+        <w:t xml:space="preserve">, </w:t>
+      </w:r>
+      <w:r>
+        <w:rPr>
+          <w:rFonts w:asciiTheme="minorHAnsi" w:hAnsiTheme="minorHAnsi" w:cstheme="minorHAnsi"/>
+        </w:rPr>
+        <w:t xml:space="preserve">per ciascun </w:t>
+      </w:r>
+      <w:r>
+        <w:rPr>
+          <w:rFonts w:asciiTheme="minorHAnsi" w:hAnsiTheme="minorHAnsi" w:cstheme="minorHAnsi"/>
+        </w:rPr>
+        <w:t>classificatore</w:t>
+      </w:r>
+      <w:r>
+        <w:rPr>
+          <w:rFonts w:asciiTheme="minorHAnsi" w:hAnsiTheme="minorHAnsi" w:cstheme="minorHAnsi"/>
+        </w:rPr>
+        <w:t xml:space="preserve"> viene </w:t>
+      </w:r>
+      <w:r>
+        <w:rPr>
+          <w:rFonts w:asciiTheme="minorHAnsi" w:hAnsiTheme="minorHAnsi" w:cstheme="minorHAnsi"/>
+        </w:rPr>
+        <w:t>confronta</w:t>
+      </w:r>
+      <w:r>
+        <w:rPr>
+          <w:rFonts w:asciiTheme="minorHAnsi" w:hAnsiTheme="minorHAnsi" w:cstheme="minorHAnsi"/>
+        </w:rPr>
+        <w:t>to</w:t>
+      </w:r>
+      <w:r>
+        <w:rPr>
+          <w:rFonts w:asciiTheme="minorHAnsi" w:hAnsiTheme="minorHAnsi" w:cstheme="minorHAnsi"/>
+        </w:rPr>
+        <w:t xml:space="preserve"> il tasso di veri positivi e il tasso di falsi positivi nella curva </w:t>
       </w:r>
       <w:r>
         <w:rPr>
@@ -29745,7 +29451,63 @@
         <w:rPr>
           <w:rFonts w:asciiTheme="minorHAnsi" w:hAnsiTheme="minorHAnsi" w:cstheme="minorHAnsi"/>
         </w:rPr>
-        <w:t xml:space="preserve">) corrispondente. Più questa curva è vicina all'angolo superiore sinistro, migliori sono le prestazioni del classificatore (vale a dire portando al massimo il tasso vero positivo e riducendo al minimo il tasso falso positivo). Le curve che si trovano vicino alla diagonale del tracciato risultano dai classificatori che tendono a fare delle stime al limite della </w:t>
+        <w:t xml:space="preserve">) corrispondente. </w:t>
+      </w:r>
+    </w:p>
+    <w:p>
+      <w:pPr>
+        <w:spacing w:before="240"/>
+        <w:rPr>
+          <w:rFonts w:asciiTheme="minorHAnsi" w:hAnsiTheme="minorHAnsi" w:cstheme="minorHAnsi"/>
+        </w:rPr>
+      </w:pPr>
+      <w:r>
+        <w:rPr>
+          <w:rFonts w:asciiTheme="minorHAnsi" w:hAnsiTheme="minorHAnsi" w:cstheme="minorHAnsi"/>
+        </w:rPr>
+        <w:t>Più questa curva</w:t>
+      </w:r>
+      <w:r>
+        <w:rPr>
+          <w:rFonts w:asciiTheme="minorHAnsi" w:hAnsiTheme="minorHAnsi" w:cstheme="minorHAnsi"/>
+        </w:rPr>
+        <w:t xml:space="preserve"> si av</w:t>
+      </w:r>
+      <w:r>
+        <w:rPr>
+          <w:rFonts w:asciiTheme="minorHAnsi" w:hAnsiTheme="minorHAnsi" w:cstheme="minorHAnsi"/>
+        </w:rPr>
+        <w:t>vicina all'angolo superiore sinistro, migliori sono le prestazioni del classificatore</w:t>
+      </w:r>
+      <w:r>
+        <w:rPr>
+          <w:rFonts w:asciiTheme="minorHAnsi" w:hAnsiTheme="minorHAnsi" w:cstheme="minorHAnsi"/>
+        </w:rPr>
+        <w:t>, in quanto si compo</w:t>
+      </w:r>
+      <w:r>
+        <w:rPr>
+          <w:rFonts w:asciiTheme="minorHAnsi" w:hAnsiTheme="minorHAnsi" w:cstheme="minorHAnsi"/>
+        </w:rPr>
+        <w:t xml:space="preserve">rterebbe come </w:t>
+      </w:r>
+      <w:r>
+        <w:rPr>
+          <w:rFonts w:asciiTheme="minorHAnsi" w:hAnsiTheme="minorHAnsi" w:cstheme="minorHAnsi"/>
+        </w:rPr>
+        <w:t>un “Classificatore Perfetto”</w:t>
+      </w:r>
+      <w:r>
+        <w:rPr>
+          <w:rFonts w:asciiTheme="minorHAnsi" w:hAnsiTheme="minorHAnsi" w:cstheme="minorHAnsi"/>
+        </w:rPr>
+        <w:t xml:space="preserve">. </w:t>
+      </w:r>
+      <w:r>
+        <w:rPr>
+          <w:rFonts w:asciiTheme="minorHAnsi" w:hAnsiTheme="minorHAnsi" w:cstheme="minorHAnsi"/>
+        </w:rPr>
+        <w:t xml:space="preserve"> Le curve che si trovano vicino alla diagonale del tracciato risultano dai classificatori che tendono a fare delle stime al limite della </w:t>
       </w:r>
       <w:r>
         <w:rPr>
@@ -29758,6 +29520,106 @@
           <w:rFonts w:asciiTheme="minorHAnsi" w:hAnsiTheme="minorHAnsi" w:cstheme="minorHAnsi"/>
         </w:rPr>
         <w:t xml:space="preserve">̀. </w:t>
+      </w:r>
+    </w:p>
+    <w:p>
+      <w:pPr>
+        <w:spacing w:before="240" w:after="240"/>
+        <w:rPr>
+          <w:rFonts w:asciiTheme="minorHAnsi" w:hAnsiTheme="minorHAnsi" w:cstheme="minorHAnsi"/>
+        </w:rPr>
+      </w:pPr>
+      <w:r>
+        <w:rPr>
+          <w:rFonts w:asciiTheme="minorHAnsi" w:hAnsiTheme="minorHAnsi" w:cstheme="minorHAnsi"/>
+        </w:rPr>
+        <w:t>Nel caso in esame</w:t>
+      </w:r>
+      <w:r>
+        <w:rPr>
+          <w:rFonts w:asciiTheme="minorHAnsi" w:hAnsiTheme="minorHAnsi" w:cstheme="minorHAnsi"/>
+        </w:rPr>
+        <w:t>, è</w:t>
+      </w:r>
+      <w:r>
+        <w:rPr>
+          <w:rFonts w:asciiTheme="minorHAnsi" w:hAnsiTheme="minorHAnsi" w:cstheme="minorHAnsi"/>
+        </w:rPr>
+        <w:t xml:space="preserve"> possibile notare come il classificatore </w:t>
+      </w:r>
+      <w:r>
+        <w:rPr>
+          <w:rFonts w:asciiTheme="minorHAnsi" w:hAnsiTheme="minorHAnsi" w:cstheme="minorHAnsi"/>
+        </w:rPr>
+        <w:t xml:space="preserve">del </w:t>
+      </w:r>
+      <w:proofErr w:type="spellStart"/>
+      <w:r>
+        <w:rPr>
+          <w:rFonts w:asciiTheme="minorHAnsi" w:hAnsiTheme="minorHAnsi" w:cstheme="minorHAnsi"/>
+        </w:rPr>
+        <w:t>Gradient</w:t>
+      </w:r>
+      <w:proofErr w:type="spellEnd"/>
+      <w:r>
+        <w:rPr>
+          <w:rFonts w:asciiTheme="minorHAnsi" w:hAnsiTheme="minorHAnsi" w:cstheme="minorHAnsi"/>
+        </w:rPr>
+        <w:t xml:space="preserve"> </w:t>
+      </w:r>
+      <w:proofErr w:type="spellStart"/>
+      <w:r>
+        <w:rPr>
+          <w:rFonts w:asciiTheme="minorHAnsi" w:hAnsiTheme="minorHAnsi" w:cstheme="minorHAnsi"/>
+        </w:rPr>
+        <w:t>Boosting</w:t>
+      </w:r>
+      <w:proofErr w:type="spellEnd"/>
+      <w:r>
+        <w:rPr>
+          <w:rFonts w:asciiTheme="minorHAnsi" w:hAnsiTheme="minorHAnsi" w:cstheme="minorHAnsi"/>
+        </w:rPr>
+        <w:t xml:space="preserve"> sia leggermente più accurato di quello del </w:t>
+      </w:r>
+      <w:proofErr w:type="spellStart"/>
+      <w:r>
+        <w:rPr>
+          <w:rFonts w:asciiTheme="minorHAnsi" w:hAnsiTheme="minorHAnsi" w:cstheme="minorHAnsi"/>
+        </w:rPr>
+        <w:t>Decision</w:t>
+      </w:r>
+      <w:proofErr w:type="spellEnd"/>
+      <w:r>
+        <w:rPr>
+          <w:rFonts w:asciiTheme="minorHAnsi" w:hAnsiTheme="minorHAnsi" w:cstheme="minorHAnsi"/>
+        </w:rPr>
+        <w:t xml:space="preserve"> </w:t>
+      </w:r>
+      <w:proofErr w:type="spellStart"/>
+      <w:r>
+        <w:rPr>
+          <w:rFonts w:asciiTheme="minorHAnsi" w:hAnsiTheme="minorHAnsi" w:cstheme="minorHAnsi"/>
+        </w:rPr>
+        <w:t>Tree</w:t>
+      </w:r>
+      <w:proofErr w:type="spellEnd"/>
+      <w:r>
+        <w:rPr>
+          <w:rFonts w:asciiTheme="minorHAnsi" w:hAnsiTheme="minorHAnsi" w:cstheme="minorHAnsi"/>
+        </w:rPr>
+        <w:t xml:space="preserve">, avendo un </w:t>
+      </w:r>
+      <w:r>
+        <w:rPr>
+          <w:rFonts w:asciiTheme="minorHAnsi" w:hAnsiTheme="minorHAnsi" w:cstheme="minorHAnsi"/>
+        </w:rPr>
+        <w:t>AUC lievemente maggiore</w:t>
+      </w:r>
+      <w:r>
+        <w:rPr>
+          <w:rFonts w:asciiTheme="minorHAnsi" w:hAnsiTheme="minorHAnsi" w:cstheme="minorHAnsi"/>
+        </w:rPr>
+        <w:t xml:space="preserve">. </w:t>
       </w:r>
     </w:p>
     <w:p>
@@ -30016,10 +29878,9 @@
         </w:drawing>
       </w:r>
     </w:p>
-    <w:p/>
     <w:p>
       <w:pPr>
-        <w:spacing w:before="240"/>
+        <w:spacing w:after="160" w:line="276" w:lineRule="auto"/>
         <w:rPr>
           <w:rFonts w:ascii="Arial" w:hAnsi="Arial" w:cs="Arial"/>
         </w:rPr>
@@ -30028,40 +29889,53 @@
         <w:rPr>
           <w:rFonts w:ascii="Arial" w:hAnsi="Arial" w:cs="Arial"/>
         </w:rPr>
-        <w:t>Vediamo ora un confronto diretto tra i 2 modelli in esame</w:t>
-      </w:r>
-      <w:r>
-        <w:rPr>
-          <w:rFonts w:ascii="Arial" w:hAnsi="Arial" w:cs="Arial"/>
-        </w:rPr>
-        <w:t>:</w:t>
+        <w:br w:type="page"/>
       </w:r>
     </w:p>
     <w:p>
       <w:pPr>
-        <w:spacing w:after="160" w:line="276" w:lineRule="auto"/>
-        <w:rPr>
-          <w:rFonts w:ascii="Arial" w:hAnsi="Arial" w:cs="Arial"/>
-        </w:rPr>
-      </w:pPr>
-      <w:r>
-        <w:rPr>
-          <w:rFonts w:ascii="Arial" w:hAnsi="Arial" w:cs="Arial"/>
-        </w:rPr>
-        <w:br w:type="page"/>
+        <w:spacing w:before="240"/>
+        <w:rPr>
+          <w:rFonts w:asciiTheme="minorHAnsi" w:hAnsiTheme="minorHAnsi" w:cstheme="minorHAnsi"/>
+        </w:rPr>
+      </w:pPr>
+      <w:r>
+        <w:rPr>
+          <w:rFonts w:asciiTheme="minorHAnsi" w:hAnsiTheme="minorHAnsi" w:cstheme="minorHAnsi"/>
+        </w:rPr>
+        <w:lastRenderedPageBreak/>
+        <w:t>Vediamo ora un confronto diretto tra i 2 modelli in esame</w:t>
+      </w:r>
+      <w:r>
+        <w:rPr>
+          <w:rFonts w:asciiTheme="minorHAnsi" w:hAnsiTheme="minorHAnsi" w:cstheme="minorHAnsi"/>
+        </w:rPr>
+        <w:t>:</w:t>
       </w:r>
     </w:p>
     <w:p>
       <w:pPr>
-        <w:pStyle w:val="Titolo5"/>
-      </w:pPr>
-      <w:r>
-        <w:lastRenderedPageBreak/>
+        <w:spacing w:after="160" w:line="276" w:lineRule="auto"/>
+        <w:rPr>
+          <w:sz w:val="28"/>
+          <w:szCs w:val="28"/>
+        </w:rPr>
+      </w:pPr>
+      <w:r>
+        <w:rPr>
+          <w:rFonts w:asciiTheme="majorHAnsi" w:eastAsiaTheme="majorEastAsia" w:hAnsiTheme="majorHAnsi" w:cstheme="majorBidi"/>
+          <w:color w:val="C45911" w:themeColor="accent2" w:themeShade="BF"/>
+          <w:sz w:val="28"/>
+          <w:szCs w:val="28"/>
+        </w:rPr>
         <w:t>Comparazione ROC</w:t>
       </w:r>
     </w:p>
     <w:p/>
     <w:p>
+      <w:pPr>
+        <w:jc w:val="center"/>
+      </w:pPr>
       <w:r>
         <w:rPr>
           <w:noProof/>
@@ -30114,74 +29988,74 @@
       <w:pPr>
         <w:spacing w:before="240"/>
         <w:rPr>
-          <w:rFonts w:ascii="Arial" w:hAnsi="Arial" w:cs="Arial"/>
-        </w:rPr>
-      </w:pPr>
-      <w:r>
-        <w:rPr>
-          <w:rFonts w:ascii="Arial" w:hAnsi="Arial" w:cs="Arial"/>
+          <w:rFonts w:asciiTheme="minorHAnsi" w:hAnsiTheme="minorHAnsi" w:cstheme="minorHAnsi"/>
+        </w:rPr>
+      </w:pPr>
+      <w:r>
+        <w:rPr>
+          <w:rFonts w:asciiTheme="minorHAnsi" w:hAnsiTheme="minorHAnsi" w:cstheme="minorHAnsi"/>
         </w:rPr>
         <w:t xml:space="preserve">Si nota che la curva generata dal </w:t>
       </w:r>
       <w:proofErr w:type="spellStart"/>
       <w:r>
         <w:rPr>
-          <w:rFonts w:ascii="Arial" w:hAnsi="Arial" w:cs="Arial"/>
+          <w:rFonts w:asciiTheme="minorHAnsi" w:hAnsiTheme="minorHAnsi" w:cstheme="minorHAnsi"/>
         </w:rPr>
         <w:t>Gradient</w:t>
       </w:r>
       <w:proofErr w:type="spellEnd"/>
       <w:r>
         <w:rPr>
-          <w:rFonts w:ascii="Arial" w:hAnsi="Arial" w:cs="Arial"/>
+          <w:rFonts w:asciiTheme="minorHAnsi" w:hAnsiTheme="minorHAnsi" w:cstheme="minorHAnsi"/>
         </w:rPr>
         <w:t xml:space="preserve"> </w:t>
       </w:r>
       <w:proofErr w:type="spellStart"/>
       <w:r>
         <w:rPr>
-          <w:rFonts w:ascii="Arial" w:hAnsi="Arial" w:cs="Arial"/>
+          <w:rFonts w:asciiTheme="minorHAnsi" w:hAnsiTheme="minorHAnsi" w:cstheme="minorHAnsi"/>
         </w:rPr>
         <w:t>Boosting</w:t>
       </w:r>
       <w:proofErr w:type="spellEnd"/>
       <w:r>
         <w:rPr>
-          <w:rFonts w:ascii="Arial" w:hAnsi="Arial" w:cs="Arial"/>
+          <w:rFonts w:asciiTheme="minorHAnsi" w:hAnsiTheme="minorHAnsi" w:cstheme="minorHAnsi"/>
         </w:rPr>
         <w:t xml:space="preserve"> risulta molto più alta di quella generata da </w:t>
       </w:r>
       <w:proofErr w:type="spellStart"/>
       <w:r>
         <w:rPr>
-          <w:rFonts w:ascii="Arial" w:hAnsi="Arial" w:cs="Arial"/>
+          <w:rFonts w:asciiTheme="minorHAnsi" w:hAnsiTheme="minorHAnsi" w:cstheme="minorHAnsi"/>
         </w:rPr>
         <w:t>Decision</w:t>
       </w:r>
       <w:proofErr w:type="spellEnd"/>
       <w:r>
         <w:rPr>
-          <w:rFonts w:ascii="Arial" w:hAnsi="Arial" w:cs="Arial"/>
+          <w:rFonts w:asciiTheme="minorHAnsi" w:hAnsiTheme="minorHAnsi" w:cstheme="minorHAnsi"/>
         </w:rPr>
         <w:t xml:space="preserve"> </w:t>
       </w:r>
       <w:proofErr w:type="spellStart"/>
       <w:r>
         <w:rPr>
-          <w:rFonts w:ascii="Arial" w:hAnsi="Arial" w:cs="Arial"/>
+          <w:rFonts w:asciiTheme="minorHAnsi" w:hAnsiTheme="minorHAnsi" w:cstheme="minorHAnsi"/>
         </w:rPr>
         <w:t>Tree</w:t>
       </w:r>
       <w:proofErr w:type="spellEnd"/>
       <w:r>
         <w:rPr>
-          <w:rFonts w:ascii="Arial" w:hAnsi="Arial" w:cs="Arial"/>
+          <w:rFonts w:asciiTheme="minorHAnsi" w:hAnsiTheme="minorHAnsi" w:cstheme="minorHAnsi"/>
         </w:rPr>
         <w:t xml:space="preserve"> e di conseguenza avrà un AUC maggiore, indicatore di una maggior accuratezza e di minor tasso di errore</w:t>
       </w:r>
       <w:r>
         <w:rPr>
-          <w:rFonts w:ascii="Arial" w:hAnsi="Arial" w:cs="Arial"/>
+          <w:rFonts w:asciiTheme="minorHAnsi" w:hAnsiTheme="minorHAnsi" w:cstheme="minorHAnsi"/>
         </w:rPr>
         <w:t>.</w:t>
       </w:r>
@@ -30265,32 +30139,59 @@
     <w:p>
       <w:pPr>
         <w:spacing w:before="100" w:beforeAutospacing="1" w:after="100" w:afterAutospacing="1"/>
-      </w:pPr>
-      <w:r>
         <w:rPr>
           <w:rFonts w:ascii="Calibri" w:hAnsi="Calibri" w:cs="Calibri"/>
         </w:rPr>
-        <w:t xml:space="preserve">Come si </w:t>
+      </w:pPr>
+      <w:r>
+        <w:rPr>
+          <w:rFonts w:ascii="Calibri" w:hAnsi="Calibri" w:cs="Calibri"/>
+        </w:rPr>
+        <w:t>In conclusione</w:t>
+      </w:r>
+      <w:r>
+        <w:rPr>
+          <w:rFonts w:ascii="Calibri" w:hAnsi="Calibri" w:cs="Calibri"/>
+        </w:rPr>
+        <w:t xml:space="preserve">, tra i due classificatori </w:t>
+      </w:r>
+      <w:r>
+        <w:rPr>
+          <w:rFonts w:ascii="Calibri" w:hAnsi="Calibri" w:cs="Calibri"/>
+        </w:rPr>
+        <w:t>utilizzati</w:t>
+      </w:r>
+      <w:r>
+        <w:rPr>
+          <w:rFonts w:ascii="Calibri" w:hAnsi="Calibri" w:cs="Calibri"/>
+        </w:rPr>
+        <w:t xml:space="preserve"> </w:t>
+      </w:r>
+      <w:r>
+        <w:rPr>
+          <w:rFonts w:ascii="Calibri" w:hAnsi="Calibri" w:cs="Calibri"/>
+        </w:rPr>
+        <w:t xml:space="preserve">sul dataset “Water </w:t>
       </w:r>
       <w:proofErr w:type="spellStart"/>
       <w:r>
         <w:rPr>
           <w:rFonts w:ascii="Calibri" w:hAnsi="Calibri" w:cs="Calibri"/>
         </w:rPr>
-        <w:t>puo</w:t>
+        <w:t>Potability</w:t>
       </w:r>
       <w:proofErr w:type="spellEnd"/>
       <w:r>
         <w:rPr>
           <w:rFonts w:ascii="Calibri" w:hAnsi="Calibri" w:cs="Calibri"/>
         </w:rPr>
-        <w:t xml:space="preserve">̀ notare dai grafici riportati di sopra </w:t>
+        <w:t>”</w:t>
       </w:r>
       <w:r>
         <w:rPr>
           <w:rFonts w:ascii="Calibri" w:hAnsi="Calibri" w:cs="Calibri"/>
         </w:rPr>
-        <w:t xml:space="preserve">il </w:t>
+        <w:t xml:space="preserve">, il </w:t>
       </w:r>
       <w:proofErr w:type="spellStart"/>
       <w:r>
@@ -30318,7 +30219,55 @@
         <w:rPr>
           <w:rFonts w:ascii="Calibri" w:hAnsi="Calibri" w:cs="Calibri"/>
         </w:rPr>
-        <w:t xml:space="preserve"> ha una accuratezza migliore del </w:t>
+        <w:t xml:space="preserve"> </w:t>
+      </w:r>
+      <w:r>
+        <w:rPr>
+          <w:rFonts w:ascii="Calibri" w:hAnsi="Calibri" w:cs="Calibri"/>
+        </w:rPr>
+        <w:t>ha</w:t>
+      </w:r>
+      <w:r>
+        <w:rPr>
+          <w:rFonts w:ascii="Calibri" w:hAnsi="Calibri" w:cs="Calibri"/>
+        </w:rPr>
+        <w:t xml:space="preserve"> riscontrato </w:t>
+      </w:r>
+      <w:r>
+        <w:rPr>
+          <w:rFonts w:ascii="Calibri" w:hAnsi="Calibri" w:cs="Calibri"/>
+        </w:rPr>
+        <w:t>un</w:t>
+      </w:r>
+      <w:r>
+        <w:rPr>
+          <w:rFonts w:ascii="Calibri" w:hAnsi="Calibri" w:cs="Calibri"/>
+        </w:rPr>
+        <w:t>’</w:t>
+      </w:r>
+      <w:r>
+        <w:rPr>
+          <w:rFonts w:ascii="Calibri" w:hAnsi="Calibri" w:cs="Calibri"/>
+        </w:rPr>
+        <w:t xml:space="preserve"> accuratezza migliore </w:t>
+      </w:r>
+      <w:r>
+        <w:rPr>
+          <w:rFonts w:ascii="Calibri" w:hAnsi="Calibri" w:cs="Calibri"/>
+        </w:rPr>
+        <w:t>rispetto a</w:t>
+      </w:r>
+      <w:r>
+        <w:rPr>
+          <w:rFonts w:ascii="Calibri" w:hAnsi="Calibri" w:cs="Calibri"/>
+        </w:rPr>
+        <w:t>l</w:t>
+      </w:r>
+      <w:r>
+        <w:rPr>
+          <w:rFonts w:ascii="Calibri" w:hAnsi="Calibri" w:cs="Calibri"/>
+        </w:rPr>
+        <w:t xml:space="preserve"> </w:t>
       </w:r>
       <w:proofErr w:type="spellStart"/>
       <w:r>
@@ -30358,7 +30307,21 @@
         <w:rPr>
           <w:rFonts w:ascii="Calibri" w:hAnsi="Calibri" w:cs="Calibri"/>
         </w:rPr>
-        <w:t xml:space="preserve">. Le migliori performance del </w:t>
+        <w:t xml:space="preserve">. </w:t>
+      </w:r>
+    </w:p>
+    <w:p>
+      <w:pPr>
+        <w:spacing w:before="100" w:beforeAutospacing="1" w:after="100" w:afterAutospacing="1"/>
+        <w:rPr>
+          <w:rFonts w:ascii="Calibri" w:hAnsi="Calibri" w:cs="Calibri"/>
+        </w:rPr>
+      </w:pPr>
+      <w:r>
+        <w:rPr>
+          <w:rFonts w:ascii="Calibri" w:hAnsi="Calibri" w:cs="Calibri"/>
+        </w:rPr>
+        <w:t xml:space="preserve">Le migliori performance del </w:t>
       </w:r>
       <w:proofErr w:type="spellStart"/>
       <w:r>

</xml_diff>